<commit_message>
Dlock Diagram of Automotive transmission added in Report.
</commit_message>
<xml_diff>
--- a/Automatic Transmission Report.docx
+++ b/Automatic Transmission Report.docx
@@ -26,35 +26,7 @@
         <w:rPr>
           <w:rStyle w:val="Strong"/>
         </w:rPr>
-        <w:t xml:space="preserve">Name: </w:t>
-      </w:r>
-      <w:proofErr w:type="spellStart"/>
-      <w:r>
-        <w:rPr>
-          <w:rStyle w:val="Strong"/>
-        </w:rPr>
-        <w:t>Pramesh</w:t>
-      </w:r>
-      <w:proofErr w:type="spellEnd"/>
-      <w:r>
-        <w:rPr>
-          <w:rStyle w:val="Strong"/>
-        </w:rPr>
-        <w:t xml:space="preserve"> </w:t>
-      </w:r>
-      <w:proofErr w:type="spellStart"/>
-      <w:r>
-        <w:rPr>
-          <w:rStyle w:val="Strong"/>
-        </w:rPr>
-        <w:t>Sherla</w:t>
-      </w:r>
-      <w:proofErr w:type="spellEnd"/>
-      <w:r>
-        <w:rPr>
-          <w:rStyle w:val="Strong"/>
-        </w:rPr>
-        <w:t xml:space="preserve"> </w:t>
+        <w:t xml:space="preserve">Name: Pramesh Sherla </w:t>
       </w:r>
     </w:p>
     <w:p>
@@ -193,21 +165,7 @@
         <w:rPr>
           <w:rFonts w:ascii="Bookman Old Style" w:hAnsi="Bookman Old Style"/>
         </w:rPr>
-        <w:t xml:space="preserve">, which uses a planetary </w:t>
-      </w:r>
-      <w:proofErr w:type="spellStart"/>
-      <w:r>
-        <w:rPr>
-          <w:rFonts w:ascii="Bookman Old Style" w:hAnsi="Bookman Old Style"/>
-        </w:rPr>
-        <w:t>gearset</w:t>
-      </w:r>
-      <w:proofErr w:type="spellEnd"/>
-      <w:r>
-        <w:rPr>
-          <w:rFonts w:ascii="Bookman Old Style" w:hAnsi="Bookman Old Style"/>
-        </w:rPr>
-        <w:t xml:space="preserve">, hydraulic controls, and a torque convertor. Other types of automatic transmissions include </w:t>
+        <w:t xml:space="preserve">, which uses a planetary gearset, hydraulic controls, and a torque convertor. Other types of automatic transmissions include </w:t>
       </w:r>
       <w:r>
         <w:rPr>
@@ -1779,15 +1737,7 @@
         <w:rPr>
           <w:rFonts w:ascii="Bookman Old Style" w:hAnsi="Bookman Old Style"/>
         </w:rPr>
-        <w:t xml:space="preserve"> to operate in its narrow range of speeds while providing a wide range of output </w:t>
-      </w:r>
-      <w:bookmarkStart w:id="0" w:name="_GoBack"/>
-      <w:bookmarkEnd w:id="0"/>
-      <w:r>
-        <w:rPr>
-          <w:rFonts w:ascii="Bookman Old Style" w:hAnsi="Bookman Old Style"/>
-        </w:rPr>
-        <w:t>speeds.</w:t>
+        <w:t xml:space="preserve"> to operate in its narrow range of speeds while providing a wide range of output speeds.</w:t>
       </w:r>
       <w:r>
         <w:rPr>
@@ -1826,22 +1776,6 @@
         <w:t>.</w:t>
       </w:r>
     </w:p>
-    <w:p>
-      <w:pPr>
-        <w:ind w:left="1080"/>
-      </w:pPr>
-    </w:p>
-    <w:p>
-      <w:pPr>
-        <w:ind w:left="1080"/>
-      </w:pPr>
-    </w:p>
-    <w:p>
-      <w:pPr>
-        <w:ind w:left="1080"/>
-      </w:pPr>
-    </w:p>
-    <w:p/>
     <w:p>
       <w:pPr>
         <w:pStyle w:val="Heading1"/>
@@ -1849,6 +1783,187 @@
           <w:ilvl w:val="0"/>
           <w:numId w:val="1"/>
         </w:numPr>
+      </w:pPr>
+      <w:r>
+        <w:t>Modeling Transmission</w:t>
+      </w:r>
+    </w:p>
+    <w:p/>
+    <w:p>
+      <w:pPr>
+        <w:pStyle w:val="NormalWeb"/>
+        <w:ind w:left="1080"/>
+        <w:jc w:val="both"/>
+        <w:rPr>
+          <w:rFonts w:ascii="Bookman Old Style" w:hAnsi="Bookman Old Style"/>
+        </w:rPr>
+      </w:pPr>
+      <w:r>
+        <w:rPr>
+          <w:rFonts w:ascii="Bookman Old Style" w:hAnsi="Bookman Old Style"/>
+        </w:rPr>
+        <w:t xml:space="preserve">The Transmissions library provides subsystem templates for </w:t>
+      </w:r>
+      <w:r>
+        <w:rPr>
+          <w:rFonts w:ascii="Bookman Old Style" w:hAnsi="Bookman Old Style"/>
+        </w:rPr>
+        <w:t>modelling</w:t>
+      </w:r>
+      <w:r>
+        <w:rPr>
+          <w:rFonts w:ascii="Bookman Old Style" w:hAnsi="Bookman Old Style"/>
+        </w:rPr>
+        <w:t xml:space="preserve"> geared transmission systems with four to nine speed settings. The templates use </w:t>
+      </w:r>
+      <w:r>
+        <w:rPr>
+          <w:rFonts w:ascii="Bookman Old Style" w:hAnsi="Bookman Old Style"/>
+        </w:rPr>
+        <w:t>Simscape™ Driveline™</w:t>
+      </w:r>
+      <w:r>
+        <w:rPr>
+          <w:rFonts w:ascii="Bookman Old Style" w:hAnsi="Bookman Old Style"/>
+        </w:rPr>
+        <w:t xml:space="preserve"> and Simscape blocks to represent the transmission components—their gears, clutches, and brakes. An embedded Simulink® subsystem defines the clutch schedule</w:t>
+      </w:r>
+      <w:r>
+        <w:rPr>
+          <w:rFonts w:ascii="Bookman Old Style" w:hAnsi="Bookman Old Style"/>
+        </w:rPr>
+        <w:t xml:space="preserve"> [5]</w:t>
+      </w:r>
+      <w:r>
+        <w:rPr>
+          <w:rFonts w:ascii="Bookman Old Style" w:hAnsi="Bookman Old Style"/>
+        </w:rPr>
+        <w:t>.</w:t>
+      </w:r>
+    </w:p>
+    <w:p>
+      <w:pPr>
+        <w:pStyle w:val="Heading1"/>
+        <w:numPr>
+          <w:ilvl w:val="0"/>
+          <w:numId w:val="1"/>
+        </w:numPr>
+      </w:pPr>
+      <w:r>
+        <w:t xml:space="preserve">Block Diagram </w:t>
+      </w:r>
+    </w:p>
+    <w:p>
+      <w:pPr>
+        <w:keepNext/>
+        <w:ind w:left="1080"/>
+        <w:jc w:val="center"/>
+      </w:pPr>
+      <w:r>
+        <w:rPr>
+          <w:noProof/>
+          <w:lang w:eastAsia="en-IN"/>
+        </w:rPr>
+        <w:drawing>
+          <wp:inline distT="0" distB="0" distL="0" distR="0" wp14:anchorId="2DD0B59F" wp14:editId="3AD451AE">
+            <wp:extent cx="5069840" cy="1750907"/>
+            <wp:effectExtent l="0" t="0" r="0" b="1905"/>
+            <wp:docPr id="5" name="Picture 5" descr="C:\Users\DELL\Documents\MATLAB\myLibrary\Transmission.png"/>
+            <wp:cNvGraphicFramePr>
+              <a:graphicFrameLocks xmlns:a="http://schemas.openxmlformats.org/drawingml/2006/main" noChangeAspect="1"/>
+            </wp:cNvGraphicFramePr>
+            <a:graphic xmlns:a="http://schemas.openxmlformats.org/drawingml/2006/main">
+              <a:graphicData uri="http://schemas.openxmlformats.org/drawingml/2006/picture">
+                <pic:pic xmlns:pic="http://schemas.openxmlformats.org/drawingml/2006/picture">
+                  <pic:nvPicPr>
+                    <pic:cNvPr id="0" name="Picture 4" descr="C:\Users\DELL\Documents\MATLAB\myLibrary\Transmission.png"/>
+                    <pic:cNvPicPr>
+                      <a:picLocks noChangeAspect="1" noChangeArrowheads="1"/>
+                    </pic:cNvPicPr>
+                  </pic:nvPicPr>
+                  <pic:blipFill>
+                    <a:blip r:embed="rId6">
+                      <a:extLst>
+                        <a:ext uri="{28A0092B-C50C-407E-A947-70E740481C1C}">
+                          <a14:useLocalDpi xmlns:a14="http://schemas.microsoft.com/office/drawing/2010/main" val="0"/>
+                        </a:ext>
+                      </a:extLst>
+                    </a:blip>
+                    <a:srcRect/>
+                    <a:stretch>
+                      <a:fillRect/>
+                    </a:stretch>
+                  </pic:blipFill>
+                  <pic:spPr bwMode="auto">
+                    <a:xfrm>
+                      <a:off x="0" y="0"/>
+                      <a:ext cx="5070963" cy="1751295"/>
+                    </a:xfrm>
+                    <a:prstGeom prst="rect">
+                      <a:avLst/>
+                    </a:prstGeom>
+                    <a:noFill/>
+                    <a:ln>
+                      <a:noFill/>
+                    </a:ln>
+                  </pic:spPr>
+                </pic:pic>
+              </a:graphicData>
+            </a:graphic>
+          </wp:inline>
+        </w:drawing>
+      </w:r>
+      <w:bookmarkStart w:id="0" w:name="_GoBack"/>
+      <w:bookmarkEnd w:id="0"/>
+    </w:p>
+    <w:p>
+      <w:pPr>
+        <w:pStyle w:val="Caption"/>
+        <w:jc w:val="center"/>
+      </w:pPr>
+      <w:r>
+        <w:t xml:space="preserve">                                      Figure </w:t>
+      </w:r>
+      <w:fldSimple w:instr=" SEQ Figure \* ARABIC ">
+        <w:r>
+          <w:rPr>
+            <w:noProof/>
+          </w:rPr>
+          <w:t>1</w:t>
+        </w:r>
+      </w:fldSimple>
+      <w:r>
+        <w:t>: Block Diagram of Typical Automotive Transmission</w:t>
+      </w:r>
+    </w:p>
+    <w:p>
+      <w:pPr>
+        <w:pStyle w:val="Heading1"/>
+      </w:pPr>
+    </w:p>
+    <w:p>
+      <w:pPr>
+        <w:ind w:left="1080"/>
+      </w:pPr>
+    </w:p>
+    <w:p>
+      <w:pPr>
+        <w:ind w:left="1080"/>
+      </w:pPr>
+    </w:p>
+    <w:p>
+      <w:pPr>
+        <w:ind w:left="1080"/>
+      </w:pPr>
+    </w:p>
+    <w:p/>
+    <w:p>
+      <w:pPr>
+        <w:pStyle w:val="Heading1"/>
+        <w:numPr>
+          <w:ilvl w:val="0"/>
+          <w:numId w:val="1"/>
+        </w:numPr>
         <w:rPr>
           <w:rStyle w:val="Strong"/>
           <w:rFonts w:ascii="Times New Roman" w:hAnsi="Times New Roman" w:cs="Times New Roman"/>
@@ -1869,7 +1984,7 @@
       <w:r>
         <w:t xml:space="preserve">[1]. </w:t>
       </w:r>
-      <w:hyperlink r:id="rId6" w:history="1">
+      <w:hyperlink r:id="rId7" w:history="1">
         <w:r>
           <w:rPr>
             <w:rStyle w:val="Hyperlink"/>
@@ -1886,9 +2001,10 @@
         <w:ind w:left="1080"/>
       </w:pPr>
       <w:r>
+        <w:lastRenderedPageBreak/>
         <w:t xml:space="preserve">[2]. </w:t>
       </w:r>
-      <w:hyperlink r:id="rId7" w:history="1">
+      <w:hyperlink r:id="rId8" w:history="1">
         <w:r>
           <w:rPr>
             <w:rStyle w:val="Hyperlink"/>
@@ -1907,7 +2023,7 @@
       <w:r>
         <w:t xml:space="preserve">[3]. </w:t>
       </w:r>
-      <w:hyperlink r:id="rId8" w:history="1">
+      <w:hyperlink r:id="rId9" w:history="1">
         <w:r>
           <w:rPr>
             <w:rStyle w:val="Hyperlink"/>
@@ -1926,12 +2042,50 @@
       <w:r>
         <w:t xml:space="preserve">[4]. </w:t>
       </w:r>
-      <w:hyperlink r:id="rId9" w:history="1">
+      <w:hyperlink r:id="rId10" w:history="1">
         <w:r>
           <w:rPr>
             <w:rStyle w:val="Hyperlink"/>
           </w:rPr>
           <w:t>https://ieeexplore.ieee.org/document/4162486</w:t>
+        </w:r>
+      </w:hyperlink>
+      <w:r>
+        <w:t xml:space="preserve"> </w:t>
+      </w:r>
+    </w:p>
+    <w:p>
+      <w:pPr>
+        <w:ind w:left="1080"/>
+      </w:pPr>
+      <w:r>
+        <w:t xml:space="preserve">[5]. </w:t>
+      </w:r>
+      <w:hyperlink r:id="rId11" w:history="1">
+        <w:r>
+          <w:rPr>
+            <w:rStyle w:val="Hyperlink"/>
+          </w:rPr>
+          <w:t>https://in.mathworks.com/help/physmod/sdl/ug/modeling-transmissions.html</w:t>
+        </w:r>
+      </w:hyperlink>
+      <w:r>
+        <w:t xml:space="preserve"> </w:t>
+      </w:r>
+    </w:p>
+    <w:p>
+      <w:pPr>
+        <w:ind w:left="1080"/>
+      </w:pPr>
+      <w:r>
+        <w:t xml:space="preserve">[6]. </w:t>
+      </w:r>
+      <w:hyperlink r:id="rId12" w:history="1">
+        <w:r>
+          <w:rPr>
+            <w:rStyle w:val="Hyperlink"/>
+          </w:rPr>
+          <w:t>https://in.mathworks.com/help/simulink/slref/modeling-an-automatic-transmission-controller.html</w:t>
         </w:r>
       </w:hyperlink>
       <w:r>
@@ -2435,6 +2589,60 @@
     <w:basedOn w:val="DefaultParagraphFont"/>
     <w:rsid w:val="005726CD"/>
   </w:style>
+  <w:style w:type="character" w:customStyle="1" w:styleId="entity">
+    <w:name w:val="entity"/>
+    <w:basedOn w:val="DefaultParagraphFont"/>
+    <w:rsid w:val="009C4557"/>
+  </w:style>
+  <w:style w:type="paragraph" w:styleId="BalloonText">
+    <w:name w:val="Balloon Text"/>
+    <w:basedOn w:val="Normal"/>
+    <w:link w:val="BalloonTextChar"/>
+    <w:uiPriority w:val="99"/>
+    <w:semiHidden/>
+    <w:unhideWhenUsed/>
+    <w:rsid w:val="00BA22EB"/>
+    <w:pPr>
+      <w:spacing w:after="0" w:line="240" w:lineRule="auto"/>
+    </w:pPr>
+    <w:rPr>
+      <w:rFonts w:ascii="Tahoma" w:hAnsi="Tahoma" w:cs="Tahoma"/>
+      <w:sz w:val="16"/>
+      <w:szCs w:val="16"/>
+    </w:rPr>
+  </w:style>
+  <w:style w:type="character" w:customStyle="1" w:styleId="BalloonTextChar">
+    <w:name w:val="Balloon Text Char"/>
+    <w:basedOn w:val="DefaultParagraphFont"/>
+    <w:link w:val="BalloonText"/>
+    <w:uiPriority w:val="99"/>
+    <w:semiHidden/>
+    <w:rsid w:val="00BA22EB"/>
+    <w:rPr>
+      <w:rFonts w:ascii="Tahoma" w:hAnsi="Tahoma" w:cs="Tahoma"/>
+      <w:sz w:val="16"/>
+      <w:szCs w:val="16"/>
+    </w:rPr>
+  </w:style>
+  <w:style w:type="paragraph" w:styleId="Caption">
+    <w:name w:val="caption"/>
+    <w:basedOn w:val="Normal"/>
+    <w:next w:val="Normal"/>
+    <w:uiPriority w:val="35"/>
+    <w:unhideWhenUsed/>
+    <w:qFormat/>
+    <w:rsid w:val="00BA22EB"/>
+    <w:pPr>
+      <w:spacing w:line="240" w:lineRule="auto"/>
+    </w:pPr>
+    <w:rPr>
+      <w:b/>
+      <w:bCs/>
+      <w:color w:val="4F81BD" w:themeColor="accent1"/>
+      <w:sz w:val="18"/>
+      <w:szCs w:val="18"/>
+    </w:rPr>
+  </w:style>
 </w:styles>
 </file>
 
@@ -2819,6 +3027,60 @@
     <w:name w:val="hvr"/>
     <w:basedOn w:val="DefaultParagraphFont"/>
     <w:rsid w:val="005726CD"/>
+  </w:style>
+  <w:style w:type="character" w:customStyle="1" w:styleId="entity">
+    <w:name w:val="entity"/>
+    <w:basedOn w:val="DefaultParagraphFont"/>
+    <w:rsid w:val="009C4557"/>
+  </w:style>
+  <w:style w:type="paragraph" w:styleId="BalloonText">
+    <w:name w:val="Balloon Text"/>
+    <w:basedOn w:val="Normal"/>
+    <w:link w:val="BalloonTextChar"/>
+    <w:uiPriority w:val="99"/>
+    <w:semiHidden/>
+    <w:unhideWhenUsed/>
+    <w:rsid w:val="00BA22EB"/>
+    <w:pPr>
+      <w:spacing w:after="0" w:line="240" w:lineRule="auto"/>
+    </w:pPr>
+    <w:rPr>
+      <w:rFonts w:ascii="Tahoma" w:hAnsi="Tahoma" w:cs="Tahoma"/>
+      <w:sz w:val="16"/>
+      <w:szCs w:val="16"/>
+    </w:rPr>
+  </w:style>
+  <w:style w:type="character" w:customStyle="1" w:styleId="BalloonTextChar">
+    <w:name w:val="Balloon Text Char"/>
+    <w:basedOn w:val="DefaultParagraphFont"/>
+    <w:link w:val="BalloonText"/>
+    <w:uiPriority w:val="99"/>
+    <w:semiHidden/>
+    <w:rsid w:val="00BA22EB"/>
+    <w:rPr>
+      <w:rFonts w:ascii="Tahoma" w:hAnsi="Tahoma" w:cs="Tahoma"/>
+      <w:sz w:val="16"/>
+      <w:szCs w:val="16"/>
+    </w:rPr>
+  </w:style>
+  <w:style w:type="paragraph" w:styleId="Caption">
+    <w:name w:val="caption"/>
+    <w:basedOn w:val="Normal"/>
+    <w:next w:val="Normal"/>
+    <w:uiPriority w:val="35"/>
+    <w:unhideWhenUsed/>
+    <w:qFormat/>
+    <w:rsid w:val="00BA22EB"/>
+    <w:pPr>
+      <w:spacing w:line="240" w:lineRule="auto"/>
+    </w:pPr>
+    <w:rPr>
+      <w:b/>
+      <w:bCs/>
+      <w:color w:val="4F81BD" w:themeColor="accent1"/>
+      <w:sz w:val="18"/>
+      <w:szCs w:val="18"/>
+    </w:rPr>
   </w:style>
 </w:styles>
 </file>

</xml_diff>

<commit_message>
Model equations are updated in report.
</commit_message>
<xml_diff>
--- a/Automatic Transmission Report.docx
+++ b/Automatic Transmission Report.docx
@@ -26,7 +26,35 @@
         <w:rPr>
           <w:rStyle w:val="Strong"/>
         </w:rPr>
-        <w:t xml:space="preserve">Name: Pramesh Sherla </w:t>
+        <w:t xml:space="preserve">Name: </w:t>
+      </w:r>
+      <w:proofErr w:type="spellStart"/>
+      <w:r>
+        <w:rPr>
+          <w:rStyle w:val="Strong"/>
+        </w:rPr>
+        <w:t>Pramesh</w:t>
+      </w:r>
+      <w:proofErr w:type="spellEnd"/>
+      <w:r>
+        <w:rPr>
+          <w:rStyle w:val="Strong"/>
+        </w:rPr>
+        <w:t xml:space="preserve"> </w:t>
+      </w:r>
+      <w:proofErr w:type="spellStart"/>
+      <w:r>
+        <w:rPr>
+          <w:rStyle w:val="Strong"/>
+        </w:rPr>
+        <w:t>Sherla</w:t>
+      </w:r>
+      <w:proofErr w:type="spellEnd"/>
+      <w:r>
+        <w:rPr>
+          <w:rStyle w:val="Strong"/>
+        </w:rPr>
+        <w:t xml:space="preserve"> </w:t>
       </w:r>
     </w:p>
     <w:p>
@@ -165,7 +193,21 @@
         <w:rPr>
           <w:rFonts w:ascii="Bookman Old Style" w:hAnsi="Bookman Old Style"/>
         </w:rPr>
-        <w:t xml:space="preserve">, which uses a planetary gearset, hydraulic controls, and a torque convertor. Other types of automatic transmissions include </w:t>
+        <w:t xml:space="preserve">, which uses a planetary </w:t>
+      </w:r>
+      <w:proofErr w:type="spellStart"/>
+      <w:r>
+        <w:rPr>
+          <w:rFonts w:ascii="Bookman Old Style" w:hAnsi="Bookman Old Style"/>
+        </w:rPr>
+        <w:t>gearset</w:t>
+      </w:r>
+      <w:proofErr w:type="spellEnd"/>
+      <w:r>
+        <w:rPr>
+          <w:rFonts w:ascii="Bookman Old Style" w:hAnsi="Bookman Old Style"/>
+        </w:rPr>
+        <w:t xml:space="preserve">, hydraulic controls, and a torque convertor. Other types of automatic transmissions include </w:t>
       </w:r>
       <w:r>
         <w:rPr>
@@ -1816,17 +1858,39 @@
         </w:rPr>
         <w:t xml:space="preserve"> geared transmission systems with four to nine speed settings. The templates use </w:t>
       </w:r>
-      <w:r>
-        <w:rPr>
-          <w:rFonts w:ascii="Bookman Old Style" w:hAnsi="Bookman Old Style"/>
-        </w:rPr>
-        <w:t>Simscape™ Driveline™</w:t>
-      </w:r>
-      <w:r>
-        <w:rPr>
-          <w:rFonts w:ascii="Bookman Old Style" w:hAnsi="Bookman Old Style"/>
-        </w:rPr>
-        <w:t xml:space="preserve"> and Simscape blocks to represent the transmission components—their gears, clutches, and brakes. An embedded Simulink® subsystem defines the clutch schedule</w:t>
+      <w:proofErr w:type="spellStart"/>
+      <w:r>
+        <w:rPr>
+          <w:rFonts w:ascii="Bookman Old Style" w:hAnsi="Bookman Old Style"/>
+        </w:rPr>
+        <w:t>Simscape</w:t>
+      </w:r>
+      <w:proofErr w:type="spellEnd"/>
+      <w:r>
+        <w:rPr>
+          <w:rFonts w:ascii="Bookman Old Style" w:hAnsi="Bookman Old Style"/>
+        </w:rPr>
+        <w:t>™ Driveline™</w:t>
+      </w:r>
+      <w:r>
+        <w:rPr>
+          <w:rFonts w:ascii="Bookman Old Style" w:hAnsi="Bookman Old Style"/>
+        </w:rPr>
+        <w:t xml:space="preserve"> and </w:t>
+      </w:r>
+      <w:proofErr w:type="spellStart"/>
+      <w:r>
+        <w:rPr>
+          <w:rFonts w:ascii="Bookman Old Style" w:hAnsi="Bookman Old Style"/>
+        </w:rPr>
+        <w:t>Simscape</w:t>
+      </w:r>
+      <w:proofErr w:type="spellEnd"/>
+      <w:r>
+        <w:rPr>
+          <w:rFonts w:ascii="Bookman Old Style" w:hAnsi="Bookman Old Style"/>
+        </w:rPr>
+        <w:t xml:space="preserve"> blocks to represent the transmission components—their gears, clutches, and brakes. An embedded Simulink® subsystem defines the clutch schedule</w:t>
       </w:r>
       <w:r>
         <w:rPr>
@@ -1865,7 +1929,7 @@
           <w:lang w:eastAsia="en-IN"/>
         </w:rPr>
         <w:drawing>
-          <wp:inline distT="0" distB="0" distL="0" distR="0" wp14:anchorId="2DD0B59F" wp14:editId="3AD451AE">
+          <wp:inline distT="0" distB="0" distL="0" distR="0" wp14:anchorId="0B1B50C3" wp14:editId="31F60CE0">
             <wp:extent cx="5069840" cy="1750907"/>
             <wp:effectExtent l="0" t="0" r="0" b="1905"/>
             <wp:docPr id="5" name="Picture 5" descr="C:\Users\DELL\Documents\MATLAB\myLibrary\Transmission.png"/>
@@ -1913,8 +1977,6 @@
           </wp:inline>
         </w:drawing>
       </w:r>
-      <w:bookmarkStart w:id="0" w:name="_GoBack"/>
-      <w:bookmarkEnd w:id="0"/>
     </w:p>
     <w:p>
       <w:pPr>
@@ -1922,7 +1984,10 @@
         <w:jc w:val="center"/>
       </w:pPr>
       <w:r>
-        <w:t xml:space="preserve">                                      Figure </w:t>
+        <w:t xml:space="preserve">                                        </w:t>
+      </w:r>
+      <w:r>
+        <w:t xml:space="preserve">Figure </w:t>
       </w:r>
       <w:fldSimple w:instr=" SEQ Figure \* ARABIC ">
         <w:r>
@@ -1933,8 +1998,2270 @@
         </w:r>
       </w:fldSimple>
       <w:r>
-        <w:t>: Block Diagram of Typical Automotive Transmission</w:t>
-      </w:r>
+        <w:t>: Block Diagra</w:t>
+      </w:r>
+      <w:r>
+        <w:t>m of Typical Automotive Drivetrain</w:t>
+      </w:r>
+    </w:p>
+    <w:p>
+      <w:pPr>
+        <w:ind w:left="1080"/>
+      </w:pPr>
+      <w:r>
+        <w:t xml:space="preserve">The </w:t>
+      </w:r>
+      <w:proofErr w:type="gramStart"/>
+      <w:r>
+        <w:t>above  Figure</w:t>
+      </w:r>
+      <w:proofErr w:type="gramEnd"/>
+      <w:r>
+        <w:t xml:space="preserve"> show the typical Automotive drivetrain, Nonlinear ordinary equations model Engine, four-speed automatic transmission and vehicle dynamics.</w:t>
+      </w:r>
+    </w:p>
+    <w:p>
+      <w:pPr>
+        <w:pStyle w:val="Heading1"/>
+        <w:numPr>
+          <w:ilvl w:val="0"/>
+          <w:numId w:val="1"/>
+        </w:numPr>
+      </w:pPr>
+      <w:r>
+        <w:t>Equation governing the Blocks</w:t>
+      </w:r>
+    </w:p>
+    <w:p>
+      <w:pPr>
+        <w:ind w:left="1080"/>
+        <w:rPr>
+          <w:rStyle w:val="highlight02"/>
+          <w:rFonts w:ascii="Arial" w:hAnsi="Arial" w:cs="Arial"/>
+          <w:color w:val="404040"/>
+          <w:sz w:val="20"/>
+          <w:szCs w:val="20"/>
+        </w:rPr>
+      </w:pPr>
+      <w:r>
+        <w:rPr>
+          <w:rFonts w:ascii="Arial" w:hAnsi="Arial" w:cs="Arial"/>
+          <w:color w:val="404040"/>
+          <w:sz w:val="20"/>
+          <w:szCs w:val="20"/>
+          <w:shd w:val="clear" w:color="auto" w:fill="FFFFFF"/>
+        </w:rPr>
+        <w:t>T</w:t>
+      </w:r>
+      <w:r>
+        <w:rPr>
+          <w:rFonts w:ascii="Arial" w:hAnsi="Arial" w:cs="Arial"/>
+          <w:color w:val="404040"/>
+          <w:sz w:val="20"/>
+          <w:szCs w:val="20"/>
+          <w:shd w:val="clear" w:color="auto" w:fill="FFFFFF"/>
+        </w:rPr>
+        <w:t>he throttle opening is one of the inputs to the engine. The engine is connected to the impeller of the torque converter which couples it to the </w:t>
+      </w:r>
+      <w:r>
+        <w:rPr>
+          <w:rStyle w:val="highlight02"/>
+          <w:rFonts w:ascii="Arial" w:hAnsi="Arial" w:cs="Arial"/>
+          <w:color w:val="404040"/>
+          <w:sz w:val="20"/>
+          <w:szCs w:val="20"/>
+        </w:rPr>
+        <w:t>transmission</w:t>
+      </w:r>
+      <w:r>
+        <w:rPr>
+          <w:rStyle w:val="highlight02"/>
+          <w:rFonts w:ascii="Arial" w:hAnsi="Arial" w:cs="Arial"/>
+          <w:color w:val="404040"/>
+          <w:sz w:val="20"/>
+          <w:szCs w:val="20"/>
+        </w:rPr>
+        <w:t>.</w:t>
+      </w:r>
+    </w:p>
+    <w:p>
+      <w:pPr>
+        <w:ind w:left="1080"/>
+        <w:rPr>
+          <w:rFonts w:ascii="Arial" w:eastAsiaTheme="minorEastAsia" w:hAnsi="Arial" w:cs="Arial"/>
+        </w:rPr>
+      </w:pPr>
+      <m:oMathPara>
+        <m:oMath>
+          <m:sSub>
+            <m:sSubPr>
+              <m:ctrlPr>
+                <w:rPr>
+                  <w:rFonts w:ascii="Cambria Math" w:hAnsi="Cambria Math"/>
+                  <w:i/>
+                </w:rPr>
+              </m:ctrlPr>
+            </m:sSubPr>
+            <m:e>
+              <m:r>
+                <w:rPr>
+                  <w:rFonts w:ascii="Cambria Math" w:hAnsi="Cambria Math"/>
+                </w:rPr>
+                <m:t>I</m:t>
+              </m:r>
+            </m:e>
+            <m:sub>
+              <m:r>
+                <w:rPr>
+                  <w:rFonts w:ascii="Cambria Math" w:hAnsi="Cambria Math"/>
+                </w:rPr>
+                <m:t>ei</m:t>
+              </m:r>
+            </m:sub>
+          </m:sSub>
+          <m:f>
+            <m:fPr>
+              <m:ctrlPr>
+                <w:rPr>
+                  <w:rFonts w:ascii="Cambria Math" w:hAnsi="Cambria Math"/>
+                  <w:i/>
+                </w:rPr>
+              </m:ctrlPr>
+            </m:fPr>
+            <m:num>
+              <m:d>
+                <m:dPr>
+                  <m:begChr m:val="{"/>
+                  <m:endChr m:val="}"/>
+                  <m:ctrlPr>
+                    <w:rPr>
+                      <w:rFonts w:ascii="Cambria Math" w:hAnsi="Cambria Math"/>
+                      <w:i/>
+                    </w:rPr>
+                  </m:ctrlPr>
+                </m:dPr>
+                <m:e>
+                  <m:r>
+                    <w:rPr>
+                      <w:rFonts w:ascii="Cambria Math" w:hAnsi="Cambria Math"/>
+                    </w:rPr>
+                    <m:t>d</m:t>
+                  </m:r>
+                  <m:sSub>
+                    <m:sSubPr>
+                      <m:ctrlPr>
+                        <w:rPr>
+                          <w:rFonts w:ascii="Cambria Math" w:hAnsi="Cambria Math"/>
+                          <w:i/>
+                        </w:rPr>
+                      </m:ctrlPr>
+                    </m:sSubPr>
+                    <m:e>
+                      <m:r>
+                        <w:rPr>
+                          <w:rFonts w:ascii="Cambria Math" w:hAnsi="Cambria Math"/>
+                        </w:rPr>
+                        <m:t>N</m:t>
+                      </m:r>
+                    </m:e>
+                    <m:sub>
+                      <m:r>
+                        <w:rPr>
+                          <w:rFonts w:ascii="Cambria Math" w:hAnsi="Cambria Math"/>
+                        </w:rPr>
+                        <m:t>e</m:t>
+                      </m:r>
+                    </m:sub>
+                  </m:sSub>
+                </m:e>
+              </m:d>
+            </m:num>
+            <m:den>
+              <m:d>
+                <m:dPr>
+                  <m:begChr m:val="{"/>
+                  <m:endChr m:val="}"/>
+                  <m:ctrlPr>
+                    <w:rPr>
+                      <w:rFonts w:ascii="Cambria Math" w:hAnsi="Cambria Math"/>
+                      <w:i/>
+                    </w:rPr>
+                  </m:ctrlPr>
+                </m:dPr>
+                <m:e>
+                  <m:r>
+                    <w:rPr>
+                      <w:rFonts w:ascii="Cambria Math" w:hAnsi="Cambria Math"/>
+                    </w:rPr>
+                    <m:t>dt</m:t>
+                  </m:r>
+                </m:e>
+              </m:d>
+            </m:den>
+          </m:f>
+          <m:r>
+            <w:rPr>
+              <w:rFonts w:ascii="Cambria Math" w:hAnsi="Cambria Math"/>
+            </w:rPr>
+            <m:t>=</m:t>
+          </m:r>
+          <m:sSub>
+            <m:sSubPr>
+              <m:ctrlPr>
+                <w:rPr>
+                  <w:rFonts w:ascii="Cambria Math" w:hAnsi="Cambria Math"/>
+                  <w:i/>
+                </w:rPr>
+              </m:ctrlPr>
+            </m:sSubPr>
+            <m:e>
+              <m:r>
+                <w:rPr>
+                  <w:rFonts w:ascii="Cambria Math" w:hAnsi="Cambria Math"/>
+                </w:rPr>
+                <m:t>T</m:t>
+              </m:r>
+            </m:e>
+            <m:sub>
+              <m:r>
+                <w:rPr>
+                  <w:rFonts w:ascii="Cambria Math" w:hAnsi="Cambria Math"/>
+                </w:rPr>
+                <m:t>e</m:t>
+              </m:r>
+            </m:sub>
+          </m:sSub>
+          <m:r>
+            <w:rPr>
+              <w:rFonts w:ascii="Cambria Math" w:hAnsi="Cambria Math"/>
+            </w:rPr>
+            <m:t>-</m:t>
+          </m:r>
+          <m:sSub>
+            <m:sSubPr>
+              <m:ctrlPr>
+                <w:rPr>
+                  <w:rFonts w:ascii="Cambria Math" w:hAnsi="Cambria Math"/>
+                  <w:i/>
+                </w:rPr>
+              </m:ctrlPr>
+            </m:sSubPr>
+            <m:e>
+              <m:r>
+                <w:rPr>
+                  <w:rFonts w:ascii="Cambria Math" w:hAnsi="Cambria Math"/>
+                </w:rPr>
+                <m:t>T</m:t>
+              </m:r>
+            </m:e>
+            <m:sub>
+              <m:r>
+                <w:rPr>
+                  <w:rFonts w:ascii="Cambria Math" w:hAnsi="Cambria Math"/>
+                </w:rPr>
+                <m:t>i</m:t>
+              </m:r>
+            </m:sub>
+          </m:sSub>
+        </m:oMath>
+      </m:oMathPara>
+    </w:p>
+    <w:p>
+      <w:pPr>
+        <w:ind w:left="1080"/>
+        <w:rPr>
+          <w:rFonts w:ascii="Arial" w:eastAsiaTheme="minorEastAsia" w:hAnsi="Arial" w:cs="Arial"/>
+        </w:rPr>
+      </w:pPr>
+      <m:oMathPara>
+        <m:oMath>
+          <m:r>
+            <w:rPr>
+              <w:rFonts w:ascii="Cambria Math" w:hAnsi="Cambria Math"/>
+            </w:rPr>
+            <m:t>where,</m:t>
+          </m:r>
+        </m:oMath>
+      </m:oMathPara>
+    </w:p>
+    <w:p>
+      <w:pPr>
+        <w:ind w:left="1080"/>
+        <w:rPr>
+          <w:rFonts w:ascii="Arial" w:eastAsiaTheme="minorEastAsia" w:hAnsi="Arial" w:cs="Arial"/>
+        </w:rPr>
+      </w:pPr>
+      <m:oMathPara>
+        <m:oMath>
+          <m:sSub>
+            <m:sSubPr>
+              <m:ctrlPr>
+                <w:rPr>
+                  <w:rFonts w:ascii="Cambria Math" w:hAnsi="Cambria Math"/>
+                  <w:i/>
+                </w:rPr>
+              </m:ctrlPr>
+            </m:sSubPr>
+            <m:e>
+              <m:r>
+                <w:rPr>
+                  <w:rFonts w:ascii="Cambria Math" w:hAnsi="Cambria Math"/>
+                </w:rPr>
+                <m:t>N</m:t>
+              </m:r>
+            </m:e>
+            <m:sub>
+              <m:r>
+                <w:rPr>
+                  <w:rFonts w:ascii="Cambria Math" w:hAnsi="Cambria Math"/>
+                </w:rPr>
+                <m:t>e</m:t>
+              </m:r>
+            </m:sub>
+          </m:sSub>
+          <m:r>
+            <w:rPr>
+              <w:rFonts w:ascii="Cambria Math" w:hAnsi="Cambria Math"/>
+            </w:rPr>
+            <m:t>= engine speed</m:t>
+          </m:r>
+        </m:oMath>
+      </m:oMathPara>
+    </w:p>
+    <w:p>
+      <w:pPr>
+        <w:ind w:left="1080"/>
+        <w:rPr>
+          <w:rFonts w:ascii="Arial" w:eastAsiaTheme="minorEastAsia" w:hAnsi="Arial" w:cs="Arial"/>
+        </w:rPr>
+      </w:pPr>
+      <m:oMathPara>
+        <m:oMath>
+          <m:sSub>
+            <m:sSubPr>
+              <m:ctrlPr>
+                <w:rPr>
+                  <w:rFonts w:ascii="Cambria Math" w:hAnsi="Cambria Math"/>
+                  <w:i/>
+                </w:rPr>
+              </m:ctrlPr>
+            </m:sSubPr>
+            <m:e>
+              <m:r>
+                <w:rPr>
+                  <w:rFonts w:ascii="Cambria Math" w:hAnsi="Cambria Math"/>
+                </w:rPr>
+                <m:t>I</m:t>
+              </m:r>
+            </m:e>
+            <m:sub>
+              <m:r>
+                <w:rPr>
+                  <w:rFonts w:ascii="Cambria Math" w:hAnsi="Cambria Math"/>
+                </w:rPr>
+                <m:t>ei</m:t>
+              </m:r>
+            </m:sub>
+          </m:sSub>
+          <m:r>
+            <w:rPr>
+              <w:rFonts w:ascii="Cambria Math" w:hAnsi="Cambria Math"/>
+            </w:rPr>
+            <m:t>= moment of inertia of the en</m:t>
+          </m:r>
+          <m:r>
+            <w:rPr>
+              <w:rFonts w:ascii="Cambria Math" w:hAnsi="Cambria Math"/>
+            </w:rPr>
+            <m:t xml:space="preserve">gine and the impeller </m:t>
+          </m:r>
+        </m:oMath>
+      </m:oMathPara>
+    </w:p>
+    <w:p>
+      <w:pPr>
+        <w:ind w:left="1080"/>
+        <w:rPr>
+          <w:rFonts w:ascii="Arial" w:eastAsiaTheme="minorEastAsia" w:hAnsi="Arial" w:cs="Arial"/>
+        </w:rPr>
+      </w:pPr>
+      <m:oMathPara>
+        <m:oMath>
+          <m:sSub>
+            <m:sSubPr>
+              <m:ctrlPr>
+                <w:rPr>
+                  <w:rFonts w:ascii="Cambria Math" w:eastAsiaTheme="minorEastAsia" w:hAnsi="Cambria Math" w:cs="Arial"/>
+                  <w:i/>
+                </w:rPr>
+              </m:ctrlPr>
+            </m:sSubPr>
+            <m:e>
+              <m:r>
+                <w:rPr>
+                  <w:rFonts w:ascii="Cambria Math" w:eastAsiaTheme="minorEastAsia" w:hAnsi="Cambria Math" w:cs="Arial"/>
+                </w:rPr>
+                <m:t>T</m:t>
+              </m:r>
+            </m:e>
+            <m:sub>
+              <m:r>
+                <w:rPr>
+                  <w:rFonts w:ascii="Cambria Math" w:eastAsiaTheme="minorEastAsia" w:hAnsi="Cambria Math" w:cs="Arial"/>
+                </w:rPr>
+                <m:t>e</m:t>
+              </m:r>
+            </m:sub>
+          </m:sSub>
+          <m:r>
+            <w:rPr>
+              <w:rFonts w:ascii="Cambria Math" w:eastAsiaTheme="minorEastAsia" w:hAnsi="Cambria Math" w:cs="Arial"/>
+            </w:rPr>
+            <m:t>,</m:t>
+          </m:r>
+          <m:sSub>
+            <m:sSubPr>
+              <m:ctrlPr>
+                <w:rPr>
+                  <w:rFonts w:ascii="Cambria Math" w:eastAsiaTheme="minorEastAsia" w:hAnsi="Cambria Math" w:cs="Arial"/>
+                  <w:i/>
+                </w:rPr>
+              </m:ctrlPr>
+            </m:sSubPr>
+            <m:e>
+              <m:r>
+                <w:rPr>
+                  <w:rFonts w:ascii="Cambria Math" w:eastAsiaTheme="minorEastAsia" w:hAnsi="Cambria Math" w:cs="Arial"/>
+                </w:rPr>
+                <m:t>T</m:t>
+              </m:r>
+            </m:e>
+            <m:sub>
+              <m:r>
+                <w:rPr>
+                  <w:rFonts w:ascii="Cambria Math" w:eastAsiaTheme="minorEastAsia" w:hAnsi="Cambria Math" w:cs="Arial"/>
+                </w:rPr>
+                <m:t>i</m:t>
+              </m:r>
+            </m:sub>
+          </m:sSub>
+          <m:r>
+            <w:rPr>
+              <w:rFonts w:ascii="Cambria Math" w:eastAsiaTheme="minorEastAsia" w:hAnsi="Cambria Math" w:cs="Arial"/>
+            </w:rPr>
+            <m:t>=engine and impeller Torque</m:t>
+          </m:r>
+        </m:oMath>
+      </m:oMathPara>
+    </w:p>
+    <w:p>
+      <w:pPr>
+        <w:ind w:left="1080"/>
+        <w:rPr>
+          <w:rFonts w:ascii="Arial" w:hAnsi="Arial" w:cs="Arial"/>
+          <w:color w:val="404040"/>
+          <w:sz w:val="20"/>
+          <w:szCs w:val="20"/>
+          <w:shd w:val="clear" w:color="auto" w:fill="FFFFFF"/>
+        </w:rPr>
+      </w:pPr>
+      <w:r>
+        <w:rPr>
+          <w:rFonts w:ascii="Arial" w:hAnsi="Arial" w:cs="Arial"/>
+          <w:color w:val="404040"/>
+          <w:sz w:val="20"/>
+          <w:szCs w:val="20"/>
+          <w:shd w:val="clear" w:color="auto" w:fill="FFFFFF"/>
+        </w:rPr>
+        <w:t>The input-output characteristics of the torque converter can be expressed as functions of the engine speed and the turbine speed. In this example, the direction of power flow is always assumed to be from the impeller to the turbine</w:t>
+      </w:r>
+      <w:r>
+        <w:rPr>
+          <w:rFonts w:ascii="Arial" w:hAnsi="Arial" w:cs="Arial"/>
+          <w:color w:val="404040"/>
+          <w:sz w:val="20"/>
+          <w:szCs w:val="20"/>
+          <w:shd w:val="clear" w:color="auto" w:fill="FFFFFF"/>
+        </w:rPr>
+        <w:t>.</w:t>
+      </w:r>
+    </w:p>
+    <w:p>
+      <w:pPr>
+        <w:ind w:left="1080"/>
+        <w:rPr>
+          <w:rFonts w:ascii="Arial" w:eastAsiaTheme="minorEastAsia" w:hAnsi="Arial" w:cs="Arial"/>
+        </w:rPr>
+      </w:pPr>
+      <m:oMathPara>
+        <m:oMath>
+          <m:sSub>
+            <m:sSubPr>
+              <m:ctrlPr>
+                <w:rPr>
+                  <w:rFonts w:ascii="Cambria Math" w:eastAsiaTheme="minorEastAsia" w:hAnsi="Cambria Math" w:cs="Arial"/>
+                  <w:i/>
+                </w:rPr>
+              </m:ctrlPr>
+            </m:sSubPr>
+            <m:e>
+              <m:r>
+                <w:rPr>
+                  <w:rFonts w:ascii="Cambria Math" w:eastAsiaTheme="minorEastAsia" w:hAnsi="Cambria Math" w:cs="Arial"/>
+                </w:rPr>
+                <m:t>T</m:t>
+              </m:r>
+            </m:e>
+            <m:sub>
+              <m:r>
+                <w:rPr>
+                  <w:rFonts w:ascii="Cambria Math" w:eastAsiaTheme="minorEastAsia" w:hAnsi="Cambria Math" w:cs="Arial"/>
+                </w:rPr>
+                <m:t>i</m:t>
+              </m:r>
+            </m:sub>
+          </m:sSub>
+          <m:r>
+            <w:rPr>
+              <w:rFonts w:ascii="Cambria Math" w:eastAsiaTheme="minorEastAsia" w:hAnsi="Cambria Math" w:cs="Arial"/>
+            </w:rPr>
+            <m:t>=</m:t>
+          </m:r>
+          <m:f>
+            <m:fPr>
+              <m:ctrlPr>
+                <w:rPr>
+                  <w:rFonts w:ascii="Cambria Math" w:eastAsiaTheme="minorEastAsia" w:hAnsi="Cambria Math" w:cs="Arial"/>
+                  <w:i/>
+                </w:rPr>
+              </m:ctrlPr>
+            </m:fPr>
+            <m:num>
+              <m:sSubSup>
+                <m:sSubSupPr>
+                  <m:ctrlPr>
+                    <w:rPr>
+                      <w:rFonts w:ascii="Cambria Math" w:eastAsiaTheme="minorEastAsia" w:hAnsi="Cambria Math" w:cs="Arial"/>
+                      <w:i/>
+                    </w:rPr>
+                  </m:ctrlPr>
+                </m:sSubSupPr>
+                <m:e>
+                  <m:r>
+                    <w:rPr>
+                      <w:rFonts w:ascii="Cambria Math" w:eastAsiaTheme="minorEastAsia" w:hAnsi="Cambria Math" w:cs="Arial"/>
+                    </w:rPr>
+                    <m:t>N</m:t>
+                  </m:r>
+                </m:e>
+                <m:sub>
+                  <m:r>
+                    <w:rPr>
+                      <w:rFonts w:ascii="Cambria Math" w:eastAsiaTheme="minorEastAsia" w:hAnsi="Cambria Math" w:cs="Arial"/>
+                    </w:rPr>
+                    <m:t>e</m:t>
+                  </m:r>
+                </m:sub>
+                <m:sup>
+                  <m:r>
+                    <w:rPr>
+                      <w:rFonts w:ascii="Cambria Math" w:eastAsiaTheme="minorEastAsia" w:hAnsi="Cambria Math" w:cs="Arial"/>
+                    </w:rPr>
+                    <m:t>2</m:t>
+                  </m:r>
+                </m:sup>
+              </m:sSubSup>
+            </m:num>
+            <m:den>
+              <m:sSup>
+                <m:sSupPr>
+                  <m:ctrlPr>
+                    <w:rPr>
+                      <w:rFonts w:ascii="Cambria Math" w:eastAsiaTheme="minorEastAsia" w:hAnsi="Cambria Math" w:cs="Arial"/>
+                      <w:i/>
+                    </w:rPr>
+                  </m:ctrlPr>
+                </m:sSupPr>
+                <m:e>
+                  <m:r>
+                    <w:rPr>
+                      <w:rFonts w:ascii="Cambria Math" w:eastAsiaTheme="minorEastAsia" w:hAnsi="Cambria Math" w:cs="Arial"/>
+                    </w:rPr>
+                    <m:t>K</m:t>
+                  </m:r>
+                </m:e>
+                <m:sup>
+                  <m:r>
+                    <w:rPr>
+                      <w:rFonts w:ascii="Cambria Math" w:eastAsiaTheme="minorEastAsia" w:hAnsi="Cambria Math" w:cs="Arial"/>
+                    </w:rPr>
+                    <m:t>2</m:t>
+                  </m:r>
+                </m:sup>
+              </m:sSup>
+            </m:den>
+          </m:f>
+        </m:oMath>
+      </m:oMathPara>
+    </w:p>
+    <w:p>
+      <w:pPr>
+        <w:ind w:left="1080"/>
+        <w:rPr>
+          <w:rFonts w:ascii="Arial" w:eastAsiaTheme="minorEastAsia" w:hAnsi="Arial" w:cs="Arial"/>
+        </w:rPr>
+      </w:pPr>
+      <m:oMathPara>
+        <m:oMath>
+          <m:r>
+            <w:rPr>
+              <w:rFonts w:ascii="Cambria Math" w:eastAsiaTheme="minorEastAsia" w:hAnsi="Cambria Math" w:cs="Arial"/>
+            </w:rPr>
+            <m:t>K=</m:t>
+          </m:r>
+          <m:sSub>
+            <m:sSubPr>
+              <m:ctrlPr>
+                <w:rPr>
+                  <w:rFonts w:ascii="Cambria Math" w:eastAsiaTheme="minorEastAsia" w:hAnsi="Cambria Math" w:cs="Arial"/>
+                  <w:i/>
+                </w:rPr>
+              </m:ctrlPr>
+            </m:sSubPr>
+            <m:e>
+              <m:r>
+                <w:rPr>
+                  <w:rFonts w:ascii="Cambria Math" w:eastAsiaTheme="minorEastAsia" w:hAnsi="Cambria Math" w:cs="Arial"/>
+                </w:rPr>
+                <m:t>f</m:t>
+              </m:r>
+            </m:e>
+            <m:sub>
+              <m:r>
+                <w:rPr>
+                  <w:rFonts w:ascii="Cambria Math" w:eastAsiaTheme="minorEastAsia" w:hAnsi="Cambria Math" w:cs="Arial"/>
+                </w:rPr>
+                <m:t>2</m:t>
+              </m:r>
+            </m:sub>
+          </m:sSub>
+          <m:f>
+            <m:fPr>
+              <m:ctrlPr>
+                <w:rPr>
+                  <w:rFonts w:ascii="Cambria Math" w:eastAsiaTheme="minorEastAsia" w:hAnsi="Cambria Math" w:cs="Arial"/>
+                  <w:i/>
+                </w:rPr>
+              </m:ctrlPr>
+            </m:fPr>
+            <m:num>
+              <m:sSub>
+                <m:sSubPr>
+                  <m:ctrlPr>
+                    <w:rPr>
+                      <w:rFonts w:ascii="Cambria Math" w:eastAsiaTheme="minorEastAsia" w:hAnsi="Cambria Math" w:cs="Arial"/>
+                      <w:i/>
+                    </w:rPr>
+                  </m:ctrlPr>
+                </m:sSubPr>
+                <m:e>
+                  <m:r>
+                    <w:rPr>
+                      <w:rFonts w:ascii="Cambria Math" w:eastAsiaTheme="minorEastAsia" w:hAnsi="Cambria Math" w:cs="Arial"/>
+                    </w:rPr>
+                    <m:t>N</m:t>
+                  </m:r>
+                </m:e>
+                <m:sub>
+                  <m:r>
+                    <w:rPr>
+                      <w:rFonts w:ascii="Cambria Math" w:eastAsiaTheme="minorEastAsia" w:hAnsi="Cambria Math" w:cs="Arial"/>
+                    </w:rPr>
+                    <m:t>in</m:t>
+                  </m:r>
+                </m:sub>
+              </m:sSub>
+            </m:num>
+            <m:den>
+              <m:sSub>
+                <m:sSubPr>
+                  <m:ctrlPr>
+                    <w:rPr>
+                      <w:rFonts w:ascii="Cambria Math" w:eastAsiaTheme="minorEastAsia" w:hAnsi="Cambria Math" w:cs="Arial"/>
+                      <w:i/>
+                    </w:rPr>
+                  </m:ctrlPr>
+                </m:sSubPr>
+                <m:e>
+                  <m:r>
+                    <w:rPr>
+                      <w:rFonts w:ascii="Cambria Math" w:eastAsiaTheme="minorEastAsia" w:hAnsi="Cambria Math" w:cs="Arial"/>
+                    </w:rPr>
+                    <m:t>N</m:t>
+                  </m:r>
+                </m:e>
+                <m:sub>
+                  <m:r>
+                    <w:rPr>
+                      <w:rFonts w:ascii="Cambria Math" w:eastAsiaTheme="minorEastAsia" w:hAnsi="Cambria Math" w:cs="Arial"/>
+                    </w:rPr>
+                    <m:t>e</m:t>
+                  </m:r>
+                </m:sub>
+              </m:sSub>
+            </m:den>
+          </m:f>
+          <m:r>
+            <w:rPr>
+              <w:rFonts w:ascii="Cambria Math" w:eastAsiaTheme="minorEastAsia" w:hAnsi="Cambria Math" w:cs="Arial"/>
+            </w:rPr>
+            <m:t>=K-factor</m:t>
+          </m:r>
+          <m:d>
+            <m:dPr>
+              <m:ctrlPr>
+                <w:rPr>
+                  <w:rFonts w:ascii="Cambria Math" w:eastAsiaTheme="minorEastAsia" w:hAnsi="Cambria Math" w:cs="Arial"/>
+                  <w:i/>
+                </w:rPr>
+              </m:ctrlPr>
+            </m:dPr>
+            <m:e>
+              <m:r>
+                <w:rPr>
+                  <w:rFonts w:ascii="Cambria Math" w:eastAsiaTheme="minorEastAsia" w:hAnsi="Cambria Math" w:cs="Arial"/>
+                </w:rPr>
+                <m:t>capacity</m:t>
+              </m:r>
+            </m:e>
+          </m:d>
+        </m:oMath>
+      </m:oMathPara>
+    </w:p>
+    <w:p>
+      <w:pPr>
+        <w:ind w:left="1080"/>
+        <w:rPr>
+          <w:rFonts w:ascii="Arial" w:eastAsiaTheme="minorEastAsia" w:hAnsi="Arial" w:cs="Arial"/>
+        </w:rPr>
+      </w:pPr>
+      <m:oMathPara>
+        <m:oMath>
+          <m:sSub>
+            <m:sSubPr>
+              <m:ctrlPr>
+                <w:rPr>
+                  <w:rFonts w:ascii="Cambria Math" w:eastAsiaTheme="minorEastAsia" w:hAnsi="Cambria Math" w:cs="Arial"/>
+                  <w:i/>
+                </w:rPr>
+              </m:ctrlPr>
+            </m:sSubPr>
+            <m:e>
+              <m:r>
+                <w:rPr>
+                  <w:rFonts w:ascii="Cambria Math" w:eastAsiaTheme="minorEastAsia" w:hAnsi="Cambria Math" w:cs="Arial"/>
+                </w:rPr>
+                <m:t>N</m:t>
+              </m:r>
+            </m:e>
+            <m:sub>
+              <m:r>
+                <w:rPr>
+                  <w:rFonts w:ascii="Cambria Math" w:eastAsiaTheme="minorEastAsia" w:hAnsi="Cambria Math" w:cs="Arial"/>
+                </w:rPr>
+                <m:t>in</m:t>
+              </m:r>
+            </m:sub>
+          </m:sSub>
+          <m:r>
+            <w:rPr>
+              <w:rFonts w:ascii="Cambria Math" w:eastAsiaTheme="minorEastAsia" w:hAnsi="Cambria Math" w:cs="Arial"/>
+            </w:rPr>
+            <m:t xml:space="preserve">=speed pf turbine </m:t>
+          </m:r>
+          <m:d>
+            <m:dPr>
+              <m:ctrlPr>
+                <w:rPr>
+                  <w:rFonts w:ascii="Cambria Math" w:eastAsiaTheme="minorEastAsia" w:hAnsi="Cambria Math" w:cs="Arial"/>
+                  <w:i/>
+                </w:rPr>
+              </m:ctrlPr>
+            </m:dPr>
+            <m:e>
+              <m:r>
+                <w:rPr>
+                  <w:rFonts w:ascii="Cambria Math" w:eastAsiaTheme="minorEastAsia" w:hAnsi="Cambria Math" w:cs="Arial"/>
+                </w:rPr>
+                <m:t>torque convertor output</m:t>
+              </m:r>
+            </m:e>
+          </m:d>
+          <m:r>
+            <w:rPr>
+              <w:rFonts w:ascii="Cambria Math" w:eastAsiaTheme="minorEastAsia" w:hAnsi="Cambria Math" w:cs="Arial"/>
+            </w:rPr>
+            <m:t xml:space="preserve">=transmission input speed </m:t>
+          </m:r>
+          <m:d>
+            <m:dPr>
+              <m:ctrlPr>
+                <w:rPr>
+                  <w:rFonts w:ascii="Cambria Math" w:eastAsiaTheme="minorEastAsia" w:hAnsi="Cambria Math" w:cs="Arial"/>
+                  <w:i/>
+                </w:rPr>
+              </m:ctrlPr>
+            </m:dPr>
+            <m:e>
+              <m:r>
+                <w:rPr>
+                  <w:rFonts w:ascii="Cambria Math" w:eastAsiaTheme="minorEastAsia" w:hAnsi="Cambria Math" w:cs="Arial"/>
+                </w:rPr>
+                <m:t>RPM</m:t>
+              </m:r>
+            </m:e>
+          </m:d>
+        </m:oMath>
+      </m:oMathPara>
+    </w:p>
+    <w:p>
+      <w:pPr>
+        <w:ind w:left="1080"/>
+        <w:rPr>
+          <w:rFonts w:ascii="Arial" w:eastAsiaTheme="minorEastAsia" w:hAnsi="Arial" w:cs="Arial"/>
+        </w:rPr>
+      </w:pPr>
+      <m:oMathPara>
+        <m:oMath>
+          <m:sSub>
+            <m:sSubPr>
+              <m:ctrlPr>
+                <w:rPr>
+                  <w:rFonts w:ascii="Cambria Math" w:eastAsiaTheme="minorEastAsia" w:hAnsi="Cambria Math" w:cs="Arial"/>
+                  <w:i/>
+                </w:rPr>
+              </m:ctrlPr>
+            </m:sSubPr>
+            <m:e>
+              <w:bookmarkStart w:id="0" w:name="_GoBack"/>
+              <w:bookmarkEnd w:id="0"/>
+              <m:r>
+                <w:rPr>
+                  <w:rFonts w:ascii="Cambria Math" w:eastAsiaTheme="minorEastAsia" w:hAnsi="Cambria Math" w:cs="Arial"/>
+                </w:rPr>
+                <m:t>R</m:t>
+              </m:r>
+            </m:e>
+            <m:sub>
+              <m:r>
+                <w:rPr>
+                  <w:rFonts w:ascii="Cambria Math" w:eastAsiaTheme="minorEastAsia" w:hAnsi="Cambria Math" w:cs="Arial"/>
+                </w:rPr>
+                <m:t>TQ</m:t>
+              </m:r>
+            </m:sub>
+          </m:sSub>
+          <m:r>
+            <w:rPr>
+              <w:rFonts w:ascii="Cambria Math" w:eastAsiaTheme="minorEastAsia" w:hAnsi="Cambria Math" w:cs="Arial"/>
+            </w:rPr>
+            <m:t>=</m:t>
+          </m:r>
+          <m:sSub>
+            <m:sSubPr>
+              <m:ctrlPr>
+                <w:rPr>
+                  <w:rFonts w:ascii="Cambria Math" w:eastAsiaTheme="minorEastAsia" w:hAnsi="Cambria Math" w:cs="Arial"/>
+                  <w:i/>
+                </w:rPr>
+              </m:ctrlPr>
+            </m:sSubPr>
+            <m:e>
+              <m:r>
+                <w:rPr>
+                  <w:rFonts w:ascii="Cambria Math" w:eastAsiaTheme="minorEastAsia" w:hAnsi="Cambria Math" w:cs="Arial"/>
+                </w:rPr>
+                <m:t>f</m:t>
+              </m:r>
+            </m:e>
+            <m:sub>
+              <m:r>
+                <w:rPr>
+                  <w:rFonts w:ascii="Cambria Math" w:eastAsiaTheme="minorEastAsia" w:hAnsi="Cambria Math" w:cs="Arial"/>
+                </w:rPr>
+                <m:t>3</m:t>
+              </m:r>
+            </m:sub>
+          </m:sSub>
+          <m:f>
+            <m:fPr>
+              <m:ctrlPr>
+                <w:rPr>
+                  <w:rFonts w:ascii="Cambria Math" w:eastAsiaTheme="minorEastAsia" w:hAnsi="Cambria Math" w:cs="Arial"/>
+                  <w:i/>
+                </w:rPr>
+              </m:ctrlPr>
+            </m:fPr>
+            <m:num>
+              <m:sSub>
+                <m:sSubPr>
+                  <m:ctrlPr>
+                    <w:rPr>
+                      <w:rFonts w:ascii="Cambria Math" w:eastAsiaTheme="minorEastAsia" w:hAnsi="Cambria Math" w:cs="Arial"/>
+                      <w:i/>
+                    </w:rPr>
+                  </m:ctrlPr>
+                </m:sSubPr>
+                <m:e>
+                  <m:r>
+                    <w:rPr>
+                      <w:rFonts w:ascii="Cambria Math" w:eastAsiaTheme="minorEastAsia" w:hAnsi="Cambria Math" w:cs="Arial"/>
+                    </w:rPr>
+                    <m:t>N</m:t>
+                  </m:r>
+                </m:e>
+                <m:sub>
+                  <m:r>
+                    <w:rPr>
+                      <w:rFonts w:ascii="Cambria Math" w:eastAsiaTheme="minorEastAsia" w:hAnsi="Cambria Math" w:cs="Arial"/>
+                    </w:rPr>
+                    <m:t>in</m:t>
+                  </m:r>
+                </m:sub>
+              </m:sSub>
+            </m:num>
+            <m:den>
+              <m:sSub>
+                <m:sSubPr>
+                  <m:ctrlPr>
+                    <w:rPr>
+                      <w:rFonts w:ascii="Cambria Math" w:eastAsiaTheme="minorEastAsia" w:hAnsi="Cambria Math" w:cs="Arial"/>
+                      <w:i/>
+                    </w:rPr>
+                  </m:ctrlPr>
+                </m:sSubPr>
+                <m:e>
+                  <m:r>
+                    <w:rPr>
+                      <w:rFonts w:ascii="Cambria Math" w:eastAsiaTheme="minorEastAsia" w:hAnsi="Cambria Math" w:cs="Arial"/>
+                    </w:rPr>
+                    <m:t>N</m:t>
+                  </m:r>
+                </m:e>
+                <m:sub>
+                  <m:r>
+                    <w:rPr>
+                      <w:rFonts w:ascii="Cambria Math" w:eastAsiaTheme="minorEastAsia" w:hAnsi="Cambria Math" w:cs="Arial"/>
+                    </w:rPr>
+                    <m:t>e</m:t>
+                  </m:r>
+                </m:sub>
+              </m:sSub>
+            </m:den>
+          </m:f>
+          <m:r>
+            <w:rPr>
+              <w:rFonts w:ascii="Cambria Math" w:eastAsiaTheme="minorEastAsia" w:hAnsi="Cambria Math" w:cs="Arial"/>
+            </w:rPr>
+            <m:t>=torque ratio</m:t>
+          </m:r>
+        </m:oMath>
+      </m:oMathPara>
+    </w:p>
+    <w:p>
+      <w:pPr>
+        <w:ind w:left="1080"/>
+        <w:rPr>
+          <w:rFonts w:ascii="Arial" w:hAnsi="Arial" w:cs="Arial"/>
+          <w:color w:val="404040"/>
+          <w:sz w:val="20"/>
+          <w:szCs w:val="20"/>
+          <w:shd w:val="clear" w:color="auto" w:fill="FFFFFF"/>
+        </w:rPr>
+      </w:pPr>
+      <w:r>
+        <w:rPr>
+          <w:rFonts w:ascii="Arial" w:hAnsi="Arial" w:cs="Arial"/>
+          <w:color w:val="404040"/>
+          <w:sz w:val="20"/>
+          <w:szCs w:val="20"/>
+          <w:shd w:val="clear" w:color="auto" w:fill="FFFFFF"/>
+        </w:rPr>
+        <w:t>The</w:t>
+      </w:r>
+      <w:r>
+        <w:rPr>
+          <w:rFonts w:ascii="Arial" w:hAnsi="Arial" w:cs="Arial"/>
+          <w:color w:val="404040"/>
+          <w:sz w:val="20"/>
+          <w:szCs w:val="20"/>
+        </w:rPr>
+        <w:t> </w:t>
+      </w:r>
+      <w:r>
+        <w:rPr>
+          <w:rStyle w:val="highlight02"/>
+          <w:rFonts w:ascii="Arial" w:hAnsi="Arial" w:cs="Arial"/>
+          <w:color w:val="404040"/>
+          <w:sz w:val="20"/>
+          <w:szCs w:val="20"/>
+        </w:rPr>
+        <w:t>transmission</w:t>
+      </w:r>
+      <w:r>
+        <w:rPr>
+          <w:rFonts w:ascii="Arial" w:hAnsi="Arial" w:cs="Arial"/>
+          <w:color w:val="404040"/>
+          <w:sz w:val="20"/>
+          <w:szCs w:val="20"/>
+          <w:shd w:val="clear" w:color="auto" w:fill="FFFFFF"/>
+        </w:rPr>
+        <w:t> model is implemented via static gear ratios, assuming small shift times</w:t>
+      </w:r>
+    </w:p>
+    <w:p>
+      <w:pPr>
+        <w:ind w:left="1080"/>
+        <w:rPr>
+          <w:rFonts w:ascii="Arial" w:eastAsiaTheme="minorEastAsia" w:hAnsi="Arial" w:cs="Arial"/>
+        </w:rPr>
+      </w:pPr>
+      <m:oMathPara>
+        <m:oMath>
+          <m:sSub>
+            <m:sSubPr>
+              <m:ctrlPr>
+                <w:rPr>
+                  <w:rFonts w:ascii="Cambria Math" w:eastAsiaTheme="minorEastAsia" w:hAnsi="Cambria Math" w:cs="Arial"/>
+                  <w:i/>
+                </w:rPr>
+              </m:ctrlPr>
+            </m:sSubPr>
+            <m:e>
+              <m:r>
+                <w:rPr>
+                  <w:rFonts w:ascii="Cambria Math" w:eastAsiaTheme="minorEastAsia" w:hAnsi="Cambria Math" w:cs="Arial"/>
+                </w:rPr>
+                <m:t>R</m:t>
+              </m:r>
+            </m:e>
+            <m:sub>
+              <m:r>
+                <w:rPr>
+                  <w:rFonts w:ascii="Cambria Math" w:eastAsiaTheme="minorEastAsia" w:hAnsi="Cambria Math" w:cs="Arial"/>
+                </w:rPr>
+                <m:t>TR</m:t>
+              </m:r>
+            </m:sub>
+          </m:sSub>
+          <m:r>
+            <w:rPr>
+              <w:rFonts w:ascii="Cambria Math" w:eastAsiaTheme="minorEastAsia" w:hAnsi="Cambria Math" w:cs="Arial"/>
+            </w:rPr>
+            <m:t>=</m:t>
+          </m:r>
+          <m:sSub>
+            <m:sSubPr>
+              <m:ctrlPr>
+                <w:rPr>
+                  <w:rFonts w:ascii="Cambria Math" w:eastAsiaTheme="minorEastAsia" w:hAnsi="Cambria Math" w:cs="Arial"/>
+                  <w:i/>
+                </w:rPr>
+              </m:ctrlPr>
+            </m:sSubPr>
+            <m:e>
+              <m:r>
+                <w:rPr>
+                  <w:rFonts w:ascii="Cambria Math" w:eastAsiaTheme="minorEastAsia" w:hAnsi="Cambria Math" w:cs="Arial"/>
+                </w:rPr>
+                <m:t>f</m:t>
+              </m:r>
+            </m:e>
+            <m:sub>
+              <m:r>
+                <w:rPr>
+                  <w:rFonts w:ascii="Cambria Math" w:eastAsiaTheme="minorEastAsia" w:hAnsi="Cambria Math" w:cs="Arial"/>
+                </w:rPr>
+                <m:t>4</m:t>
+              </m:r>
+            </m:sub>
+          </m:sSub>
+          <m:d>
+            <m:dPr>
+              <m:ctrlPr>
+                <w:rPr>
+                  <w:rFonts w:ascii="Cambria Math" w:eastAsiaTheme="minorEastAsia" w:hAnsi="Cambria Math" w:cs="Arial"/>
+                  <w:i/>
+                </w:rPr>
+              </m:ctrlPr>
+            </m:dPr>
+            <m:e>
+              <m:r>
+                <w:rPr>
+                  <w:rFonts w:ascii="Cambria Math" w:eastAsiaTheme="minorEastAsia" w:hAnsi="Cambria Math" w:cs="Arial"/>
+                </w:rPr>
+                <m:t>gear</m:t>
+              </m:r>
+            </m:e>
+          </m:d>
+          <m:r>
+            <w:rPr>
+              <w:rFonts w:ascii="Cambria Math" w:eastAsiaTheme="minorEastAsia" w:hAnsi="Cambria Math" w:cs="Arial"/>
+            </w:rPr>
+            <m:t>=transmission ratio</m:t>
+          </m:r>
+        </m:oMath>
+      </m:oMathPara>
+    </w:p>
+    <w:p>
+      <w:pPr>
+        <w:ind w:left="1080"/>
+        <w:rPr>
+          <w:rFonts w:ascii="Arial" w:eastAsiaTheme="minorEastAsia" w:hAnsi="Arial" w:cs="Arial"/>
+        </w:rPr>
+      </w:pPr>
+      <m:oMathPara>
+        <m:oMath>
+          <m:sSub>
+            <m:sSubPr>
+              <m:ctrlPr>
+                <w:rPr>
+                  <w:rFonts w:ascii="Cambria Math" w:eastAsiaTheme="minorEastAsia" w:hAnsi="Cambria Math" w:cs="Arial"/>
+                  <w:i/>
+                </w:rPr>
+              </m:ctrlPr>
+            </m:sSubPr>
+            <m:e>
+              <m:r>
+                <w:rPr>
+                  <w:rFonts w:ascii="Cambria Math" w:eastAsiaTheme="minorEastAsia" w:hAnsi="Cambria Math" w:cs="Arial"/>
+                </w:rPr>
+                <m:t>T</m:t>
+              </m:r>
+            </m:e>
+            <m:sub>
+              <m:r>
+                <w:rPr>
+                  <w:rFonts w:ascii="Cambria Math" w:eastAsiaTheme="minorEastAsia" w:hAnsi="Cambria Math" w:cs="Arial"/>
+                </w:rPr>
+                <m:t>out</m:t>
+              </m:r>
+            </m:sub>
+          </m:sSub>
+          <m:r>
+            <w:rPr>
+              <w:rFonts w:ascii="Cambria Math" w:eastAsiaTheme="minorEastAsia" w:hAnsi="Cambria Math" w:cs="Arial"/>
+            </w:rPr>
+            <m:t>=</m:t>
+          </m:r>
+          <m:sSub>
+            <m:sSubPr>
+              <m:ctrlPr>
+                <w:rPr>
+                  <w:rFonts w:ascii="Cambria Math" w:eastAsiaTheme="minorEastAsia" w:hAnsi="Cambria Math" w:cs="Arial"/>
+                  <w:i/>
+                </w:rPr>
+              </m:ctrlPr>
+            </m:sSubPr>
+            <m:e>
+              <m:r>
+                <w:rPr>
+                  <w:rFonts w:ascii="Cambria Math" w:eastAsiaTheme="minorEastAsia" w:hAnsi="Cambria Math" w:cs="Arial"/>
+                </w:rPr>
+                <m:t>R</m:t>
+              </m:r>
+            </m:e>
+            <m:sub>
+              <m:r>
+                <w:rPr>
+                  <w:rFonts w:ascii="Cambria Math" w:eastAsiaTheme="minorEastAsia" w:hAnsi="Cambria Math" w:cs="Arial"/>
+                </w:rPr>
+                <m:t>TR</m:t>
+              </m:r>
+            </m:sub>
+          </m:sSub>
+          <m:sSub>
+            <m:sSubPr>
+              <m:ctrlPr>
+                <w:rPr>
+                  <w:rFonts w:ascii="Cambria Math" w:eastAsiaTheme="minorEastAsia" w:hAnsi="Cambria Math" w:cs="Arial"/>
+                  <w:i/>
+                </w:rPr>
+              </m:ctrlPr>
+            </m:sSubPr>
+            <m:e>
+              <m:r>
+                <w:rPr>
+                  <w:rFonts w:ascii="Cambria Math" w:eastAsiaTheme="minorEastAsia" w:hAnsi="Cambria Math" w:cs="Arial"/>
+                </w:rPr>
+                <m:t>T</m:t>
+              </m:r>
+            </m:e>
+            <m:sub>
+              <m:r>
+                <w:rPr>
+                  <w:rFonts w:ascii="Cambria Math" w:eastAsiaTheme="minorEastAsia" w:hAnsi="Cambria Math" w:cs="Arial"/>
+                </w:rPr>
+                <m:t>in</m:t>
+              </m:r>
+            </m:sub>
+          </m:sSub>
+        </m:oMath>
+      </m:oMathPara>
+    </w:p>
+    <w:p>
+      <w:pPr>
+        <w:ind w:left="1080"/>
+        <w:rPr>
+          <w:rFonts w:ascii="Arial" w:eastAsiaTheme="minorEastAsia" w:hAnsi="Arial" w:cs="Arial"/>
+        </w:rPr>
+      </w:pPr>
+      <m:oMathPara>
+        <m:oMath>
+          <m:sSub>
+            <m:sSubPr>
+              <m:ctrlPr>
+                <w:rPr>
+                  <w:rFonts w:ascii="Cambria Math" w:eastAsiaTheme="minorEastAsia" w:hAnsi="Cambria Math" w:cs="Arial"/>
+                  <w:i/>
+                </w:rPr>
+              </m:ctrlPr>
+            </m:sSubPr>
+            <m:e>
+              <m:r>
+                <w:rPr>
+                  <w:rFonts w:ascii="Cambria Math" w:eastAsiaTheme="minorEastAsia" w:hAnsi="Cambria Math" w:cs="Arial"/>
+                </w:rPr>
+                <m:t>T</m:t>
+              </m:r>
+            </m:e>
+            <m:sub>
+              <m:r>
+                <w:rPr>
+                  <w:rFonts w:ascii="Cambria Math" w:eastAsiaTheme="minorEastAsia" w:hAnsi="Cambria Math" w:cs="Arial"/>
+                </w:rPr>
+                <m:t>in</m:t>
+              </m:r>
+            </m:sub>
+          </m:sSub>
+          <m:r>
+            <w:rPr>
+              <w:rFonts w:ascii="Cambria Math" w:eastAsiaTheme="minorEastAsia" w:hAnsi="Cambria Math" w:cs="Arial"/>
+            </w:rPr>
+            <m:t>,</m:t>
+          </m:r>
+          <m:sSub>
+            <m:sSubPr>
+              <m:ctrlPr>
+                <w:rPr>
+                  <w:rFonts w:ascii="Cambria Math" w:eastAsiaTheme="minorEastAsia" w:hAnsi="Cambria Math" w:cs="Arial"/>
+                  <w:i/>
+                </w:rPr>
+              </m:ctrlPr>
+            </m:sSubPr>
+            <m:e>
+              <m:r>
+                <w:rPr>
+                  <w:rFonts w:ascii="Cambria Math" w:eastAsiaTheme="minorEastAsia" w:hAnsi="Cambria Math" w:cs="Arial"/>
+                </w:rPr>
+                <m:t>T</m:t>
+              </m:r>
+            </m:e>
+            <m:sub>
+              <m:r>
+                <w:rPr>
+                  <w:rFonts w:ascii="Cambria Math" w:eastAsiaTheme="minorEastAsia" w:hAnsi="Cambria Math" w:cs="Arial"/>
+                </w:rPr>
+                <m:t>out</m:t>
+              </m:r>
+            </m:sub>
+          </m:sSub>
+          <m:r>
+            <w:rPr>
+              <w:rFonts w:ascii="Cambria Math" w:eastAsiaTheme="minorEastAsia" w:hAnsi="Cambria Math" w:cs="Arial"/>
+            </w:rPr>
+            <m:t>=transmission input and output torques</m:t>
+          </m:r>
+        </m:oMath>
+      </m:oMathPara>
+    </w:p>
+    <w:p>
+      <w:pPr>
+        <w:ind w:left="1080"/>
+        <w:rPr>
+          <w:rFonts w:ascii="Arial" w:eastAsiaTheme="minorEastAsia" w:hAnsi="Arial" w:cs="Arial"/>
+        </w:rPr>
+      </w:pPr>
+      <m:oMathPara>
+        <m:oMath>
+          <m:sSub>
+            <m:sSubPr>
+              <m:ctrlPr>
+                <w:rPr>
+                  <w:rFonts w:ascii="Cambria Math" w:eastAsiaTheme="minorEastAsia" w:hAnsi="Cambria Math" w:cs="Arial"/>
+                  <w:i/>
+                </w:rPr>
+              </m:ctrlPr>
+            </m:sSubPr>
+            <m:e>
+              <m:r>
+                <w:rPr>
+                  <w:rFonts w:ascii="Cambria Math" w:eastAsiaTheme="minorEastAsia" w:hAnsi="Cambria Math" w:cs="Arial"/>
+                </w:rPr>
+                <m:t>N</m:t>
+              </m:r>
+            </m:e>
+            <m:sub>
+              <m:r>
+                <w:rPr>
+                  <w:rFonts w:ascii="Cambria Math" w:eastAsiaTheme="minorEastAsia" w:hAnsi="Cambria Math" w:cs="Arial"/>
+                </w:rPr>
+                <m:t>in</m:t>
+              </m:r>
+            </m:sub>
+          </m:sSub>
+          <m:r>
+            <w:rPr>
+              <w:rFonts w:ascii="Cambria Math" w:eastAsiaTheme="minorEastAsia" w:hAnsi="Cambria Math" w:cs="Arial"/>
+            </w:rPr>
+            <m:t>,</m:t>
+          </m:r>
+          <m:sSub>
+            <m:sSubPr>
+              <m:ctrlPr>
+                <w:rPr>
+                  <w:rFonts w:ascii="Cambria Math" w:eastAsiaTheme="minorEastAsia" w:hAnsi="Cambria Math" w:cs="Arial"/>
+                  <w:i/>
+                </w:rPr>
+              </m:ctrlPr>
+            </m:sSubPr>
+            <m:e>
+              <m:r>
+                <w:rPr>
+                  <w:rFonts w:ascii="Cambria Math" w:eastAsiaTheme="minorEastAsia" w:hAnsi="Cambria Math" w:cs="Arial"/>
+                </w:rPr>
+                <m:t>N</m:t>
+              </m:r>
+            </m:e>
+            <m:sub>
+              <m:r>
+                <w:rPr>
+                  <w:rFonts w:ascii="Cambria Math" w:eastAsiaTheme="minorEastAsia" w:hAnsi="Cambria Math" w:cs="Arial"/>
+                </w:rPr>
+                <m:t>out</m:t>
+              </m:r>
+            </m:sub>
+          </m:sSub>
+          <m:r>
+            <w:rPr>
+              <w:rFonts w:ascii="Cambria Math" w:eastAsiaTheme="minorEastAsia" w:hAnsi="Cambria Math" w:cs="Arial"/>
+            </w:rPr>
+            <m:t xml:space="preserve">=transmission input and output speed </m:t>
+          </m:r>
+          <m:d>
+            <m:dPr>
+              <m:ctrlPr>
+                <w:rPr>
+                  <w:rFonts w:ascii="Cambria Math" w:eastAsiaTheme="minorEastAsia" w:hAnsi="Cambria Math" w:cs="Arial"/>
+                  <w:i/>
+                </w:rPr>
+              </m:ctrlPr>
+            </m:dPr>
+            <m:e>
+              <m:r>
+                <w:rPr>
+                  <w:rFonts w:ascii="Cambria Math" w:eastAsiaTheme="minorEastAsia" w:hAnsi="Cambria Math" w:cs="Arial"/>
+                </w:rPr>
+                <m:t>RPM</m:t>
+              </m:r>
+            </m:e>
+          </m:d>
+        </m:oMath>
+      </m:oMathPara>
+    </w:p>
+    <w:p>
+      <w:pPr>
+        <w:ind w:left="1080"/>
+        <w:rPr>
+          <w:rFonts w:ascii="Arial" w:hAnsi="Arial" w:cs="Arial"/>
+          <w:color w:val="404040"/>
+          <w:sz w:val="20"/>
+          <w:szCs w:val="20"/>
+          <w:shd w:val="clear" w:color="auto" w:fill="FFFFFF"/>
+        </w:rPr>
+      </w:pPr>
+      <w:r>
+        <w:rPr>
+          <w:rFonts w:ascii="Arial" w:hAnsi="Arial" w:cs="Arial"/>
+          <w:color w:val="404040"/>
+          <w:sz w:val="20"/>
+          <w:szCs w:val="20"/>
+          <w:shd w:val="clear" w:color="auto" w:fill="FFFFFF"/>
+        </w:rPr>
+        <w:t>The final drive, inertia, and a dynamically varying load constitute the vehicle dynamics </w:t>
+      </w:r>
+    </w:p>
+    <w:p>
+      <w:pPr>
+        <w:ind w:left="1080"/>
+        <w:rPr>
+          <w:rFonts w:ascii="Arial" w:eastAsiaTheme="minorEastAsia" w:hAnsi="Arial" w:cs="Arial"/>
+        </w:rPr>
+      </w:pPr>
+      <m:oMathPara>
+        <m:oMath>
+          <m:sSub>
+            <m:sSubPr>
+              <m:ctrlPr>
+                <w:rPr>
+                  <w:rFonts w:ascii="Cambria Math" w:eastAsiaTheme="minorEastAsia" w:hAnsi="Cambria Math" w:cs="Arial"/>
+                  <w:i/>
+                </w:rPr>
+              </m:ctrlPr>
+            </m:sSubPr>
+            <m:e>
+              <m:r>
+                <w:rPr>
+                  <w:rFonts w:ascii="Cambria Math" w:eastAsiaTheme="minorEastAsia" w:hAnsi="Cambria Math" w:cs="Arial"/>
+                </w:rPr>
+                <m:t>I</m:t>
+              </m:r>
+            </m:e>
+            <m:sub>
+              <m:r>
+                <w:rPr>
+                  <w:rFonts w:ascii="Cambria Math" w:eastAsiaTheme="minorEastAsia" w:hAnsi="Cambria Math" w:cs="Arial"/>
+                </w:rPr>
+                <m:t>v</m:t>
+              </m:r>
+            </m:sub>
+          </m:sSub>
+          <m:f>
+            <m:fPr>
+              <m:ctrlPr>
+                <w:rPr>
+                  <w:rFonts w:ascii="Cambria Math" w:eastAsiaTheme="minorEastAsia" w:hAnsi="Cambria Math" w:cs="Arial"/>
+                  <w:i/>
+                </w:rPr>
+              </m:ctrlPr>
+            </m:fPr>
+            <m:num>
+              <m:r>
+                <w:rPr>
+                  <w:rFonts w:ascii="Cambria Math" w:eastAsiaTheme="minorEastAsia" w:hAnsi="Cambria Math" w:cs="Arial"/>
+                </w:rPr>
+                <m:t>d</m:t>
+              </m:r>
+              <m:sSub>
+                <m:sSubPr>
+                  <m:ctrlPr>
+                    <w:rPr>
+                      <w:rFonts w:ascii="Cambria Math" w:eastAsiaTheme="minorEastAsia" w:hAnsi="Cambria Math" w:cs="Arial"/>
+                      <w:i/>
+                    </w:rPr>
+                  </m:ctrlPr>
+                </m:sSubPr>
+                <m:e>
+                  <m:r>
+                    <w:rPr>
+                      <w:rFonts w:ascii="Cambria Math" w:eastAsiaTheme="minorEastAsia" w:hAnsi="Cambria Math" w:cs="Arial"/>
+                    </w:rPr>
+                    <m:t>N</m:t>
+                  </m:r>
+                </m:e>
+                <m:sub>
+                  <m:r>
+                    <w:rPr>
+                      <w:rFonts w:ascii="Cambria Math" w:eastAsiaTheme="minorEastAsia" w:hAnsi="Cambria Math" w:cs="Arial"/>
+                    </w:rPr>
+                    <m:t>w</m:t>
+                  </m:r>
+                </m:sub>
+              </m:sSub>
+            </m:num>
+            <m:den>
+              <m:r>
+                <w:rPr>
+                  <w:rFonts w:ascii="Cambria Math" w:eastAsiaTheme="minorEastAsia" w:hAnsi="Cambria Math" w:cs="Arial"/>
+                </w:rPr>
+                <m:t>dt</m:t>
+              </m:r>
+            </m:den>
+          </m:f>
+          <m:r>
+            <w:rPr>
+              <w:rFonts w:ascii="Cambria Math" w:eastAsiaTheme="minorEastAsia" w:hAnsi="Cambria Math" w:cs="Arial"/>
+            </w:rPr>
+            <m:t>=</m:t>
+          </m:r>
+          <m:sSub>
+            <m:sSubPr>
+              <m:ctrlPr>
+                <w:rPr>
+                  <w:rFonts w:ascii="Cambria Math" w:eastAsiaTheme="minorEastAsia" w:hAnsi="Cambria Math" w:cs="Arial"/>
+                  <w:i/>
+                </w:rPr>
+              </m:ctrlPr>
+            </m:sSubPr>
+            <m:e>
+              <m:r>
+                <w:rPr>
+                  <w:rFonts w:ascii="Cambria Math" w:eastAsiaTheme="minorEastAsia" w:hAnsi="Cambria Math" w:cs="Arial"/>
+                </w:rPr>
+                <m:t>R</m:t>
+              </m:r>
+            </m:e>
+            <m:sub>
+              <m:r>
+                <w:rPr>
+                  <w:rFonts w:ascii="Cambria Math" w:eastAsiaTheme="minorEastAsia" w:hAnsi="Cambria Math" w:cs="Arial"/>
+                </w:rPr>
+                <m:t>fd</m:t>
+              </m:r>
+            </m:sub>
+          </m:sSub>
+          <m:d>
+            <m:dPr>
+              <m:ctrlPr>
+                <w:rPr>
+                  <w:rFonts w:ascii="Cambria Math" w:eastAsiaTheme="minorEastAsia" w:hAnsi="Cambria Math" w:cs="Arial"/>
+                  <w:i/>
+                </w:rPr>
+              </m:ctrlPr>
+            </m:dPr>
+            <m:e>
+              <m:sSub>
+                <m:sSubPr>
+                  <m:ctrlPr>
+                    <w:rPr>
+                      <w:rFonts w:ascii="Cambria Math" w:eastAsiaTheme="minorEastAsia" w:hAnsi="Cambria Math" w:cs="Arial"/>
+                      <w:i/>
+                    </w:rPr>
+                  </m:ctrlPr>
+                </m:sSubPr>
+                <m:e>
+                  <m:r>
+                    <w:rPr>
+                      <w:rFonts w:ascii="Cambria Math" w:eastAsiaTheme="minorEastAsia" w:hAnsi="Cambria Math" w:cs="Arial"/>
+                    </w:rPr>
+                    <m:t>T</m:t>
+                  </m:r>
+                </m:e>
+                <m:sub>
+                  <m:r>
+                    <w:rPr>
+                      <w:rFonts w:ascii="Cambria Math" w:eastAsiaTheme="minorEastAsia" w:hAnsi="Cambria Math" w:cs="Arial"/>
+                    </w:rPr>
+                    <m:t>out</m:t>
+                  </m:r>
+                </m:sub>
+              </m:sSub>
+              <m:r>
+                <w:rPr>
+                  <w:rFonts w:ascii="Cambria Math" w:eastAsiaTheme="minorEastAsia" w:hAnsi="Cambria Math" w:cs="Arial"/>
+                </w:rPr>
+                <m:t>-</m:t>
+              </m:r>
+              <m:sSub>
+                <m:sSubPr>
+                  <m:ctrlPr>
+                    <w:rPr>
+                      <w:rFonts w:ascii="Cambria Math" w:eastAsiaTheme="minorEastAsia" w:hAnsi="Cambria Math" w:cs="Arial"/>
+                      <w:i/>
+                    </w:rPr>
+                  </m:ctrlPr>
+                </m:sSubPr>
+                <m:e>
+                  <m:r>
+                    <w:rPr>
+                      <w:rFonts w:ascii="Cambria Math" w:eastAsiaTheme="minorEastAsia" w:hAnsi="Cambria Math" w:cs="Arial"/>
+                    </w:rPr>
+                    <m:t>T</m:t>
+                  </m:r>
+                </m:e>
+                <m:sub>
+                  <m:r>
+                    <w:rPr>
+                      <w:rFonts w:ascii="Cambria Math" w:eastAsiaTheme="minorEastAsia" w:hAnsi="Cambria Math" w:cs="Arial"/>
+                    </w:rPr>
+                    <m:t>load</m:t>
+                  </m:r>
+                </m:sub>
+              </m:sSub>
+            </m:e>
+          </m:d>
+        </m:oMath>
+      </m:oMathPara>
+    </w:p>
+    <w:p>
+      <w:pPr>
+        <w:ind w:left="1080"/>
+        <w:rPr>
+          <w:rFonts w:ascii="Arial" w:eastAsiaTheme="minorEastAsia" w:hAnsi="Arial" w:cs="Arial"/>
+        </w:rPr>
+      </w:pPr>
+      <m:oMathPara>
+        <m:oMath>
+          <m:sSub>
+            <m:sSubPr>
+              <m:ctrlPr>
+                <w:rPr>
+                  <w:rFonts w:ascii="Cambria Math" w:eastAsiaTheme="minorEastAsia" w:hAnsi="Cambria Math" w:cs="Arial"/>
+                  <w:i/>
+                </w:rPr>
+              </m:ctrlPr>
+            </m:sSubPr>
+            <m:e>
+              <m:r>
+                <w:rPr>
+                  <w:rFonts w:ascii="Cambria Math" w:eastAsiaTheme="minorEastAsia" w:hAnsi="Cambria Math" w:cs="Arial"/>
+                </w:rPr>
+                <m:t>I</m:t>
+              </m:r>
+            </m:e>
+            <m:sub>
+              <m:r>
+                <w:rPr>
+                  <w:rFonts w:ascii="Cambria Math" w:eastAsiaTheme="minorEastAsia" w:hAnsi="Cambria Math" w:cs="Arial"/>
+                </w:rPr>
+                <m:t>v</m:t>
+              </m:r>
+            </m:sub>
+          </m:sSub>
+          <m:r>
+            <w:rPr>
+              <w:rFonts w:ascii="Cambria Math" w:eastAsiaTheme="minorEastAsia" w:hAnsi="Cambria Math" w:cs="Arial"/>
+            </w:rPr>
+            <m:t>=vehicle inertia</m:t>
+          </m:r>
+        </m:oMath>
+      </m:oMathPara>
+    </w:p>
+    <w:p>
+      <w:pPr>
+        <w:ind w:left="1080"/>
+        <w:rPr>
+          <w:rFonts w:ascii="Arial" w:eastAsiaTheme="minorEastAsia" w:hAnsi="Arial" w:cs="Arial"/>
+        </w:rPr>
+      </w:pPr>
+      <m:oMathPara>
+        <m:oMath>
+          <m:sSub>
+            <m:sSubPr>
+              <m:ctrlPr>
+                <w:rPr>
+                  <w:rFonts w:ascii="Cambria Math" w:eastAsiaTheme="minorEastAsia" w:hAnsi="Cambria Math" w:cs="Arial"/>
+                  <w:i/>
+                </w:rPr>
+              </m:ctrlPr>
+            </m:sSubPr>
+            <m:e>
+              <m:r>
+                <w:rPr>
+                  <w:rFonts w:ascii="Cambria Math" w:eastAsiaTheme="minorEastAsia" w:hAnsi="Cambria Math" w:cs="Arial"/>
+                </w:rPr>
+                <m:t>N</m:t>
+              </m:r>
+            </m:e>
+            <m:sub>
+              <m:r>
+                <w:rPr>
+                  <w:rFonts w:ascii="Cambria Math" w:eastAsiaTheme="minorEastAsia" w:hAnsi="Cambria Math" w:cs="Arial"/>
+                </w:rPr>
+                <m:t>w</m:t>
+              </m:r>
+            </m:sub>
+          </m:sSub>
+          <m:r>
+            <w:rPr>
+              <w:rFonts w:ascii="Cambria Math" w:eastAsiaTheme="minorEastAsia" w:hAnsi="Cambria Math" w:cs="Arial"/>
+            </w:rPr>
+            <m:t xml:space="preserve">=wheel speed </m:t>
+          </m:r>
+          <m:d>
+            <m:dPr>
+              <m:ctrlPr>
+                <w:rPr>
+                  <w:rFonts w:ascii="Cambria Math" w:eastAsiaTheme="minorEastAsia" w:hAnsi="Cambria Math" w:cs="Arial"/>
+                  <w:i/>
+                </w:rPr>
+              </m:ctrlPr>
+            </m:dPr>
+            <m:e>
+              <m:r>
+                <w:rPr>
+                  <w:rFonts w:ascii="Cambria Math" w:eastAsiaTheme="minorEastAsia" w:hAnsi="Cambria Math" w:cs="Arial"/>
+                </w:rPr>
+                <m:t>rpm</m:t>
+              </m:r>
+            </m:e>
+          </m:d>
+        </m:oMath>
+      </m:oMathPara>
+    </w:p>
+    <w:p>
+      <w:pPr>
+        <w:ind w:left="1080"/>
+        <w:rPr>
+          <w:rFonts w:ascii="Arial" w:eastAsiaTheme="minorEastAsia" w:hAnsi="Arial" w:cs="Arial"/>
+        </w:rPr>
+      </w:pPr>
+      <m:oMathPara>
+        <m:oMath>
+          <m:sSub>
+            <m:sSubPr>
+              <m:ctrlPr>
+                <w:rPr>
+                  <w:rFonts w:ascii="Cambria Math" w:eastAsiaTheme="minorEastAsia" w:hAnsi="Cambria Math" w:cs="Arial"/>
+                  <w:i/>
+                </w:rPr>
+              </m:ctrlPr>
+            </m:sSubPr>
+            <m:e>
+              <m:r>
+                <w:rPr>
+                  <w:rFonts w:ascii="Cambria Math" w:eastAsiaTheme="minorEastAsia" w:hAnsi="Cambria Math" w:cs="Arial"/>
+                </w:rPr>
+                <m:t>R</m:t>
+              </m:r>
+            </m:e>
+            <m:sub>
+              <m:r>
+                <w:rPr>
+                  <w:rFonts w:ascii="Cambria Math" w:eastAsiaTheme="minorEastAsia" w:hAnsi="Cambria Math" w:cs="Arial"/>
+                </w:rPr>
+                <m:t>fd</m:t>
+              </m:r>
+            </m:sub>
+          </m:sSub>
+          <m:r>
+            <w:rPr>
+              <w:rFonts w:ascii="Cambria Math" w:eastAsiaTheme="minorEastAsia" w:hAnsi="Cambria Math" w:cs="Arial"/>
+            </w:rPr>
+            <m:t>=final drive ratio</m:t>
+          </m:r>
+        </m:oMath>
+      </m:oMathPara>
+    </w:p>
+    <w:p>
+      <w:pPr>
+        <w:ind w:left="1080"/>
+        <w:rPr>
+          <w:rFonts w:ascii="Arial" w:eastAsiaTheme="minorEastAsia" w:hAnsi="Arial" w:cs="Arial"/>
+        </w:rPr>
+      </w:pPr>
+      <m:oMathPara>
+        <m:oMath>
+          <m:sSub>
+            <m:sSubPr>
+              <m:ctrlPr>
+                <w:rPr>
+                  <w:rFonts w:ascii="Cambria Math" w:eastAsiaTheme="minorEastAsia" w:hAnsi="Cambria Math" w:cs="Arial"/>
+                  <w:i/>
+                </w:rPr>
+              </m:ctrlPr>
+            </m:sSubPr>
+            <m:e>
+              <m:r>
+                <w:rPr>
+                  <w:rFonts w:ascii="Cambria Math" w:eastAsiaTheme="minorEastAsia" w:hAnsi="Cambria Math" w:cs="Arial"/>
+                </w:rPr>
+                <m:t>T</m:t>
+              </m:r>
+            </m:e>
+            <m:sub>
+              <m:r>
+                <w:rPr>
+                  <w:rFonts w:ascii="Cambria Math" w:eastAsiaTheme="minorEastAsia" w:hAnsi="Cambria Math" w:cs="Arial"/>
+                </w:rPr>
+                <m:t>load</m:t>
+              </m:r>
+            </m:sub>
+          </m:sSub>
+          <m:r>
+            <w:rPr>
+              <w:rFonts w:ascii="Cambria Math" w:eastAsiaTheme="minorEastAsia" w:hAnsi="Cambria Math" w:cs="Arial"/>
+            </w:rPr>
+            <m:t>=</m:t>
+          </m:r>
+          <m:sSub>
+            <m:sSubPr>
+              <m:ctrlPr>
+                <w:rPr>
+                  <w:rFonts w:ascii="Cambria Math" w:eastAsiaTheme="minorEastAsia" w:hAnsi="Cambria Math" w:cs="Arial"/>
+                  <w:i/>
+                </w:rPr>
+              </m:ctrlPr>
+            </m:sSubPr>
+            <m:e>
+              <m:r>
+                <w:rPr>
+                  <w:rFonts w:ascii="Cambria Math" w:eastAsiaTheme="minorEastAsia" w:hAnsi="Cambria Math" w:cs="Arial"/>
+                </w:rPr>
+                <m:t>f</m:t>
+              </m:r>
+            </m:e>
+            <m:sub>
+              <m:r>
+                <w:rPr>
+                  <w:rFonts w:ascii="Cambria Math" w:eastAsiaTheme="minorEastAsia" w:hAnsi="Cambria Math" w:cs="Arial"/>
+                </w:rPr>
+                <m:t>5</m:t>
+              </m:r>
+            </m:sub>
+          </m:sSub>
+          <m:d>
+            <m:dPr>
+              <m:ctrlPr>
+                <w:rPr>
+                  <w:rFonts w:ascii="Cambria Math" w:eastAsiaTheme="minorEastAsia" w:hAnsi="Cambria Math" w:cs="Arial"/>
+                  <w:i/>
+                </w:rPr>
+              </m:ctrlPr>
+            </m:dPr>
+            <m:e>
+              <m:sSub>
+                <m:sSubPr>
+                  <m:ctrlPr>
+                    <w:rPr>
+                      <w:rFonts w:ascii="Cambria Math" w:eastAsiaTheme="minorEastAsia" w:hAnsi="Cambria Math" w:cs="Arial"/>
+                      <w:i/>
+                    </w:rPr>
+                  </m:ctrlPr>
+                </m:sSubPr>
+                <m:e>
+                  <m:r>
+                    <w:rPr>
+                      <w:rFonts w:ascii="Cambria Math" w:eastAsiaTheme="minorEastAsia" w:hAnsi="Cambria Math" w:cs="Arial"/>
+                    </w:rPr>
+                    <m:t>N</m:t>
+                  </m:r>
+                </m:e>
+                <m:sub>
+                  <m:r>
+                    <w:rPr>
+                      <w:rFonts w:ascii="Cambria Math" w:eastAsiaTheme="minorEastAsia" w:hAnsi="Cambria Math" w:cs="Arial"/>
+                    </w:rPr>
+                    <m:t>w</m:t>
+                  </m:r>
+                </m:sub>
+              </m:sSub>
+            </m:e>
+          </m:d>
+          <m:r>
+            <w:rPr>
+              <w:rFonts w:ascii="Cambria Math" w:eastAsiaTheme="minorEastAsia" w:hAnsi="Cambria Math" w:cs="Arial"/>
+            </w:rPr>
+            <m:t>=load torque</m:t>
+          </m:r>
+        </m:oMath>
+      </m:oMathPara>
+    </w:p>
+    <w:p>
+      <w:pPr>
+        <w:ind w:left="1080"/>
+        <w:rPr>
+          <w:rFonts w:ascii="Arial" w:hAnsi="Arial" w:cs="Arial"/>
+          <w:color w:val="404040"/>
+          <w:sz w:val="20"/>
+          <w:szCs w:val="20"/>
+          <w:shd w:val="clear" w:color="auto" w:fill="FFFFFF"/>
+        </w:rPr>
+      </w:pPr>
+      <w:r>
+        <w:rPr>
+          <w:rFonts w:ascii="Arial" w:hAnsi="Arial" w:cs="Arial"/>
+          <w:color w:val="404040"/>
+          <w:sz w:val="20"/>
+          <w:szCs w:val="20"/>
+          <w:shd w:val="clear" w:color="auto" w:fill="FFFFFF"/>
+        </w:rPr>
+        <w:t>The load torque includes both the road load and brake torque. The road load is the sum of frictional and aerodynamic losses</w:t>
+      </w:r>
+    </w:p>
+    <w:p>
+      <w:pPr>
+        <w:ind w:left="1080"/>
+        <w:rPr>
+          <w:rFonts w:ascii="Arial" w:eastAsiaTheme="minorEastAsia" w:hAnsi="Arial" w:cs="Arial"/>
+        </w:rPr>
+      </w:pPr>
+      <m:oMathPara>
+        <m:oMath>
+          <m:sSub>
+            <m:sSubPr>
+              <m:ctrlPr>
+                <w:rPr>
+                  <w:rFonts w:ascii="Cambria Math" w:eastAsiaTheme="minorEastAsia" w:hAnsi="Cambria Math" w:cs="Arial"/>
+                  <w:i/>
+                </w:rPr>
+              </m:ctrlPr>
+            </m:sSubPr>
+            <m:e>
+              <m:r>
+                <w:rPr>
+                  <w:rFonts w:ascii="Cambria Math" w:eastAsiaTheme="minorEastAsia" w:hAnsi="Cambria Math" w:cs="Arial"/>
+                </w:rPr>
+                <m:t>T</m:t>
+              </m:r>
+            </m:e>
+            <m:sub>
+              <m:r>
+                <w:rPr>
+                  <w:rFonts w:ascii="Cambria Math" w:eastAsiaTheme="minorEastAsia" w:hAnsi="Cambria Math" w:cs="Arial"/>
+                </w:rPr>
+                <m:t>load</m:t>
+              </m:r>
+            </m:sub>
+          </m:sSub>
+          <m:r>
+            <w:rPr>
+              <w:rFonts w:ascii="Cambria Math" w:eastAsiaTheme="minorEastAsia" w:hAnsi="Cambria Math" w:cs="Arial"/>
+            </w:rPr>
+            <m:t>=sgn</m:t>
+          </m:r>
+          <m:d>
+            <m:dPr>
+              <m:ctrlPr>
+                <w:rPr>
+                  <w:rFonts w:ascii="Cambria Math" w:eastAsiaTheme="minorEastAsia" w:hAnsi="Cambria Math" w:cs="Arial"/>
+                  <w:i/>
+                </w:rPr>
+              </m:ctrlPr>
+            </m:dPr>
+            <m:e>
+              <m:r>
+                <w:rPr>
+                  <w:rFonts w:ascii="Cambria Math" w:eastAsiaTheme="minorEastAsia" w:hAnsi="Cambria Math" w:cs="Arial"/>
+                </w:rPr>
+                <m:t>mph</m:t>
+              </m:r>
+            </m:e>
+          </m:d>
+          <m:d>
+            <m:dPr>
+              <m:ctrlPr>
+                <w:rPr>
+                  <w:rFonts w:ascii="Cambria Math" w:eastAsiaTheme="minorEastAsia" w:hAnsi="Cambria Math" w:cs="Arial"/>
+                  <w:i/>
+                </w:rPr>
+              </m:ctrlPr>
+            </m:dPr>
+            <m:e>
+              <m:sSub>
+                <m:sSubPr>
+                  <m:ctrlPr>
+                    <w:rPr>
+                      <w:rFonts w:ascii="Cambria Math" w:eastAsiaTheme="minorEastAsia" w:hAnsi="Cambria Math" w:cs="Arial"/>
+                      <w:i/>
+                    </w:rPr>
+                  </m:ctrlPr>
+                </m:sSubPr>
+                <m:e>
+                  <m:r>
+                    <w:rPr>
+                      <w:rFonts w:ascii="Cambria Math" w:eastAsiaTheme="minorEastAsia" w:hAnsi="Cambria Math" w:cs="Arial"/>
+                    </w:rPr>
+                    <m:t>R</m:t>
+                  </m:r>
+                </m:e>
+                <m:sub>
+                  <m:r>
+                    <w:rPr>
+                      <w:rFonts w:ascii="Cambria Math" w:eastAsiaTheme="minorEastAsia" w:hAnsi="Cambria Math" w:cs="Arial"/>
+                    </w:rPr>
+                    <m:t>load0</m:t>
+                  </m:r>
+                </m:sub>
+              </m:sSub>
+              <m:r>
+                <w:rPr>
+                  <w:rFonts w:ascii="Cambria Math" w:eastAsiaTheme="minorEastAsia" w:hAnsi="Cambria Math" w:cs="Arial"/>
+                </w:rPr>
+                <m:t>+</m:t>
+              </m:r>
+              <m:sSub>
+                <m:sSubPr>
+                  <m:ctrlPr>
+                    <w:rPr>
+                      <w:rFonts w:ascii="Cambria Math" w:eastAsiaTheme="minorEastAsia" w:hAnsi="Cambria Math" w:cs="Arial"/>
+                      <w:i/>
+                    </w:rPr>
+                  </m:ctrlPr>
+                </m:sSubPr>
+                <m:e>
+                  <m:r>
+                    <w:rPr>
+                      <w:rFonts w:ascii="Cambria Math" w:eastAsiaTheme="minorEastAsia" w:hAnsi="Cambria Math" w:cs="Arial"/>
+                    </w:rPr>
+                    <m:t>R</m:t>
+                  </m:r>
+                </m:e>
+                <m:sub>
+                  <m:r>
+                    <w:rPr>
+                      <w:rFonts w:ascii="Cambria Math" w:eastAsiaTheme="minorEastAsia" w:hAnsi="Cambria Math" w:cs="Arial"/>
+                    </w:rPr>
+                    <m:t>load2</m:t>
+                  </m:r>
+                </m:sub>
+              </m:sSub>
+              <m:r>
+                <w:rPr>
+                  <w:rFonts w:ascii="Cambria Math" w:eastAsiaTheme="minorEastAsia" w:hAnsi="Cambria Math" w:cs="Arial"/>
+                </w:rPr>
+                <m:t>mp</m:t>
+              </m:r>
+              <m:sSup>
+                <m:sSupPr>
+                  <m:ctrlPr>
+                    <w:rPr>
+                      <w:rFonts w:ascii="Cambria Math" w:eastAsiaTheme="minorEastAsia" w:hAnsi="Cambria Math" w:cs="Arial"/>
+                      <w:i/>
+                    </w:rPr>
+                  </m:ctrlPr>
+                </m:sSupPr>
+                <m:e>
+                  <m:r>
+                    <w:rPr>
+                      <w:rFonts w:ascii="Cambria Math" w:eastAsiaTheme="minorEastAsia" w:hAnsi="Cambria Math" w:cs="Arial"/>
+                    </w:rPr>
+                    <m:t>h</m:t>
+                  </m:r>
+                </m:e>
+                <m:sup>
+                  <m:r>
+                    <w:rPr>
+                      <w:rFonts w:ascii="Cambria Math" w:eastAsiaTheme="minorEastAsia" w:hAnsi="Cambria Math" w:cs="Arial"/>
+                    </w:rPr>
+                    <m:t>2</m:t>
+                  </m:r>
+                </m:sup>
+              </m:sSup>
+              <m:r>
+                <w:rPr>
+                  <w:rFonts w:ascii="Cambria Math" w:eastAsiaTheme="minorEastAsia" w:hAnsi="Cambria Math" w:cs="Arial"/>
+                </w:rPr>
+                <m:t>+</m:t>
+              </m:r>
+              <m:sSub>
+                <m:sSubPr>
+                  <m:ctrlPr>
+                    <w:rPr>
+                      <w:rFonts w:ascii="Cambria Math" w:eastAsiaTheme="minorEastAsia" w:hAnsi="Cambria Math" w:cs="Arial"/>
+                      <w:i/>
+                    </w:rPr>
+                  </m:ctrlPr>
+                </m:sSubPr>
+                <m:e>
+                  <m:r>
+                    <w:rPr>
+                      <w:rFonts w:ascii="Cambria Math" w:eastAsiaTheme="minorEastAsia" w:hAnsi="Cambria Math" w:cs="Arial"/>
+                    </w:rPr>
+                    <m:t>T</m:t>
+                  </m:r>
+                </m:e>
+                <m:sub>
+                  <m:r>
+                    <w:rPr>
+                      <w:rFonts w:ascii="Cambria Math" w:eastAsiaTheme="minorEastAsia" w:hAnsi="Cambria Math" w:cs="Arial"/>
+                    </w:rPr>
+                    <m:t>brake</m:t>
+                  </m:r>
+                </m:sub>
+              </m:sSub>
+            </m:e>
+          </m:d>
+        </m:oMath>
+      </m:oMathPara>
+    </w:p>
+    <w:p>
+      <w:pPr>
+        <w:ind w:left="1080"/>
+        <w:rPr>
+          <w:rFonts w:ascii="Arial" w:eastAsiaTheme="minorEastAsia" w:hAnsi="Arial" w:cs="Arial"/>
+        </w:rPr>
+      </w:pPr>
+      <m:oMathPara>
+        <m:oMath>
+          <m:sSub>
+            <m:sSubPr>
+              <m:ctrlPr>
+                <w:rPr>
+                  <w:rFonts w:ascii="Cambria Math" w:eastAsiaTheme="minorEastAsia" w:hAnsi="Cambria Math" w:cs="Arial"/>
+                  <w:i/>
+                </w:rPr>
+              </m:ctrlPr>
+            </m:sSubPr>
+            <m:e>
+              <m:r>
+                <w:rPr>
+                  <w:rFonts w:ascii="Cambria Math" w:eastAsiaTheme="minorEastAsia" w:hAnsi="Cambria Math" w:cs="Arial"/>
+                </w:rPr>
+                <m:t>R</m:t>
+              </m:r>
+            </m:e>
+            <m:sub>
+              <m:r>
+                <w:rPr>
+                  <w:rFonts w:ascii="Cambria Math" w:eastAsiaTheme="minorEastAsia" w:hAnsi="Cambria Math" w:cs="Arial"/>
+                </w:rPr>
+                <m:t>load0</m:t>
+              </m:r>
+            </m:sub>
+          </m:sSub>
+          <m:r>
+            <w:rPr>
+              <w:rFonts w:ascii="Cambria Math" w:eastAsiaTheme="minorEastAsia" w:hAnsi="Cambria Math" w:cs="Arial"/>
+            </w:rPr>
+            <m:t>,</m:t>
+          </m:r>
+          <m:sSub>
+            <m:sSubPr>
+              <m:ctrlPr>
+                <w:rPr>
+                  <w:rFonts w:ascii="Cambria Math" w:eastAsiaTheme="minorEastAsia" w:hAnsi="Cambria Math" w:cs="Arial"/>
+                  <w:i/>
+                </w:rPr>
+              </m:ctrlPr>
+            </m:sSubPr>
+            <m:e>
+              <m:r>
+                <w:rPr>
+                  <w:rFonts w:ascii="Cambria Math" w:eastAsiaTheme="minorEastAsia" w:hAnsi="Cambria Math" w:cs="Arial"/>
+                </w:rPr>
+                <m:t>R</m:t>
+              </m:r>
+            </m:e>
+            <m:sub>
+              <m:r>
+                <w:rPr>
+                  <w:rFonts w:ascii="Cambria Math" w:eastAsiaTheme="minorEastAsia" w:hAnsi="Cambria Math" w:cs="Arial"/>
+                </w:rPr>
+                <m:t>load2</m:t>
+              </m:r>
+            </m:sub>
+          </m:sSub>
+          <m:r>
+            <w:rPr>
+              <w:rFonts w:ascii="Cambria Math" w:eastAsiaTheme="minorEastAsia" w:hAnsi="Cambria Math" w:cs="Arial"/>
+            </w:rPr>
+            <m:t>=friction and aerodynamic drag coefficients</m:t>
+          </m:r>
+        </m:oMath>
+      </m:oMathPara>
+    </w:p>
+    <w:p>
+      <w:pPr>
+        <w:ind w:left="1080"/>
+        <w:rPr>
+          <w:rFonts w:ascii="Arial" w:eastAsiaTheme="minorEastAsia" w:hAnsi="Arial" w:cs="Arial"/>
+        </w:rPr>
+      </w:pPr>
+      <m:oMathPara>
+        <m:oMath>
+          <m:sSub>
+            <m:sSubPr>
+              <m:ctrlPr>
+                <w:rPr>
+                  <w:rFonts w:ascii="Cambria Math" w:eastAsiaTheme="minorEastAsia" w:hAnsi="Cambria Math" w:cs="Arial"/>
+                  <w:i/>
+                </w:rPr>
+              </m:ctrlPr>
+            </m:sSubPr>
+            <m:e>
+              <m:r>
+                <w:rPr>
+                  <w:rFonts w:ascii="Cambria Math" w:eastAsiaTheme="minorEastAsia" w:hAnsi="Cambria Math" w:cs="Arial"/>
+                </w:rPr>
+                <m:t>T</m:t>
+              </m:r>
+            </m:e>
+            <m:sub>
+              <m:r>
+                <w:rPr>
+                  <w:rFonts w:ascii="Cambria Math" w:eastAsiaTheme="minorEastAsia" w:hAnsi="Cambria Math" w:cs="Arial"/>
+                </w:rPr>
+                <m:t>load</m:t>
+              </m:r>
+            </m:sub>
+          </m:sSub>
+          <m:r>
+            <w:rPr>
+              <w:rFonts w:ascii="Cambria Math" w:eastAsiaTheme="minorEastAsia" w:hAnsi="Cambria Math" w:cs="Arial"/>
+            </w:rPr>
+            <m:t>,</m:t>
+          </m:r>
+          <m:sSub>
+            <m:sSubPr>
+              <m:ctrlPr>
+                <w:rPr>
+                  <w:rFonts w:ascii="Cambria Math" w:eastAsiaTheme="minorEastAsia" w:hAnsi="Cambria Math" w:cs="Arial"/>
+                  <w:i/>
+                </w:rPr>
+              </m:ctrlPr>
+            </m:sSubPr>
+            <m:e>
+              <m:r>
+                <w:rPr>
+                  <w:rFonts w:ascii="Cambria Math" w:eastAsiaTheme="minorEastAsia" w:hAnsi="Cambria Math" w:cs="Arial"/>
+                </w:rPr>
+                <m:t>T</m:t>
+              </m:r>
+            </m:e>
+            <m:sub>
+              <m:r>
+                <w:rPr>
+                  <w:rFonts w:ascii="Cambria Math" w:eastAsiaTheme="minorEastAsia" w:hAnsi="Cambria Math" w:cs="Arial"/>
+                </w:rPr>
+                <m:t>brake</m:t>
+              </m:r>
+            </m:sub>
+          </m:sSub>
+          <m:r>
+            <w:rPr>
+              <w:rFonts w:ascii="Cambria Math" w:eastAsiaTheme="minorEastAsia" w:hAnsi="Cambria Math" w:cs="Arial"/>
+            </w:rPr>
+            <m:t>=load and brake torque</m:t>
+          </m:r>
+        </m:oMath>
+      </m:oMathPara>
+    </w:p>
+    <w:p>
+      <w:pPr>
+        <w:ind w:left="1080"/>
+        <w:rPr>
+          <w:rFonts w:ascii="Arial" w:eastAsiaTheme="minorEastAsia" w:hAnsi="Arial" w:cs="Arial"/>
+        </w:rPr>
+      </w:pPr>
+      <m:oMathPara>
+        <m:oMath>
+          <m:r>
+            <w:rPr>
+              <w:rFonts w:ascii="Cambria Math" w:eastAsiaTheme="minorEastAsia" w:hAnsi="Cambria Math" w:cs="Arial"/>
+            </w:rPr>
+            <m:t>mph=vehicle linear velocity</m:t>
+          </m:r>
+        </m:oMath>
+      </m:oMathPara>
+    </w:p>
+    <w:p>
+      <w:pPr>
+        <w:ind w:left="1080"/>
+        <w:rPr>
+          <w:rFonts w:ascii="Arial" w:eastAsiaTheme="minorEastAsia" w:hAnsi="Arial" w:cs="Arial"/>
+        </w:rPr>
+      </w:pPr>
+    </w:p>
+    <w:p>
+      <w:pPr>
+        <w:ind w:left="1080"/>
+      </w:pPr>
+    </w:p>
+    <w:p>
+      <w:pPr>
+        <w:ind w:left="1080"/>
+      </w:pPr>
     </w:p>
     <w:p>
       <w:pPr>
@@ -2001,7 +4328,6 @@
         <w:ind w:left="1080"/>
       </w:pPr>
       <w:r>
-        <w:lastRenderedPageBreak/>
         <w:t xml:space="preserve">[2]. </w:t>
       </w:r>
       <w:hyperlink r:id="rId8" w:history="1">
@@ -2113,16 +4439,16 @@
 <file path=word/numbering.xml><?xml version="1.0" encoding="utf-8"?>
 <w:numbering xmlns:wpc="http://schemas.microsoft.com/office/word/2010/wordprocessingCanvas" xmlns:mc="http://schemas.openxmlformats.org/markup-compatibility/2006" xmlns:o="urn:schemas-microsoft-com:office:office" xmlns:r="http://schemas.openxmlformats.org/officeDocument/2006/relationships" xmlns:m="http://schemas.openxmlformats.org/officeDocument/2006/math" xmlns:v="urn:schemas-microsoft-com:vml" xmlns:wp14="http://schemas.microsoft.com/office/word/2010/wordprocessingDrawing" xmlns:wp="http://schemas.openxmlformats.org/drawingml/2006/wordprocessingDrawing" xmlns:w10="urn:schemas-microsoft-com:office:word" xmlns:w="http://schemas.openxmlformats.org/wordprocessingml/2006/main" xmlns:w14="http://schemas.microsoft.com/office/word/2010/wordml" xmlns:wpg="http://schemas.microsoft.com/office/word/2010/wordprocessingGroup" xmlns:wpi="http://schemas.microsoft.com/office/word/2010/wordprocessingInk" xmlns:wne="http://schemas.microsoft.com/office/word/2006/wordml" xmlns:wps="http://schemas.microsoft.com/office/word/2010/wordprocessingShape" mc:Ignorable="w14 wp14">
   <w:abstractNum w:abstractNumId="0">
-    <w:nsid w:val="59665DAF"/>
+    <w:nsid w:val="21061C81"/>
     <w:multiLevelType w:val="hybridMultilevel"/>
-    <w:tmpl w:val="B24CC1CC"/>
-    <w:lvl w:ilvl="0" w:tplc="72E8C994">
+    <w:tmpl w:val="14B6FF12"/>
+    <w:lvl w:ilvl="0" w:tplc="4009000F">
       <w:start w:val="1"/>
-      <w:numFmt w:val="upperRoman"/>
+      <w:numFmt w:val="decimal"/>
       <w:lvlText w:val="%1."/>
       <w:lvlJc w:val="left"/>
       <w:pPr>
-        <w:ind w:left="1080" w:hanging="720"/>
+        <w:ind w:left="720" w:hanging="360"/>
       </w:pPr>
       <w:rPr>
         <w:rFonts w:hint="default"/>
@@ -2201,7 +4527,99 @@
       </w:pPr>
     </w:lvl>
   </w:abstractNum>
+  <w:abstractNum w:abstractNumId="1">
+    <w:nsid w:val="59665DAF"/>
+    <w:multiLevelType w:val="hybridMultilevel"/>
+    <w:tmpl w:val="B24CC1CC"/>
+    <w:lvl w:ilvl="0" w:tplc="72E8C994">
+      <w:start w:val="1"/>
+      <w:numFmt w:val="upperRoman"/>
+      <w:lvlText w:val="%1."/>
+      <w:lvlJc w:val="left"/>
+      <w:pPr>
+        <w:ind w:left="1080" w:hanging="720"/>
+      </w:pPr>
+      <w:rPr>
+        <w:rFonts w:hint="default"/>
+      </w:rPr>
+    </w:lvl>
+    <w:lvl w:ilvl="1" w:tplc="40090019" w:tentative="1">
+      <w:start w:val="1"/>
+      <w:numFmt w:val="lowerLetter"/>
+      <w:lvlText w:val="%2."/>
+      <w:lvlJc w:val="left"/>
+      <w:pPr>
+        <w:ind w:left="1440" w:hanging="360"/>
+      </w:pPr>
+    </w:lvl>
+    <w:lvl w:ilvl="2" w:tplc="4009001B" w:tentative="1">
+      <w:start w:val="1"/>
+      <w:numFmt w:val="lowerRoman"/>
+      <w:lvlText w:val="%3."/>
+      <w:lvlJc w:val="right"/>
+      <w:pPr>
+        <w:ind w:left="2160" w:hanging="180"/>
+      </w:pPr>
+    </w:lvl>
+    <w:lvl w:ilvl="3" w:tplc="4009000F" w:tentative="1">
+      <w:start w:val="1"/>
+      <w:numFmt w:val="decimal"/>
+      <w:lvlText w:val="%4."/>
+      <w:lvlJc w:val="left"/>
+      <w:pPr>
+        <w:ind w:left="2880" w:hanging="360"/>
+      </w:pPr>
+    </w:lvl>
+    <w:lvl w:ilvl="4" w:tplc="40090019" w:tentative="1">
+      <w:start w:val="1"/>
+      <w:numFmt w:val="lowerLetter"/>
+      <w:lvlText w:val="%5."/>
+      <w:lvlJc w:val="left"/>
+      <w:pPr>
+        <w:ind w:left="3600" w:hanging="360"/>
+      </w:pPr>
+    </w:lvl>
+    <w:lvl w:ilvl="5" w:tplc="4009001B" w:tentative="1">
+      <w:start w:val="1"/>
+      <w:numFmt w:val="lowerRoman"/>
+      <w:lvlText w:val="%6."/>
+      <w:lvlJc w:val="right"/>
+      <w:pPr>
+        <w:ind w:left="4320" w:hanging="180"/>
+      </w:pPr>
+    </w:lvl>
+    <w:lvl w:ilvl="6" w:tplc="4009000F" w:tentative="1">
+      <w:start w:val="1"/>
+      <w:numFmt w:val="decimal"/>
+      <w:lvlText w:val="%7."/>
+      <w:lvlJc w:val="left"/>
+      <w:pPr>
+        <w:ind w:left="5040" w:hanging="360"/>
+      </w:pPr>
+    </w:lvl>
+    <w:lvl w:ilvl="7" w:tplc="40090019" w:tentative="1">
+      <w:start w:val="1"/>
+      <w:numFmt w:val="lowerLetter"/>
+      <w:lvlText w:val="%8."/>
+      <w:lvlJc w:val="left"/>
+      <w:pPr>
+        <w:ind w:left="5760" w:hanging="360"/>
+      </w:pPr>
+    </w:lvl>
+    <w:lvl w:ilvl="8" w:tplc="4009001B" w:tentative="1">
+      <w:start w:val="1"/>
+      <w:numFmt w:val="lowerRoman"/>
+      <w:lvlText w:val="%9."/>
+      <w:lvlJc w:val="right"/>
+      <w:pPr>
+        <w:ind w:left="6480" w:hanging="180"/>
+      </w:pPr>
+    </w:lvl>
+  </w:abstractNum>
   <w:num w:numId="1">
+    <w:abstractNumId w:val="1"/>
+  </w:num>
+  <w:num w:numId="2">
     <w:abstractNumId w:val="0"/>
   </w:num>
 </w:numbering>
@@ -2643,6 +5061,21 @@
       <w:szCs w:val="18"/>
     </w:rPr>
   </w:style>
+  <w:style w:type="character" w:customStyle="1" w:styleId="highlight02">
+    <w:name w:val="highlight_02"/>
+    <w:basedOn w:val="DefaultParagraphFont"/>
+    <w:rsid w:val="0043795E"/>
+  </w:style>
+  <w:style w:type="character" w:styleId="PlaceholderText">
+    <w:name w:val="Placeholder Text"/>
+    <w:basedOn w:val="DefaultParagraphFont"/>
+    <w:uiPriority w:val="99"/>
+    <w:semiHidden/>
+    <w:rsid w:val="0043795E"/>
+    <w:rPr>
+      <w:color w:val="808080"/>
+    </w:rPr>
+  </w:style>
 </w:styles>
 </file>
 
@@ -3082,6 +5515,21 @@
       <w:szCs w:val="18"/>
     </w:rPr>
   </w:style>
+  <w:style w:type="character" w:customStyle="1" w:styleId="highlight02">
+    <w:name w:val="highlight_02"/>
+    <w:basedOn w:val="DefaultParagraphFont"/>
+    <w:rsid w:val="0043795E"/>
+  </w:style>
+  <w:style w:type="character" w:styleId="PlaceholderText">
+    <w:name w:val="Placeholder Text"/>
+    <w:basedOn w:val="DefaultParagraphFont"/>
+    <w:uiPriority w:val="99"/>
+    <w:semiHidden/>
+    <w:rsid w:val="0043795E"/>
+    <w:rPr>
+      <w:color w:val="808080"/>
+    </w:rPr>
+  </w:style>
 </w:styles>
 </file>
 

</xml_diff>

<commit_message>
Report updated with more details and references.
</commit_message>
<xml_diff>
--- a/Automatic Transmission Report.docx
+++ b/Automatic Transmission Report.docx
@@ -228,6 +228,15 @@
     </w:p>
     <w:sdt>
       <w:sdtPr>
+        <w:rPr>
+          <w:rFonts w:asciiTheme="minorHAnsi" w:eastAsiaTheme="minorHAnsi" w:hAnsiTheme="minorHAnsi" w:cstheme="minorBidi"/>
+          <w:b w:val="0"/>
+          <w:bCs w:val="0"/>
+          <w:color w:val="auto"/>
+          <w:sz w:val="22"/>
+          <w:szCs w:val="22"/>
+          <w:lang w:val="en-IN" w:eastAsia="en-US"/>
+        </w:rPr>
         <w:id w:val="1126052500"/>
         <w:docPartObj>
           <w:docPartGallery w:val="Table of Contents"/>
@@ -236,12 +245,7 @@
       </w:sdtPr>
       <w:sdtEndPr>
         <w:rPr>
-          <w:rFonts w:asciiTheme="minorHAnsi" w:eastAsiaTheme="minorHAnsi" w:hAnsiTheme="minorHAnsi" w:cstheme="minorBidi"/>
           <w:noProof/>
-          <w:color w:val="auto"/>
-          <w:sz w:val="22"/>
-          <w:szCs w:val="22"/>
-          <w:lang w:val="en-IN" w:eastAsia="en-US"/>
         </w:rPr>
       </w:sdtEndPr>
       <w:sdtContent>
@@ -273,7 +277,7 @@
           <w:r>
             <w:fldChar w:fldCharType="separate"/>
           </w:r>
-          <w:hyperlink w:anchor="_Toc59096555" w:history="1">
+          <w:hyperlink w:anchor="_Toc59113878" w:history="1">
             <w:r>
               <w:rPr>
                 <w:rStyle w:val="Hyperlink"/>
@@ -300,7 +304,7 @@
                 <w:noProof/>
                 <w:webHidden/>
               </w:rPr>
-              <w:instrText xml:space="preserve"> PAGEREF _Toc59096555 \h </w:instrText>
+              <w:instrText xml:space="preserve"> PAGEREF _Toc59113878 \h </w:instrText>
             </w:r>
             <w:r>
               <w:rPr>
@@ -320,7 +324,7 @@
                 <w:noProof/>
                 <w:webHidden/>
               </w:rPr>
-              <w:t>3</w:t>
+              <w:t>2</w:t>
             </w:r>
             <w:r>
               <w:rPr>
@@ -342,7 +346,7 @@
               <w:lang w:val="en-IN" w:eastAsia="en-IN"/>
             </w:rPr>
           </w:pPr>
-          <w:hyperlink w:anchor="_Toc59096556" w:history="1">
+          <w:hyperlink w:anchor="_Toc59113879" w:history="1">
             <w:r>
               <w:rPr>
                 <w:rStyle w:val="Hyperlink"/>
@@ -369,7 +373,7 @@
                 <w:noProof/>
                 <w:webHidden/>
               </w:rPr>
-              <w:instrText xml:space="preserve"> PAGEREF _Toc59096556 \h </w:instrText>
+              <w:instrText xml:space="preserve"> PAGEREF _Toc59113879 \h </w:instrText>
             </w:r>
             <w:r>
               <w:rPr>
@@ -389,7 +393,7 @@
                 <w:noProof/>
                 <w:webHidden/>
               </w:rPr>
-              <w:t>3</w:t>
+              <w:t>2</w:t>
             </w:r>
             <w:r>
               <w:rPr>
@@ -411,7 +415,7 @@
               <w:lang w:val="en-IN" w:eastAsia="en-IN"/>
             </w:rPr>
           </w:pPr>
-          <w:hyperlink w:anchor="_Toc59096557" w:history="1">
+          <w:hyperlink w:anchor="_Toc59113880" w:history="1">
             <w:r>
               <w:rPr>
                 <w:rStyle w:val="Hyperlink"/>
@@ -438,7 +442,7 @@
                 <w:noProof/>
                 <w:webHidden/>
               </w:rPr>
-              <w:instrText xml:space="preserve"> PAGEREF _Toc59096557 \h </w:instrText>
+              <w:instrText xml:space="preserve"> PAGEREF _Toc59113880 \h </w:instrText>
             </w:r>
             <w:r>
               <w:rPr>
@@ -458,7 +462,7 @@
                 <w:noProof/>
                 <w:webHidden/>
               </w:rPr>
-              <w:t>3</w:t>
+              <w:t>2</w:t>
             </w:r>
             <w:r>
               <w:rPr>
@@ -481,7 +485,7 @@
               <w:lang w:val="en-IN" w:eastAsia="en-IN"/>
             </w:rPr>
           </w:pPr>
-          <w:hyperlink w:anchor="_Toc59096558" w:history="1">
+          <w:hyperlink w:anchor="_Toc59113881" w:history="1">
             <w:r>
               <w:rPr>
                 <w:rStyle w:val="Hyperlink"/>
@@ -524,7 +528,7 @@
                 <w:noProof/>
                 <w:webHidden/>
               </w:rPr>
-              <w:instrText xml:space="preserve"> PAGEREF _Toc59096558 \h </w:instrText>
+              <w:instrText xml:space="preserve"> PAGEREF _Toc59113881 \h </w:instrText>
             </w:r>
             <w:r>
               <w:rPr>
@@ -544,7 +548,7 @@
                 <w:noProof/>
                 <w:webHidden/>
               </w:rPr>
-              <w:t>4</w:t>
+              <w:t>3</w:t>
             </w:r>
             <w:r>
               <w:rPr>
@@ -567,7 +571,7 @@
               <w:lang w:val="en-IN" w:eastAsia="en-IN"/>
             </w:rPr>
           </w:pPr>
-          <w:hyperlink w:anchor="_Toc59096559" w:history="1">
+          <w:hyperlink w:anchor="_Toc59113882" w:history="1">
             <w:r>
               <w:rPr>
                 <w:rStyle w:val="Hyperlink"/>
@@ -610,7 +614,7 @@
                 <w:noProof/>
                 <w:webHidden/>
               </w:rPr>
-              <w:instrText xml:space="preserve"> PAGEREF _Toc59096559 \h </w:instrText>
+              <w:instrText xml:space="preserve"> PAGEREF _Toc59113882 \h </w:instrText>
             </w:r>
             <w:r>
               <w:rPr>
@@ -630,7 +634,7 @@
                 <w:noProof/>
                 <w:webHidden/>
               </w:rPr>
-              <w:t>4</w:t>
+              <w:t>3</w:t>
             </w:r>
             <w:r>
               <w:rPr>
@@ -653,7 +657,7 @@
               <w:lang w:val="en-IN" w:eastAsia="en-IN"/>
             </w:rPr>
           </w:pPr>
-          <w:hyperlink w:anchor="_Toc59096560" w:history="1">
+          <w:hyperlink w:anchor="_Toc59113883" w:history="1">
             <w:r>
               <w:rPr>
                 <w:rStyle w:val="Hyperlink"/>
@@ -696,7 +700,7 @@
                 <w:noProof/>
                 <w:webHidden/>
               </w:rPr>
-              <w:instrText xml:space="preserve"> PAGEREF _Toc59096560 \h </w:instrText>
+              <w:instrText xml:space="preserve"> PAGEREF _Toc59113883 \h </w:instrText>
             </w:r>
             <w:r>
               <w:rPr>
@@ -716,7 +720,7 @@
                 <w:noProof/>
                 <w:webHidden/>
               </w:rPr>
-              <w:t>4</w:t>
+              <w:t>3</w:t>
             </w:r>
             <w:r>
               <w:rPr>
@@ -739,7 +743,7 @@
               <w:lang w:val="en-IN" w:eastAsia="en-IN"/>
             </w:rPr>
           </w:pPr>
-          <w:hyperlink w:anchor="_Toc59096561" w:history="1">
+          <w:hyperlink w:anchor="_Toc59113884" w:history="1">
             <w:r>
               <w:rPr>
                 <w:rStyle w:val="Hyperlink"/>
@@ -780,7 +784,7 @@
                 <w:noProof/>
                 <w:webHidden/>
               </w:rPr>
-              <w:instrText xml:space="preserve"> PAGEREF _Toc59096561 \h </w:instrText>
+              <w:instrText xml:space="preserve"> PAGEREF _Toc59113884 \h </w:instrText>
             </w:r>
             <w:r>
               <w:rPr>
@@ -800,7 +804,7 @@
                 <w:noProof/>
                 <w:webHidden/>
               </w:rPr>
-              <w:t>5</w:t>
+              <w:t>4</w:t>
             </w:r>
             <w:r>
               <w:rPr>
@@ -823,7 +827,7 @@
               <w:lang w:val="en-IN" w:eastAsia="en-IN"/>
             </w:rPr>
           </w:pPr>
-          <w:hyperlink w:anchor="_Toc59096562" w:history="1">
+          <w:hyperlink w:anchor="_Toc59113885" w:history="1">
             <w:r>
               <w:rPr>
                 <w:rStyle w:val="Hyperlink"/>
@@ -864,7 +868,7 @@
                 <w:noProof/>
                 <w:webHidden/>
               </w:rPr>
-              <w:instrText xml:space="preserve"> PAGEREF _Toc59096562 \h </w:instrText>
+              <w:instrText xml:space="preserve"> PAGEREF _Toc59113885 \h </w:instrText>
             </w:r>
             <w:r>
               <w:rPr>
@@ -884,7 +888,7 @@
                 <w:noProof/>
                 <w:webHidden/>
               </w:rPr>
-              <w:t>5</w:t>
+              <w:t>4</w:t>
             </w:r>
             <w:r>
               <w:rPr>
@@ -907,7 +911,7 @@
               <w:lang w:val="en-IN" w:eastAsia="en-IN"/>
             </w:rPr>
           </w:pPr>
-          <w:hyperlink w:anchor="_Toc59096563" w:history="1">
+          <w:hyperlink w:anchor="_Toc59113886" w:history="1">
             <w:r>
               <w:rPr>
                 <w:rStyle w:val="Hyperlink"/>
@@ -948,7 +952,7 @@
                 <w:noProof/>
                 <w:webHidden/>
               </w:rPr>
-              <w:instrText xml:space="preserve"> PAGEREF _Toc59096563 \h </w:instrText>
+              <w:instrText xml:space="preserve"> PAGEREF _Toc59113886 \h </w:instrText>
             </w:r>
             <w:r>
               <w:rPr>
@@ -968,7 +972,7 @@
                 <w:noProof/>
                 <w:webHidden/>
               </w:rPr>
-              <w:t>5</w:t>
+              <w:t>4</w:t>
             </w:r>
             <w:r>
               <w:rPr>
@@ -990,7 +994,7 @@
               <w:lang w:val="en-IN" w:eastAsia="en-IN"/>
             </w:rPr>
           </w:pPr>
-          <w:hyperlink w:anchor="_Toc59096564" w:history="1">
+          <w:hyperlink w:anchor="_Toc59113887" w:history="1">
             <w:r>
               <w:rPr>
                 <w:rStyle w:val="Hyperlink"/>
@@ -1017,7 +1021,7 @@
                 <w:noProof/>
                 <w:webHidden/>
               </w:rPr>
-              <w:instrText xml:space="preserve"> PAGEREF _Toc59096564 \h </w:instrText>
+              <w:instrText xml:space="preserve"> PAGEREF _Toc59113887 \h </w:instrText>
             </w:r>
             <w:r>
               <w:rPr>
@@ -1037,7 +1041,7 @@
                 <w:noProof/>
                 <w:webHidden/>
               </w:rPr>
-              <w:t>5</w:t>
+              <w:t>4</w:t>
             </w:r>
             <w:r>
               <w:rPr>
@@ -1059,7 +1063,7 @@
               <w:lang w:val="en-IN" w:eastAsia="en-IN"/>
             </w:rPr>
           </w:pPr>
-          <w:hyperlink w:anchor="_Toc59096565" w:history="1">
+          <w:hyperlink w:anchor="_Toc59113888" w:history="1">
             <w:r>
               <w:rPr>
                 <w:rStyle w:val="Hyperlink"/>
@@ -1086,7 +1090,7 @@
                 <w:noProof/>
                 <w:webHidden/>
               </w:rPr>
-              <w:instrText xml:space="preserve"> PAGEREF _Toc59096565 \h </w:instrText>
+              <w:instrText xml:space="preserve"> PAGEREF _Toc59113888 \h </w:instrText>
             </w:r>
             <w:r>
               <w:rPr>
@@ -1106,7 +1110,7 @@
                 <w:noProof/>
                 <w:webHidden/>
               </w:rPr>
-              <w:t>6</w:t>
+              <w:t>5</w:t>
             </w:r>
             <w:r>
               <w:rPr>
@@ -1128,7 +1132,7 @@
               <w:lang w:val="en-IN" w:eastAsia="en-IN"/>
             </w:rPr>
           </w:pPr>
-          <w:hyperlink w:anchor="_Toc59096566" w:history="1">
+          <w:hyperlink w:anchor="_Toc59113889" w:history="1">
             <w:r>
               <w:rPr>
                 <w:rStyle w:val="Hyperlink"/>
@@ -1155,7 +1159,7 @@
                 <w:noProof/>
                 <w:webHidden/>
               </w:rPr>
-              <w:instrText xml:space="preserve"> PAGEREF _Toc59096566 \h </w:instrText>
+              <w:instrText xml:space="preserve"> PAGEREF _Toc59113889 \h </w:instrText>
             </w:r>
             <w:r>
               <w:rPr>
@@ -1175,7 +1179,7 @@
                 <w:noProof/>
                 <w:webHidden/>
               </w:rPr>
-              <w:t>6</w:t>
+              <w:t>5</w:t>
             </w:r>
             <w:r>
               <w:rPr>
@@ -1197,7 +1201,7 @@
               <w:lang w:val="en-IN" w:eastAsia="en-IN"/>
             </w:rPr>
           </w:pPr>
-          <w:hyperlink w:anchor="_Toc59096567" w:history="1">
+          <w:hyperlink w:anchor="_Toc59113890" w:history="1">
             <w:r>
               <w:rPr>
                 <w:rStyle w:val="Hyperlink"/>
@@ -1225,7 +1229,7 @@
                 <w:noProof/>
                 <w:webHidden/>
               </w:rPr>
-              <w:instrText xml:space="preserve"> PAGEREF _Toc59096567 \h </w:instrText>
+              <w:instrText xml:space="preserve"> PAGEREF _Toc59113890 \h </w:instrText>
             </w:r>
             <w:r>
               <w:rPr>
@@ -1245,7 +1249,7 @@
                 <w:noProof/>
                 <w:webHidden/>
               </w:rPr>
-              <w:t>7</w:t>
+              <w:t>6</w:t>
             </w:r>
             <w:r>
               <w:rPr>
@@ -1267,7 +1271,7 @@
               <w:lang w:val="en-IN" w:eastAsia="en-IN"/>
             </w:rPr>
           </w:pPr>
-          <w:hyperlink w:anchor="_Toc59096568" w:history="1">
+          <w:hyperlink w:anchor="_Toc59113891" w:history="1">
             <w:r>
               <w:rPr>
                 <w:rStyle w:val="Hyperlink"/>
@@ -1295,7 +1299,7 @@
                 <w:noProof/>
                 <w:webHidden/>
               </w:rPr>
-              <w:instrText xml:space="preserve"> PAGEREF _Toc59096568 \h </w:instrText>
+              <w:instrText xml:space="preserve"> PAGEREF _Toc59113891 \h </w:instrText>
             </w:r>
             <w:r>
               <w:rPr>
@@ -1315,7 +1319,7 @@
                 <w:noProof/>
                 <w:webHidden/>
               </w:rPr>
-              <w:t>7</w:t>
+              <w:t>6</w:t>
             </w:r>
             <w:r>
               <w:rPr>
@@ -1338,7 +1342,7 @@
               <w:lang w:val="en-IN" w:eastAsia="en-IN"/>
             </w:rPr>
           </w:pPr>
-          <w:hyperlink w:anchor="_Toc59096569" w:history="1">
+          <w:hyperlink w:anchor="_Toc59113892" w:history="1">
             <w:r>
               <w:rPr>
                 <w:rStyle w:val="Hyperlink"/>
@@ -1379,7 +1383,7 @@
                 <w:noProof/>
                 <w:webHidden/>
               </w:rPr>
-              <w:instrText xml:space="preserve"> PAGEREF _Toc59096569 \h </w:instrText>
+              <w:instrText xml:space="preserve"> PAGEREF _Toc59113892 \h </w:instrText>
             </w:r>
             <w:r>
               <w:rPr>
@@ -1399,7 +1403,7 @@
                 <w:noProof/>
                 <w:webHidden/>
               </w:rPr>
-              <w:t>7</w:t>
+              <w:t>6</w:t>
             </w:r>
             <w:r>
               <w:rPr>
@@ -1422,11 +1426,10 @@
               <w:lang w:val="en-IN" w:eastAsia="en-IN"/>
             </w:rPr>
           </w:pPr>
-          <w:hyperlink w:anchor="_Toc59096570" w:history="1">
+          <w:hyperlink w:anchor="_Toc59113893" w:history="1">
             <w:r>
               <w:rPr>
                 <w:rStyle w:val="Hyperlink"/>
-                <w:rFonts w:ascii="Times New Roman" w:hAnsi="Times New Roman" w:cs="Times New Roman"/>
                 <w:noProof/>
               </w:rPr>
               <w:t>VIII.</w:t>
@@ -1441,8 +1444,268 @@
             <w:r>
               <w:rPr>
                 <w:rStyle w:val="Hyperlink"/>
-                <w:rFonts w:ascii="Times New Roman" w:hAnsi="Times New Roman" w:cs="Times New Roman"/>
-                <w:noProof/>
+                <w:noProof/>
+              </w:rPr>
+              <w:t>MATLAB Function block</w:t>
+            </w:r>
+            <w:r>
+              <w:rPr>
+                <w:noProof/>
+                <w:webHidden/>
+              </w:rPr>
+              <w:tab/>
+            </w:r>
+            <w:r>
+              <w:rPr>
+                <w:noProof/>
+                <w:webHidden/>
+              </w:rPr>
+              <w:fldChar w:fldCharType="begin"/>
+            </w:r>
+            <w:r>
+              <w:rPr>
+                <w:noProof/>
+                <w:webHidden/>
+              </w:rPr>
+              <w:instrText xml:space="preserve"> PAGEREF _Toc59113893 \h </w:instrText>
+            </w:r>
+            <w:r>
+              <w:rPr>
+                <w:noProof/>
+                <w:webHidden/>
+              </w:rPr>
+            </w:r>
+            <w:r>
+              <w:rPr>
+                <w:noProof/>
+                <w:webHidden/>
+              </w:rPr>
+              <w:fldChar w:fldCharType="separate"/>
+            </w:r>
+            <w:r>
+              <w:rPr>
+                <w:noProof/>
+                <w:webHidden/>
+              </w:rPr>
+              <w:t>7</w:t>
+            </w:r>
+            <w:r>
+              <w:rPr>
+                <w:noProof/>
+                <w:webHidden/>
+              </w:rPr>
+              <w:fldChar w:fldCharType="end"/>
+            </w:r>
+          </w:hyperlink>
+        </w:p>
+        <w:p>
+          <w:pPr>
+            <w:pStyle w:val="TOC1"/>
+            <w:tabs>
+              <w:tab w:val="left" w:pos="660"/>
+              <w:tab w:val="right" w:leader="dot" w:pos="9016"/>
+            </w:tabs>
+            <w:rPr>
+              <w:noProof/>
+              <w:lang w:val="en-IN" w:eastAsia="en-IN"/>
+            </w:rPr>
+          </w:pPr>
+          <w:hyperlink w:anchor="_Toc59113894" w:history="1">
+            <w:r>
+              <w:rPr>
+                <w:rStyle w:val="Hyperlink"/>
+                <w:noProof/>
+              </w:rPr>
+              <w:t>IX.</w:t>
+            </w:r>
+            <w:r>
+              <w:rPr>
+                <w:noProof/>
+                <w:lang w:val="en-IN" w:eastAsia="en-IN"/>
+              </w:rPr>
+              <w:tab/>
+            </w:r>
+            <w:r>
+              <w:rPr>
+                <w:rStyle w:val="Hyperlink"/>
+                <w:noProof/>
+                <w:shd w:val="clear" w:color="auto" w:fill="FFFFFF"/>
+              </w:rPr>
+              <w:t>Callback</w:t>
+            </w:r>
+            <w:r>
+              <w:rPr>
+                <w:noProof/>
+                <w:webHidden/>
+              </w:rPr>
+              <w:tab/>
+            </w:r>
+            <w:r>
+              <w:rPr>
+                <w:noProof/>
+                <w:webHidden/>
+              </w:rPr>
+              <w:fldChar w:fldCharType="begin"/>
+            </w:r>
+            <w:r>
+              <w:rPr>
+                <w:noProof/>
+                <w:webHidden/>
+              </w:rPr>
+              <w:instrText xml:space="preserve"> PAGEREF _Toc59113894 \h </w:instrText>
+            </w:r>
+            <w:r>
+              <w:rPr>
+                <w:noProof/>
+                <w:webHidden/>
+              </w:rPr>
+            </w:r>
+            <w:r>
+              <w:rPr>
+                <w:noProof/>
+                <w:webHidden/>
+              </w:rPr>
+              <w:fldChar w:fldCharType="separate"/>
+            </w:r>
+            <w:r>
+              <w:rPr>
+                <w:noProof/>
+                <w:webHidden/>
+              </w:rPr>
+              <w:t>7</w:t>
+            </w:r>
+            <w:r>
+              <w:rPr>
+                <w:noProof/>
+                <w:webHidden/>
+              </w:rPr>
+              <w:fldChar w:fldCharType="end"/>
+            </w:r>
+          </w:hyperlink>
+        </w:p>
+        <w:p>
+          <w:pPr>
+            <w:pStyle w:val="TOC1"/>
+            <w:tabs>
+              <w:tab w:val="left" w:pos="440"/>
+              <w:tab w:val="right" w:leader="dot" w:pos="9016"/>
+            </w:tabs>
+            <w:rPr>
+              <w:noProof/>
+              <w:lang w:val="en-IN" w:eastAsia="en-IN"/>
+            </w:rPr>
+          </w:pPr>
+          <w:hyperlink w:anchor="_Toc59113895" w:history="1">
+            <w:r>
+              <w:rPr>
+                <w:rStyle w:val="Hyperlink"/>
+                <w:rFonts w:eastAsia="Times New Roman"/>
+                <w:noProof/>
+                <w:lang w:eastAsia="en-IN"/>
+              </w:rPr>
+              <w:t>X.</w:t>
+            </w:r>
+            <w:r>
+              <w:rPr>
+                <w:noProof/>
+                <w:lang w:val="en-IN" w:eastAsia="en-IN"/>
+              </w:rPr>
+              <w:tab/>
+            </w:r>
+            <w:r>
+              <w:rPr>
+                <w:rStyle w:val="Hyperlink"/>
+                <w:rFonts w:eastAsia="Times New Roman"/>
+                <w:noProof/>
+                <w:lang w:eastAsia="en-IN"/>
+              </w:rPr>
+              <w:t>Solver details</w:t>
+            </w:r>
+            <w:r>
+              <w:rPr>
+                <w:noProof/>
+                <w:webHidden/>
+              </w:rPr>
+              <w:tab/>
+            </w:r>
+            <w:r>
+              <w:rPr>
+                <w:noProof/>
+                <w:webHidden/>
+              </w:rPr>
+              <w:fldChar w:fldCharType="begin"/>
+            </w:r>
+            <w:r>
+              <w:rPr>
+                <w:noProof/>
+                <w:webHidden/>
+              </w:rPr>
+              <w:instrText xml:space="preserve"> PAGEREF _Toc59113895 \h </w:instrText>
+            </w:r>
+            <w:r>
+              <w:rPr>
+                <w:noProof/>
+                <w:webHidden/>
+              </w:rPr>
+            </w:r>
+            <w:r>
+              <w:rPr>
+                <w:noProof/>
+                <w:webHidden/>
+              </w:rPr>
+              <w:fldChar w:fldCharType="separate"/>
+            </w:r>
+            <w:r>
+              <w:rPr>
+                <w:noProof/>
+                <w:webHidden/>
+              </w:rPr>
+              <w:t>7</w:t>
+            </w:r>
+            <w:r>
+              <w:rPr>
+                <w:noProof/>
+                <w:webHidden/>
+              </w:rPr>
+              <w:fldChar w:fldCharType="end"/>
+            </w:r>
+          </w:hyperlink>
+        </w:p>
+        <w:p>
+          <w:pPr>
+            <w:pStyle w:val="TOC1"/>
+            <w:tabs>
+              <w:tab w:val="left" w:pos="660"/>
+              <w:tab w:val="right" w:leader="dot" w:pos="9016"/>
+            </w:tabs>
+            <w:rPr>
+              <w:noProof/>
+              <w:lang w:val="en-IN" w:eastAsia="en-IN"/>
+            </w:rPr>
+          </w:pPr>
+          <w:hyperlink w:anchor="_Toc59113896" w:history="1">
+            <w:r>
+              <w:rPr>
+                <w:rStyle w:val="Hyperlink"/>
+                <w:rFonts w:eastAsia="Times New Roman"/>
+                <w:noProof/>
+                <w:lang w:eastAsia="en-IN"/>
+              </w:rPr>
+              <w:t>XI.</w:t>
+            </w:r>
+            <w:r>
+              <w:rPr>
+                <w:noProof/>
+                <w:lang w:val="en-IN" w:eastAsia="en-IN"/>
+              </w:rPr>
+              <w:tab/>
+            </w:r>
+            <w:r>
+              <w:rPr>
+                <w:rStyle w:val="Hyperlink"/>
+                <w:rFonts w:eastAsia="Times New Roman"/>
+                <w:noProof/>
+                <w:lang w:eastAsia="en-IN"/>
               </w:rPr>
               <w:t>Reference</w:t>
             </w:r>
@@ -1465,7 +1728,7 @@
                 <w:noProof/>
                 <w:webHidden/>
               </w:rPr>
-              <w:instrText xml:space="preserve"> PAGEREF _Toc59096570 \h </w:instrText>
+              <w:instrText xml:space="preserve"> PAGEREF _Toc59113896 \h </w:instrText>
             </w:r>
             <w:r>
               <w:rPr>
@@ -1552,10 +1815,19 @@
     </w:p>
     <w:p>
       <w:pPr>
+        <w:tabs>
+          <w:tab w:val="left" w:pos="7524"/>
+        </w:tabs>
         <w:rPr>
           <w:rStyle w:val="Strong"/>
         </w:rPr>
       </w:pPr>
+      <w:r>
+        <w:rPr>
+          <w:rStyle w:val="Strong"/>
+        </w:rPr>
+        <w:tab/>
+      </w:r>
     </w:p>
     <w:p>
       <w:pPr>
@@ -1600,12 +1872,11 @@
           <w:rStyle w:val="Strong"/>
         </w:rPr>
       </w:pPr>
-      <w:bookmarkStart w:id="0" w:name="_Toc59096555"/>
+      <w:bookmarkStart w:id="0" w:name="_Toc59113878"/>
       <w:r>
         <w:rPr>
           <w:rStyle w:val="Strong"/>
         </w:rPr>
-        <w:lastRenderedPageBreak/>
         <w:t>List of Tables</w:t>
       </w:r>
       <w:bookmarkEnd w:id="0"/>
@@ -1714,7 +1985,7 @@
         </w:rPr>
         <w:fldChar w:fldCharType="end"/>
       </w:r>
-      <w:bookmarkStart w:id="1" w:name="_Toc59096556"/>
+      <w:bookmarkStart w:id="1" w:name="_Toc59113879"/>
       <w:r>
         <w:rPr>
           <w:rStyle w:val="Strong"/>
@@ -1840,7 +2111,7 @@
           <w:rStyle w:val="Strong"/>
         </w:rPr>
       </w:pPr>
-      <w:bookmarkStart w:id="2" w:name="_Toc59096557"/>
+      <w:bookmarkStart w:id="2" w:name="_Toc59113880"/>
       <w:r>
         <w:rPr>
           <w:rStyle w:val="Strong"/>
@@ -2317,7 +2588,7 @@
           <w:rFonts w:ascii="Times New Roman" w:hAnsi="Times New Roman" w:cs="Times New Roman"/>
         </w:rPr>
       </w:pPr>
-      <w:bookmarkStart w:id="3" w:name="_Toc59096558"/>
+      <w:bookmarkStart w:id="3" w:name="_Toc59113881"/>
       <w:r>
         <w:rPr>
           <w:rStyle w:val="Strong"/>
@@ -2506,7 +2777,7 @@
           <w:rFonts w:ascii="Times New Roman" w:hAnsi="Times New Roman" w:cs="Times New Roman"/>
         </w:rPr>
       </w:pPr>
-      <w:bookmarkStart w:id="4" w:name="_Toc59096559"/>
+      <w:bookmarkStart w:id="4" w:name="_Toc59113882"/>
       <w:r>
         <w:rPr>
           <w:rStyle w:val="Strong"/>
@@ -2551,7 +2822,7 @@
           <w:rFonts w:ascii="Times New Roman" w:hAnsi="Times New Roman" w:cs="Times New Roman"/>
         </w:rPr>
       </w:pPr>
-      <w:bookmarkStart w:id="5" w:name="_Toc59096560"/>
+      <w:bookmarkStart w:id="5" w:name="_Toc59113883"/>
       <w:r>
         <w:rPr>
           <w:rStyle w:val="Strong"/>
@@ -2574,16 +2845,8 @@
         <w:rPr>
           <w:rFonts w:ascii="Bookman Old Style" w:hAnsi="Bookman Old Style"/>
         </w:rPr>
-        <w:t xml:space="preserve">Just like that of a manual transmission, the automatic transmission's primary job is to allow the engine to operate in its narrow range of speeds while providing a wide range of output speeds. Without a transmission, cars would be limited to one gear </w:t>
-      </w:r>
-      <w:bookmarkStart w:id="6" w:name="_GoBack"/>
-      <w:r>
-        <w:rPr>
-          <w:rFonts w:ascii="Bookman Old Style" w:hAnsi="Bookman Old Style"/>
-        </w:rPr>
-        <w:t xml:space="preserve">ratio, and that ratio would have to be selected to allow the car to </w:t>
-      </w:r>
-      <w:bookmarkEnd w:id="6"/>
+        <w:t xml:space="preserve">Just like that of a manual transmission, the automatic transmission's primary job is to allow the engine to operate in its narrow range of speeds while providing a wide range of output speeds. Without a transmission, cars would be limited to one gear ratio, and that ratio would have to be selected to allow the car to </w:t>
+      </w:r>
       <w:r>
         <w:rPr>
           <w:rFonts w:ascii="Bookman Old Style" w:hAnsi="Bookman Old Style"/>
@@ -2612,11 +2875,11 @@
           <w:numId w:val="1"/>
         </w:numPr>
       </w:pPr>
-      <w:bookmarkStart w:id="7" w:name="_Toc59096561"/>
+      <w:bookmarkStart w:id="6" w:name="_Toc59113884"/>
       <w:r>
         <w:t>Modeling Transmission</w:t>
       </w:r>
-      <w:bookmarkEnd w:id="7"/>
+      <w:bookmarkEnd w:id="6"/>
     </w:p>
     <w:p/>
     <w:p>
@@ -2683,11 +2946,11 @@
           <w:numId w:val="1"/>
         </w:numPr>
       </w:pPr>
-      <w:bookmarkStart w:id="8" w:name="_Toc59096562"/>
+      <w:bookmarkStart w:id="7" w:name="_Toc59113885"/>
       <w:r>
         <w:t>Block Diagram</w:t>
       </w:r>
-      <w:bookmarkEnd w:id="8"/>
+      <w:bookmarkEnd w:id="7"/>
       <w:r>
         <w:t xml:space="preserve"> </w:t>
       </w:r>
@@ -2721,7 +2984,7 @@
                     </pic:cNvPicPr>
                   </pic:nvPicPr>
                   <pic:blipFill>
-                    <a:blip r:embed="rId7">
+                    <a:blip r:embed="rId9">
                       <a:extLst>
                         <a:ext uri="{28A0092B-C50C-407E-A947-70E740481C1C}">
                           <a14:useLocalDpi xmlns:a14="http://schemas.microsoft.com/office/drawing/2010/main" val="0"/>
@@ -2761,38 +3024,25 @@
       <w:r>
         <w:t xml:space="preserve">                                        </w:t>
       </w:r>
-      <w:bookmarkStart w:id="9" w:name="_Toc59095949"/>
+      <w:bookmarkStart w:id="8" w:name="_Toc59095949"/>
       <w:r>
         <w:t xml:space="preserve">Figure </w:t>
       </w:r>
-      <w:r>
-        <w:fldChar w:fldCharType="begin"/>
-      </w:r>
-      <w:r>
-        <w:instrText xml:space="preserve"> SEQ Figure \* ARABIC </w:instrText>
-      </w:r>
-      <w:r>
-        <w:fldChar w:fldCharType="separate"/>
-      </w:r>
-      <w:r>
-        <w:rPr>
-          <w:noProof/>
-        </w:rPr>
-        <w:t>1</w:t>
-      </w:r>
-      <w:r>
-        <w:rPr>
-          <w:noProof/>
-        </w:rPr>
-        <w:fldChar w:fldCharType="end"/>
-      </w:r>
+      <w:fldSimple w:instr=" SEQ Figure \* ARABIC ">
+        <w:r>
+          <w:rPr>
+            <w:noProof/>
+          </w:rPr>
+          <w:t>1</w:t>
+        </w:r>
+      </w:fldSimple>
       <w:r>
         <w:t>: Block Diagra</w:t>
       </w:r>
       <w:r>
         <w:t>m of Typical Automotive Drivetrain</w:t>
       </w:r>
-      <w:bookmarkEnd w:id="9"/>
+      <w:bookmarkEnd w:id="8"/>
     </w:p>
     <w:p>
       <w:pPr>
@@ -2848,11 +3098,11 @@
           <w:numId w:val="1"/>
         </w:numPr>
       </w:pPr>
-      <w:bookmarkStart w:id="10" w:name="_Toc59096563"/>
+      <w:bookmarkStart w:id="9" w:name="_Toc59113886"/>
       <w:r>
         <w:t>Equation governing the Blocks</w:t>
       </w:r>
-      <w:bookmarkEnd w:id="10"/>
+      <w:bookmarkEnd w:id="9"/>
     </w:p>
     <w:p>
       <w:pPr>
@@ -2875,7 +3125,7 @@
         <w:pStyle w:val="Heading3"/>
         <w:ind w:left="1080"/>
       </w:pPr>
-      <w:bookmarkStart w:id="11" w:name="_Toc59096564"/>
+      <w:bookmarkStart w:id="10" w:name="_Toc59113887"/>
       <w:r>
         <w:rPr>
           <w:rStyle w:val="highlight02"/>
@@ -2888,7 +3138,7 @@
         </w:rPr>
         <w:t>1</w:t>
       </w:r>
-      <w:bookmarkEnd w:id="11"/>
+      <w:bookmarkEnd w:id="10"/>
     </w:p>
     <w:p>
       <w:pPr>
@@ -3083,7 +3333,7 @@
           <w:color w:val="auto"/>
         </w:rPr>
       </w:pPr>
-      <w:bookmarkStart w:id="12" w:name="_Toc59096445"/>
+      <w:bookmarkStart w:id="11" w:name="_Toc59096445"/>
       <w:r>
         <w:rPr>
           <w:b w:val="0"/>
@@ -3124,7 +3374,7 @@
         </w:rPr>
         <w:t>i</w:t>
       </w:r>
-      <w:bookmarkEnd w:id="12"/>
+      <w:bookmarkEnd w:id="11"/>
       <w:r>
         <w:rPr>
           <w:b w:val="0"/>
@@ -3151,13 +3401,7 @@
             <w:rPr>
               <w:rFonts w:ascii="Cambria Math" w:hAnsi="Cambria Math"/>
             </w:rPr>
-            <m:t>where</m:t>
-          </m:r>
-          <m:r>
-            <w:rPr>
-              <w:rFonts w:ascii="Cambria Math" w:hAnsi="Cambria Math"/>
-            </w:rPr>
-            <m:t>,</m:t>
+            <m:t>where,</m:t>
           </m:r>
         </m:oMath>
       </m:oMathPara>
@@ -3204,13 +3448,7 @@
             <w:rPr>
               <w:rFonts w:ascii="Cambria Math" w:hAnsi="Cambria Math"/>
             </w:rPr>
-            <m:t>= engine spee</m:t>
-          </m:r>
-          <m:r>
-            <w:rPr>
-              <w:rFonts w:ascii="Cambria Math" w:hAnsi="Cambria Math"/>
-            </w:rPr>
-            <m:t>d</m:t>
+            <m:t>= engine speed</m:t>
           </m:r>
         </m:oMath>
       </m:oMathPara>
@@ -3257,13 +3495,7 @@
             <w:rPr>
               <w:rFonts w:ascii="Cambria Math" w:hAnsi="Cambria Math"/>
             </w:rPr>
-            <m:t>= moment of inertia of the engine and the impeller</m:t>
-          </m:r>
-          <m:r>
-            <w:rPr>
-              <w:rFonts w:ascii="Cambria Math" w:hAnsi="Cambria Math"/>
-            </w:rPr>
-            <m:t xml:space="preserve"> </m:t>
+            <m:t xml:space="preserve">= moment of inertia of the engine and the impeller </m:t>
           </m:r>
         </m:oMath>
       </m:oMathPara>
@@ -3342,13 +3574,7 @@
             <w:rPr>
               <w:rFonts w:ascii="Cambria Math" w:eastAsiaTheme="minorEastAsia" w:hAnsi="Cambria Math" w:cs="Arial"/>
             </w:rPr>
-            <m:t>=engine and impeller Torqu</m:t>
-          </m:r>
-          <m:r>
-            <w:rPr>
-              <w:rFonts w:ascii="Cambria Math" w:eastAsiaTheme="minorEastAsia" w:hAnsi="Cambria Math" w:cs="Arial"/>
-            </w:rPr>
-            <m:t>e</m:t>
+            <m:t>=engine and impeller Torque</m:t>
           </m:r>
         </m:oMath>
       </m:oMathPara>
@@ -3377,14 +3603,14 @@
           <w:rFonts w:eastAsiaTheme="minorEastAsia"/>
         </w:rPr>
       </w:pPr>
-      <w:bookmarkStart w:id="13" w:name="_Toc59096565"/>
+      <w:bookmarkStart w:id="12" w:name="_Toc59113888"/>
       <w:r>
         <w:rPr>
           <w:rFonts w:eastAsiaTheme="minorEastAsia"/>
         </w:rPr>
         <w:t>Equation 2</w:t>
       </w:r>
-      <w:bookmarkEnd w:id="13"/>
+      <w:bookmarkEnd w:id="12"/>
       <w:r>
         <w:rPr>
           <w:rFonts w:eastAsiaTheme="minorEastAsia"/>
@@ -3524,7 +3750,7 @@
           <w:color w:val="auto"/>
         </w:rPr>
       </w:pPr>
-      <w:bookmarkStart w:id="14" w:name="_Toc59096446"/>
+      <w:bookmarkStart w:id="13" w:name="_Toc59096446"/>
       <w:r>
         <w:rPr>
           <w:b w:val="0"/>
@@ -3565,7 +3791,7 @@
         </w:rPr>
         <w:t>ii</w:t>
       </w:r>
-      <w:bookmarkEnd w:id="14"/>
+      <w:bookmarkEnd w:id="13"/>
       <w:r>
         <w:rPr>
           <w:b w:val="0"/>
@@ -3936,13 +4162,7 @@
             <w:rPr>
               <w:rFonts w:ascii="Cambria Math" w:eastAsiaTheme="minorEastAsia" w:hAnsi="Cambria Math" w:cs="Arial"/>
             </w:rPr>
-            <m:t>=tor</m:t>
-          </m:r>
-          <m:r>
-            <w:rPr>
-              <w:rFonts w:ascii="Cambria Math" w:eastAsiaTheme="minorEastAsia" w:hAnsi="Cambria Math" w:cs="Arial"/>
-            </w:rPr>
-            <m:t>que ratio</m:t>
+            <m:t>=torque ratio</m:t>
           </m:r>
         </m:oMath>
       </m:oMathPara>
@@ -3983,14 +4203,14 @@
         <w:pStyle w:val="Heading3"/>
         <w:ind w:left="1080"/>
       </w:pPr>
-      <w:bookmarkStart w:id="15" w:name="_Toc59096566"/>
+      <w:bookmarkStart w:id="14" w:name="_Toc59113889"/>
       <w:r>
         <w:t xml:space="preserve">Equation </w:t>
       </w:r>
       <w:r>
         <w:t>3</w:t>
       </w:r>
-      <w:bookmarkEnd w:id="15"/>
+      <w:bookmarkEnd w:id="14"/>
       <w:r>
         <w:t xml:space="preserve"> </w:t>
       </w:r>
@@ -4196,7 +4416,7 @@
           <w:color w:val="auto"/>
         </w:rPr>
       </w:pPr>
-      <w:bookmarkStart w:id="16" w:name="_Toc59096447"/>
+      <w:bookmarkStart w:id="15" w:name="_Toc59096447"/>
       <w:r>
         <w:rPr>
           <w:b w:val="0"/>
@@ -4237,7 +4457,7 @@
         </w:rPr>
         <w:t>iii</w:t>
       </w:r>
-      <w:bookmarkEnd w:id="16"/>
+      <w:bookmarkEnd w:id="15"/>
       <w:r>
         <w:rPr>
           <w:b w:val="0"/>
@@ -4322,13 +4542,7 @@
             <w:rPr>
               <w:rFonts w:ascii="Cambria Math" w:eastAsiaTheme="minorEastAsia" w:hAnsi="Cambria Math" w:cs="Arial"/>
             </w:rPr>
-            <m:t>=transmission input and output torque</m:t>
-          </m:r>
-          <m:r>
-            <w:rPr>
-              <w:rFonts w:ascii="Cambria Math" w:eastAsiaTheme="minorEastAsia" w:hAnsi="Cambria Math" w:cs="Arial"/>
-            </w:rPr>
-            <m:t>s</m:t>
+            <m:t>=transmission input and output torques</m:t>
           </m:r>
         </m:oMath>
       </m:oMathPara>
@@ -4472,7 +4686,7 @@
           <w:shd w:val="clear" w:color="auto" w:fill="FFFFFF"/>
         </w:rPr>
       </w:pPr>
-      <w:bookmarkStart w:id="17" w:name="_Toc59096567"/>
+      <w:bookmarkStart w:id="16" w:name="_Toc59113890"/>
       <w:r>
         <w:rPr>
           <w:shd w:val="clear" w:color="auto" w:fill="FFFFFF"/>
@@ -4480,7 +4694,7 @@
         <w:lastRenderedPageBreak/>
         <w:t>Equation 4</w:t>
       </w:r>
-      <w:bookmarkEnd w:id="17"/>
+      <w:bookmarkEnd w:id="16"/>
       <w:r>
         <w:rPr>
           <w:shd w:val="clear" w:color="auto" w:fill="FFFFFF"/>
@@ -4691,7 +4905,7 @@
           <w:color w:val="auto"/>
         </w:rPr>
       </w:pPr>
-      <w:bookmarkStart w:id="18" w:name="_Toc59096448"/>
+      <w:bookmarkStart w:id="17" w:name="_Toc59096448"/>
       <w:r>
         <w:rPr>
           <w:b w:val="0"/>
@@ -4732,7 +4946,7 @@
         </w:rPr>
         <w:t>iv</w:t>
       </w:r>
-      <w:bookmarkEnd w:id="18"/>
+      <w:bookmarkEnd w:id="17"/>
       <w:r>
         <w:rPr>
           <w:b w:val="0"/>
@@ -4903,13 +5117,7 @@
             <w:rPr>
               <w:rFonts w:ascii="Cambria Math" w:eastAsiaTheme="minorEastAsia" w:hAnsi="Cambria Math" w:cs="Arial"/>
             </w:rPr>
-            <m:t>=final drive rati</m:t>
-          </m:r>
-          <m:r>
-            <w:rPr>
-              <w:rFonts w:ascii="Cambria Math" w:eastAsiaTheme="minorEastAsia" w:hAnsi="Cambria Math" w:cs="Arial"/>
-            </w:rPr>
-            <m:t>o</m:t>
+            <m:t>=final drive ratio</m:t>
           </m:r>
         </m:oMath>
       </m:oMathPara>
@@ -5026,13 +5234,7 @@
             <w:rPr>
               <w:rFonts w:ascii="Cambria Math" w:eastAsiaTheme="minorEastAsia" w:hAnsi="Cambria Math" w:cs="Arial"/>
             </w:rPr>
-            <m:t>=load torqu</m:t>
-          </m:r>
-          <m:r>
-            <w:rPr>
-              <w:rFonts w:ascii="Cambria Math" w:eastAsiaTheme="minorEastAsia" w:hAnsi="Cambria Math" w:cs="Arial"/>
-            </w:rPr>
-            <m:t>e</m:t>
+            <m:t>=load torque</m:t>
           </m:r>
         </m:oMath>
       </m:oMathPara>
@@ -5075,14 +5277,14 @@
           <w:shd w:val="clear" w:color="auto" w:fill="FFFFFF"/>
         </w:rPr>
       </w:pPr>
-      <w:bookmarkStart w:id="19" w:name="_Toc59096568"/>
+      <w:bookmarkStart w:id="18" w:name="_Toc59113891"/>
       <w:r>
         <w:rPr>
           <w:shd w:val="clear" w:color="auto" w:fill="FFFFFF"/>
         </w:rPr>
         <w:t>Equation 5</w:t>
       </w:r>
-      <w:bookmarkEnd w:id="19"/>
+      <w:bookmarkEnd w:id="18"/>
     </w:p>
     <w:p>
       <w:pPr>
@@ -5291,7 +5493,7 @@
           <w:color w:val="auto"/>
         </w:rPr>
       </w:pPr>
-      <w:bookmarkStart w:id="20" w:name="_Toc59096449"/>
+      <w:bookmarkStart w:id="19" w:name="_Toc59096449"/>
       <w:r>
         <w:rPr>
           <w:b w:val="0"/>
@@ -5333,7 +5535,7 @@
         </w:rPr>
         <w:t>v</w:t>
       </w:r>
-      <w:bookmarkEnd w:id="20"/>
+      <w:bookmarkEnd w:id="19"/>
       <w:r>
         <w:rPr>
           <w:b w:val="0"/>
@@ -5418,13 +5620,7 @@
             <w:rPr>
               <w:rFonts w:ascii="Cambria Math" w:eastAsiaTheme="minorEastAsia" w:hAnsi="Cambria Math" w:cs="Arial"/>
             </w:rPr>
-            <m:t>=friction and aerodynamic drag coefficient</m:t>
-          </m:r>
-          <m:r>
-            <w:rPr>
-              <w:rFonts w:ascii="Cambria Math" w:eastAsiaTheme="minorEastAsia" w:hAnsi="Cambria Math" w:cs="Arial"/>
-            </w:rPr>
-            <m:t>s</m:t>
+            <m:t>=friction and aerodynamic drag coefficients</m:t>
           </m:r>
         </m:oMath>
       </m:oMathPara>
@@ -5503,13 +5699,7 @@
             <w:rPr>
               <w:rFonts w:ascii="Cambria Math" w:eastAsiaTheme="minorEastAsia" w:hAnsi="Cambria Math" w:cs="Arial"/>
             </w:rPr>
-            <m:t>=load and brake torqu</m:t>
-          </m:r>
-          <m:r>
-            <w:rPr>
-              <w:rFonts w:ascii="Cambria Math" w:eastAsiaTheme="minorEastAsia" w:hAnsi="Cambria Math" w:cs="Arial"/>
-            </w:rPr>
-            <m:t>e</m:t>
+            <m:t>=load and brake torque</m:t>
           </m:r>
         </m:oMath>
       </m:oMathPara>
@@ -5530,13 +5720,7 @@
             <w:rPr>
               <w:rFonts w:ascii="Cambria Math" w:eastAsiaTheme="minorEastAsia" w:hAnsi="Cambria Math" w:cs="Arial"/>
             </w:rPr>
-            <m:t>mph=vehicle linear velocit</m:t>
-          </m:r>
-          <m:r>
-            <w:rPr>
-              <w:rFonts w:ascii="Cambria Math" w:eastAsiaTheme="minorEastAsia" w:hAnsi="Cambria Math" w:cs="Arial"/>
-            </w:rPr>
-            <m:t>y</m:t>
+            <m:t>mph=vehicle linear velocity</m:t>
           </m:r>
         </m:oMath>
       </m:oMathPara>
@@ -5552,14 +5736,14 @@
           <w:rFonts w:eastAsiaTheme="minorEastAsia"/>
         </w:rPr>
       </w:pPr>
-      <w:bookmarkStart w:id="21" w:name="_Toc59096569"/>
+      <w:bookmarkStart w:id="20" w:name="_Toc59113892"/>
       <w:r>
         <w:rPr>
           <w:rFonts w:eastAsiaTheme="minorEastAsia"/>
         </w:rPr>
         <w:t>Modeling in MATLAB Simulink</w:t>
       </w:r>
-      <w:bookmarkEnd w:id="21"/>
+      <w:bookmarkEnd w:id="20"/>
     </w:p>
     <w:p>
       <w:pPr>
@@ -5678,7 +5862,7 @@
         <w:keepNext/>
         <w:jc w:val="center"/>
       </w:pPr>
-      <w:bookmarkStart w:id="22" w:name="_Toc59095903"/>
+      <w:bookmarkStart w:id="21" w:name="_Toc59095903"/>
       <w:r>
         <w:t xml:space="preserve">Table </w:t>
       </w:r>
@@ -5693,7 +5877,7 @@
       <w:r>
         <w:t>: Gear Ratio</w:t>
       </w:r>
-      <w:bookmarkEnd w:id="22"/>
+      <w:bookmarkEnd w:id="21"/>
     </w:p>
     <w:tbl>
       <w:tblPr>
@@ -5931,6 +6115,502 @@
     </w:p>
     <w:p>
       <w:pPr>
+        <w:pStyle w:val="Heading1"/>
+        <w:numPr>
+          <w:ilvl w:val="0"/>
+          <w:numId w:val="1"/>
+        </w:numPr>
+      </w:pPr>
+      <w:bookmarkStart w:id="22" w:name="_Toc59113893"/>
+      <w:r>
+        <w:t>MATLAB Function block</w:t>
+      </w:r>
+      <w:bookmarkEnd w:id="22"/>
+    </w:p>
+    <w:p>
+      <w:pPr>
+        <w:ind w:left="1080"/>
+      </w:pPr>
+    </w:p>
+    <w:p>
+      <w:pPr>
+        <w:ind w:left="1080"/>
+        <w:jc w:val="both"/>
+        <w:rPr>
+          <w:rFonts w:ascii="Bookman Old Style" w:eastAsia="Times New Roman" w:hAnsi="Bookman Old Style" w:cs="Times New Roman"/>
+          <w:sz w:val="24"/>
+          <w:szCs w:val="24"/>
+          <w:lang w:eastAsia="en-IN"/>
+        </w:rPr>
+      </w:pPr>
+      <w:r>
+        <w:rPr>
+          <w:rFonts w:ascii="Bookman Old Style" w:eastAsia="Times New Roman" w:hAnsi="Bookman Old Style" w:cs="Times New Roman"/>
+          <w:sz w:val="24"/>
+          <w:szCs w:val="24"/>
+          <w:lang w:eastAsia="en-IN"/>
+        </w:rPr>
+        <w:t xml:space="preserve">With </w:t>
+      </w:r>
+      <w:r>
+        <w:rPr>
+          <w:rFonts w:ascii="Bookman Old Style" w:eastAsia="Times New Roman" w:hAnsi="Bookman Old Style" w:cs="Times New Roman"/>
+          <w:sz w:val="24"/>
+          <w:szCs w:val="24"/>
+          <w:lang w:eastAsia="en-IN"/>
+        </w:rPr>
+        <w:t>a MATLAB Function </w:t>
+      </w:r>
+      <w:r>
+        <w:rPr>
+          <w:rFonts w:ascii="Bookman Old Style" w:eastAsia="Times New Roman" w:hAnsi="Bookman Old Style" w:cs="Times New Roman"/>
+          <w:sz w:val="24"/>
+          <w:szCs w:val="24"/>
+          <w:lang w:eastAsia="en-IN"/>
+        </w:rPr>
+        <w:t xml:space="preserve">block, you can write a </w:t>
+      </w:r>
+      <w:r>
+        <w:rPr>
+          <w:rFonts w:ascii="Bookman Old Style" w:eastAsia="Times New Roman" w:hAnsi="Bookman Old Style" w:cs="Times New Roman"/>
+          <w:sz w:val="24"/>
+          <w:szCs w:val="24"/>
+          <w:lang w:eastAsia="en-IN"/>
+        </w:rPr>
+        <w:t>MATLAB function for use in a Simulink model. Double-clicking the MATLAB Function block opens its editor, where you write the MATLAB function.</w:t>
+      </w:r>
+    </w:p>
+    <w:p>
+      <w:pPr>
+        <w:ind w:left="1080"/>
+        <w:jc w:val="both"/>
+        <w:rPr>
+          <w:rFonts w:ascii="Bookman Old Style" w:eastAsia="Times New Roman" w:hAnsi="Bookman Old Style" w:cs="Times New Roman"/>
+          <w:sz w:val="24"/>
+          <w:szCs w:val="24"/>
+          <w:lang w:eastAsia="en-IN"/>
+        </w:rPr>
+      </w:pPr>
+      <w:r>
+        <w:rPr>
+          <w:rFonts w:ascii="Bookman Old Style" w:eastAsia="Times New Roman" w:hAnsi="Bookman Old Style" w:cs="Times New Roman"/>
+          <w:sz w:val="24"/>
+          <w:szCs w:val="24"/>
+          <w:lang w:eastAsia="en-IN"/>
+        </w:rPr>
+        <w:t>Here in the Automa</w:t>
+      </w:r>
+      <w:r>
+        <w:rPr>
+          <w:rFonts w:ascii="Bookman Old Style" w:eastAsia="Times New Roman" w:hAnsi="Bookman Old Style" w:cs="Times New Roman"/>
+          <w:sz w:val="24"/>
+          <w:szCs w:val="24"/>
+          <w:lang w:eastAsia="en-IN"/>
+        </w:rPr>
+        <w:t>tic Transmission Model, a MATLAB</w:t>
+      </w:r>
+      <w:r>
+        <w:rPr>
+          <w:rFonts w:ascii="Bookman Old Style" w:eastAsia="Times New Roman" w:hAnsi="Bookman Old Style" w:cs="Times New Roman"/>
+          <w:sz w:val="24"/>
+          <w:szCs w:val="24"/>
+          <w:lang w:eastAsia="en-IN"/>
+        </w:rPr>
+        <w:t xml:space="preserve"> function Simulink block is used to generate net torque. This is done by taking the inputs as output torque signal from Transmission subsystem and brake torque from user input (Signal builder block). The difference of this input is computed in MATLAB function block and the absolute value is given back to the Simulink model.</w:t>
+      </w:r>
+    </w:p>
+    <w:p>
+      <w:pPr>
+        <w:pStyle w:val="Heading1"/>
+        <w:numPr>
+          <w:ilvl w:val="0"/>
+          <w:numId w:val="1"/>
+        </w:numPr>
+        <w:rPr>
+          <w:shd w:val="clear" w:color="auto" w:fill="FFFFFF"/>
+        </w:rPr>
+      </w:pPr>
+      <w:bookmarkStart w:id="23" w:name="_Toc59113894"/>
+      <w:r>
+        <w:rPr>
+          <w:shd w:val="clear" w:color="auto" w:fill="FFFFFF"/>
+        </w:rPr>
+        <w:t>Callback</w:t>
+      </w:r>
+      <w:bookmarkEnd w:id="23"/>
+    </w:p>
+    <w:p>
+      <w:pPr>
+        <w:ind w:left="1080"/>
+      </w:pPr>
+    </w:p>
+    <w:p>
+      <w:pPr>
+        <w:ind w:left="1080"/>
+        <w:jc w:val="both"/>
+        <w:rPr>
+          <w:rFonts w:ascii="Bookman Old Style" w:eastAsia="Times New Roman" w:hAnsi="Bookman Old Style" w:cs="Times New Roman"/>
+          <w:sz w:val="24"/>
+          <w:szCs w:val="24"/>
+          <w:lang w:eastAsia="en-IN"/>
+        </w:rPr>
+      </w:pPr>
+      <w:r>
+        <w:rPr>
+          <w:rFonts w:ascii="Bookman Old Style" w:eastAsia="Times New Roman" w:hAnsi="Bookman Old Style" w:cs="Times New Roman"/>
+          <w:sz w:val="24"/>
+          <w:szCs w:val="24"/>
+          <w:lang w:eastAsia="en-IN"/>
+        </w:rPr>
+        <w:t xml:space="preserve">Call back are used to evaluate specific action points, as in Automatic </w:t>
+      </w:r>
+      <w:r>
+        <w:rPr>
+          <w:rFonts w:ascii="Bookman Old Style" w:eastAsia="Times New Roman" w:hAnsi="Bookman Old Style" w:cs="Times New Roman"/>
+          <w:sz w:val="24"/>
+          <w:szCs w:val="24"/>
+          <w:lang w:eastAsia="en-IN"/>
+        </w:rPr>
+        <w:t>Transmission</w:t>
+      </w:r>
+      <w:r>
+        <w:rPr>
+          <w:rFonts w:ascii="Bookman Old Style" w:eastAsia="Times New Roman" w:hAnsi="Bookman Old Style" w:cs="Times New Roman"/>
+          <w:sz w:val="24"/>
+          <w:szCs w:val="24"/>
+          <w:lang w:eastAsia="en-IN"/>
+        </w:rPr>
+        <w:t xml:space="preserve"> model, to get the Torque, Speed and Power Characteristics</w:t>
+      </w:r>
+      <w:r>
+        <w:rPr>
+          <w:rFonts w:ascii="Bookman Old Style" w:eastAsia="Times New Roman" w:hAnsi="Bookman Old Style" w:cs="Times New Roman"/>
+          <w:sz w:val="24"/>
+          <w:szCs w:val="24"/>
+          <w:lang w:eastAsia="en-IN"/>
+        </w:rPr>
+        <w:t xml:space="preserve"> the plot between Engine RPM versus Torque,</w:t>
+      </w:r>
+      <w:r>
+        <w:rPr>
+          <w:rFonts w:ascii="Bookman Old Style" w:eastAsia="Times New Roman" w:hAnsi="Bookman Old Style" w:cs="Times New Roman"/>
+          <w:sz w:val="24"/>
+          <w:szCs w:val="24"/>
+          <w:lang w:eastAsia="en-IN"/>
+        </w:rPr>
+        <w:t xml:space="preserve"> </w:t>
+      </w:r>
+      <w:r>
+        <w:rPr>
+          <w:rFonts w:ascii="Bookman Old Style" w:eastAsia="Times New Roman" w:hAnsi="Bookman Old Style" w:cs="Times New Roman"/>
+          <w:sz w:val="24"/>
+          <w:szCs w:val="24"/>
+          <w:lang w:eastAsia="en-IN"/>
+        </w:rPr>
+        <w:t>Speed or Power is required. To achieve this, the values is Torque, Vehicle Speed and Eng</w:t>
+      </w:r>
+      <w:r>
+        <w:rPr>
+          <w:rFonts w:ascii="Bookman Old Style" w:eastAsia="Times New Roman" w:hAnsi="Bookman Old Style" w:cs="Times New Roman"/>
+          <w:sz w:val="24"/>
+          <w:szCs w:val="24"/>
+          <w:lang w:eastAsia="en-IN"/>
+        </w:rPr>
+        <w:t>ine RPM are connected to output port</w:t>
+      </w:r>
+      <w:r>
+        <w:rPr>
+          <w:rFonts w:ascii="Bookman Old Style" w:eastAsia="Times New Roman" w:hAnsi="Bookman Old Style" w:cs="Times New Roman"/>
+          <w:sz w:val="24"/>
+          <w:szCs w:val="24"/>
+          <w:lang w:eastAsia="en-IN"/>
+        </w:rPr>
+        <w:t xml:space="preserve"> to gain there access in workspace. </w:t>
+      </w:r>
+    </w:p>
+    <w:p>
+      <w:pPr>
+        <w:ind w:left="1080"/>
+        <w:jc w:val="both"/>
+        <w:rPr>
+          <w:rFonts w:ascii="Bookman Old Style" w:eastAsia="Times New Roman" w:hAnsi="Bookman Old Style" w:cs="Times New Roman"/>
+          <w:sz w:val="24"/>
+          <w:szCs w:val="24"/>
+          <w:lang w:eastAsia="en-IN"/>
+        </w:rPr>
+      </w:pPr>
+      <w:r>
+        <w:rPr>
+          <w:rFonts w:ascii="Bookman Old Style" w:eastAsia="Times New Roman" w:hAnsi="Bookman Old Style" w:cs="Times New Roman"/>
+          <w:sz w:val="24"/>
+          <w:szCs w:val="24"/>
+          <w:lang w:eastAsia="en-IN"/>
+        </w:rPr>
+        <w:t>The Model explore calls the functi</w:t>
+      </w:r>
+      <w:r>
+        <w:rPr>
+          <w:rFonts w:ascii="Bookman Old Style" w:eastAsia="Times New Roman" w:hAnsi="Bookman Old Style" w:cs="Times New Roman"/>
+          <w:sz w:val="24"/>
+          <w:szCs w:val="24"/>
+          <w:lang w:eastAsia="en-IN"/>
+        </w:rPr>
+        <w:t>on to plot the above given characteristics</w:t>
+      </w:r>
+      <w:r>
+        <w:rPr>
+          <w:rFonts w:ascii="Bookman Old Style" w:eastAsia="Times New Roman" w:hAnsi="Bookman Old Style" w:cs="Times New Roman"/>
+          <w:sz w:val="24"/>
+          <w:szCs w:val="24"/>
+          <w:lang w:eastAsia="en-IN"/>
+        </w:rPr>
+        <w:t xml:space="preserve"> after the end of the simulati</w:t>
+      </w:r>
+      <w:bookmarkStart w:id="24" w:name="_GoBack"/>
+      <w:bookmarkEnd w:id="24"/>
+      <w:r>
+        <w:rPr>
+          <w:rFonts w:ascii="Bookman Old Style" w:eastAsia="Times New Roman" w:hAnsi="Bookman Old Style" w:cs="Times New Roman"/>
+          <w:sz w:val="24"/>
+          <w:szCs w:val="24"/>
+          <w:lang w:eastAsia="en-IN"/>
+        </w:rPr>
+        <w:t xml:space="preserve">on. </w:t>
+      </w:r>
+    </w:p>
+    <w:p>
+      <w:pPr>
+        <w:pStyle w:val="Heading1"/>
+        <w:numPr>
+          <w:ilvl w:val="0"/>
+          <w:numId w:val="1"/>
+        </w:numPr>
+        <w:rPr>
+          <w:rFonts w:eastAsia="Times New Roman"/>
+          <w:lang w:eastAsia="en-IN"/>
+        </w:rPr>
+      </w:pPr>
+      <w:bookmarkStart w:id="25" w:name="_Toc59113895"/>
+      <w:r>
+        <w:rPr>
+          <w:rFonts w:eastAsia="Times New Roman"/>
+          <w:lang w:eastAsia="en-IN"/>
+        </w:rPr>
+        <w:t>Solver details</w:t>
+      </w:r>
+      <w:bookmarkEnd w:id="25"/>
+    </w:p>
+    <w:p>
+      <w:pPr>
+        <w:ind w:left="1080"/>
+        <w:jc w:val="both"/>
+        <w:rPr>
+          <w:rFonts w:ascii="Bookman Old Style" w:eastAsia="Times New Roman" w:hAnsi="Bookman Old Style" w:cs="Times New Roman"/>
+          <w:sz w:val="24"/>
+          <w:szCs w:val="24"/>
+          <w:lang w:eastAsia="en-IN"/>
+        </w:rPr>
+      </w:pPr>
+      <w:r>
+        <w:rPr>
+          <w:rFonts w:ascii="Bookman Old Style" w:eastAsia="Times New Roman" w:hAnsi="Bookman Old Style" w:cs="Times New Roman"/>
+          <w:sz w:val="24"/>
+          <w:szCs w:val="24"/>
+          <w:lang w:eastAsia="en-IN"/>
+        </w:rPr>
+        <w:t xml:space="preserve">For the simulation of the Automatic Transmission model the variable step ode45, </w:t>
+      </w:r>
+      <w:proofErr w:type="spellStart"/>
+      <w:r>
+        <w:rPr>
+          <w:rFonts w:ascii="Bookman Old Style" w:eastAsia="Times New Roman" w:hAnsi="Bookman Old Style" w:cs="Times New Roman"/>
+          <w:sz w:val="24"/>
+          <w:szCs w:val="24"/>
+          <w:lang w:eastAsia="en-IN"/>
+        </w:rPr>
+        <w:t>Dormand</w:t>
+      </w:r>
+      <w:proofErr w:type="spellEnd"/>
+      <w:r>
+        <w:rPr>
+          <w:rFonts w:ascii="Bookman Old Style" w:eastAsia="Times New Roman" w:hAnsi="Bookman Old Style" w:cs="Times New Roman"/>
+          <w:sz w:val="24"/>
+          <w:szCs w:val="24"/>
+          <w:lang w:eastAsia="en-IN"/>
+        </w:rPr>
+        <w:t xml:space="preserve">-Prince is used. Computes the model's state at the next time step using an explicit </w:t>
+      </w:r>
+      <w:proofErr w:type="spellStart"/>
+      <w:r>
+        <w:rPr>
+          <w:rFonts w:ascii="Bookman Old Style" w:eastAsia="Times New Roman" w:hAnsi="Bookman Old Style" w:cs="Times New Roman"/>
+          <w:sz w:val="24"/>
+          <w:szCs w:val="24"/>
+          <w:lang w:eastAsia="en-IN"/>
+        </w:rPr>
+        <w:t>Runge-Kutta</w:t>
+      </w:r>
+      <w:proofErr w:type="spellEnd"/>
+      <w:r>
+        <w:rPr>
+          <w:rFonts w:ascii="Bookman Old Style" w:eastAsia="Times New Roman" w:hAnsi="Bookman Old Style" w:cs="Times New Roman"/>
+          <w:sz w:val="24"/>
+          <w:szCs w:val="24"/>
+          <w:lang w:eastAsia="en-IN"/>
+        </w:rPr>
+        <w:t xml:space="preserve"> (4</w:t>
+      </w:r>
+      <w:proofErr w:type="gramStart"/>
+      <w:r>
+        <w:rPr>
+          <w:rFonts w:ascii="Bookman Old Style" w:eastAsia="Times New Roman" w:hAnsi="Bookman Old Style" w:cs="Times New Roman"/>
+          <w:sz w:val="24"/>
+          <w:szCs w:val="24"/>
+          <w:lang w:eastAsia="en-IN"/>
+        </w:rPr>
+        <w:t>,5</w:t>
+      </w:r>
+      <w:proofErr w:type="gramEnd"/>
+      <w:r>
+        <w:rPr>
+          <w:rFonts w:ascii="Bookman Old Style" w:eastAsia="Times New Roman" w:hAnsi="Bookman Old Style" w:cs="Times New Roman"/>
+          <w:sz w:val="24"/>
+          <w:szCs w:val="24"/>
+          <w:lang w:eastAsia="en-IN"/>
+        </w:rPr>
+        <w:t>) formula (the </w:t>
+      </w:r>
+      <w:proofErr w:type="spellStart"/>
+      <w:r>
+        <w:rPr>
+          <w:rFonts w:ascii="Bookman Old Style" w:eastAsia="Times New Roman" w:hAnsi="Bookman Old Style" w:cs="Times New Roman"/>
+          <w:sz w:val="24"/>
+          <w:szCs w:val="24"/>
+          <w:lang w:eastAsia="en-IN"/>
+        </w:rPr>
+        <w:t>Dormand</w:t>
+      </w:r>
+      <w:proofErr w:type="spellEnd"/>
+      <w:r>
+        <w:rPr>
+          <w:rFonts w:ascii="Bookman Old Style" w:eastAsia="Times New Roman" w:hAnsi="Bookman Old Style" w:cs="Times New Roman"/>
+          <w:sz w:val="24"/>
+          <w:szCs w:val="24"/>
+          <w:lang w:eastAsia="en-IN"/>
+        </w:rPr>
+        <w:t xml:space="preserve">-Prince pair) for numerical integration. </w:t>
+      </w:r>
+      <w:proofErr w:type="gramStart"/>
+      <w:r>
+        <w:rPr>
+          <w:rFonts w:ascii="Bookman Old Style" w:eastAsia="Times New Roman" w:hAnsi="Bookman Old Style" w:cs="Times New Roman"/>
+          <w:sz w:val="24"/>
+          <w:szCs w:val="24"/>
+          <w:lang w:eastAsia="en-IN"/>
+        </w:rPr>
+        <w:lastRenderedPageBreak/>
+        <w:t>ode45</w:t>
+      </w:r>
+      <w:proofErr w:type="gramEnd"/>
+      <w:r>
+        <w:rPr>
+          <w:rFonts w:ascii="Bookman Old Style" w:eastAsia="Times New Roman" w:hAnsi="Bookman Old Style" w:cs="Times New Roman"/>
+          <w:sz w:val="24"/>
+          <w:szCs w:val="24"/>
+          <w:lang w:eastAsia="en-IN"/>
+        </w:rPr>
+        <w:t> is a one-step solver, and therefore only needs the solution at the preceding time point</w:t>
+      </w:r>
+    </w:p>
+    <w:p>
+      <w:pPr>
+        <w:ind w:left="1080"/>
+        <w:jc w:val="both"/>
+        <w:rPr>
+          <w:rFonts w:ascii="Bookman Old Style" w:eastAsia="Times New Roman" w:hAnsi="Bookman Old Style" w:cs="Times New Roman"/>
+          <w:sz w:val="24"/>
+          <w:szCs w:val="24"/>
+          <w:lang w:eastAsia="en-IN"/>
+        </w:rPr>
+      </w:pPr>
+      <w:r>
+        <w:rPr>
+          <w:rFonts w:ascii="Bookman Old Style" w:eastAsia="Times New Roman" w:hAnsi="Bookman Old Style" w:cs="Times New Roman"/>
+          <w:sz w:val="24"/>
+          <w:szCs w:val="24"/>
+          <w:lang w:eastAsia="en-IN"/>
+        </w:rPr>
+        <w:t>Th</w:t>
+      </w:r>
+      <w:r>
+        <w:rPr>
+          <w:rFonts w:ascii="Bookman Old Style" w:eastAsia="Times New Roman" w:hAnsi="Bookman Old Style" w:cs="Times New Roman"/>
+          <w:sz w:val="24"/>
+          <w:szCs w:val="24"/>
+          <w:lang w:eastAsia="en-IN"/>
+        </w:rPr>
+        <w:t>e Automatic Transmission model has various difference equations for vehicle dynamics and also use statesflow simultaneously. It is a non-stiff and medium accuracy is required, hence ode 45 is used.</w:t>
+      </w:r>
+    </w:p>
+    <w:p>
+      <w:pPr>
+        <w:ind w:left="1080"/>
+        <w:rPr>
+          <w:lang w:eastAsia="en-IN"/>
+        </w:rPr>
+      </w:pPr>
+    </w:p>
+    <w:p>
+      <w:pPr>
+        <w:ind w:left="1080"/>
+        <w:rPr>
+          <w:lang w:eastAsia="en-IN"/>
+        </w:rPr>
+      </w:pPr>
+      <w:r>
+        <w:rPr>
+          <w:lang w:eastAsia="en-IN"/>
+        </w:rPr>
+        <w:t xml:space="preserve"> </w:t>
+      </w:r>
+    </w:p>
+    <w:p/>
+    <w:p>
+      <w:pPr>
+        <w:ind w:left="1080"/>
+        <w:rPr>
+          <w:rFonts w:ascii="Arial" w:hAnsi="Arial" w:cs="Arial"/>
+          <w:color w:val="404040"/>
+          <w:sz w:val="20"/>
+          <w:szCs w:val="20"/>
+          <w:shd w:val="clear" w:color="auto" w:fill="FFFFFF"/>
+        </w:rPr>
+      </w:pPr>
+    </w:p>
+    <w:p>
+      <w:pPr>
+        <w:ind w:left="1080"/>
+        <w:rPr>
+          <w:rFonts w:ascii="Arial" w:hAnsi="Arial" w:cs="Arial"/>
+          <w:color w:val="404040"/>
+          <w:sz w:val="20"/>
+          <w:szCs w:val="20"/>
+          <w:shd w:val="clear" w:color="auto" w:fill="FFFFFF"/>
+        </w:rPr>
+      </w:pPr>
+      <w:r>
+        <w:rPr>
+          <w:rFonts w:ascii="Arial" w:hAnsi="Arial" w:cs="Arial"/>
+          <w:color w:val="404040"/>
+          <w:sz w:val="20"/>
+          <w:szCs w:val="20"/>
+          <w:shd w:val="clear" w:color="auto" w:fill="FFFFFF"/>
+        </w:rPr>
+        <w:t xml:space="preserve"> </w:t>
+      </w:r>
+    </w:p>
+    <w:p>
+      <w:pPr>
         <w:ind w:left="1080"/>
       </w:pPr>
     </w:p>
@@ -5970,11 +6650,6 @@
     <w:p/>
     <w:p/>
     <w:p/>
-    <w:p/>
-    <w:p/>
-    <w:p/>
-    <w:p/>
-    <w:p/>
     <w:p>
       <w:pPr>
         <w:pStyle w:val="Heading1"/>
@@ -5983,20 +6658,24 @@
           <w:numId w:val="1"/>
         </w:numPr>
         <w:rPr>
-          <w:rStyle w:val="Strong"/>
-          <w:rFonts w:ascii="Times New Roman" w:hAnsi="Times New Roman" w:cs="Times New Roman"/>
-        </w:rPr>
-      </w:pPr>
-      <w:bookmarkStart w:id="23" w:name="_Toc59096570"/>
-      <w:r>
-        <w:rPr>
-          <w:rStyle w:val="Strong"/>
-          <w:rFonts w:ascii="Times New Roman" w:hAnsi="Times New Roman" w:cs="Times New Roman"/>
+          <w:rFonts w:eastAsia="Times New Roman"/>
+          <w:b w:val="0"/>
+          <w:bCs w:val="0"/>
+          <w:lang w:eastAsia="en-IN"/>
+        </w:rPr>
+      </w:pPr>
+      <w:bookmarkStart w:id="26" w:name="_Toc59113896"/>
+      <w:r>
+        <w:rPr>
+          <w:rFonts w:eastAsia="Times New Roman"/>
+          <w:b w:val="0"/>
+          <w:bCs w:val="0"/>
+          <w:lang w:eastAsia="en-IN"/>
         </w:rPr>
         <w:lastRenderedPageBreak/>
         <w:t>Reference</w:t>
       </w:r>
-      <w:bookmarkEnd w:id="23"/>
+      <w:bookmarkEnd w:id="26"/>
     </w:p>
     <w:p>
       <w:pPr>
@@ -6005,7 +6684,7 @@
       <w:r>
         <w:t xml:space="preserve">[1]. </w:t>
       </w:r>
-      <w:hyperlink r:id="rId8" w:history="1">
+      <w:hyperlink r:id="rId10" w:history="1">
         <w:r>
           <w:rPr>
             <w:rStyle w:val="Hyperlink"/>
@@ -6024,7 +6703,7 @@
       <w:r>
         <w:t xml:space="preserve">[2]. </w:t>
       </w:r>
-      <w:hyperlink r:id="rId9" w:history="1">
+      <w:hyperlink r:id="rId11" w:history="1">
         <w:r>
           <w:rPr>
             <w:rStyle w:val="Hyperlink"/>
@@ -6043,7 +6722,7 @@
       <w:r>
         <w:t xml:space="preserve">[3]. </w:t>
       </w:r>
-      <w:hyperlink r:id="rId10" w:history="1">
+      <w:hyperlink r:id="rId12" w:history="1">
         <w:r>
           <w:rPr>
             <w:rStyle w:val="Hyperlink"/>
@@ -6062,7 +6741,7 @@
       <w:r>
         <w:t xml:space="preserve">[4]. </w:t>
       </w:r>
-      <w:hyperlink r:id="rId11" w:history="1">
+      <w:hyperlink r:id="rId13" w:history="1">
         <w:r>
           <w:rPr>
             <w:rStyle w:val="Hyperlink"/>
@@ -6081,7 +6760,7 @@
       <w:r>
         <w:t xml:space="preserve">[5]. </w:t>
       </w:r>
-      <w:hyperlink r:id="rId12" w:history="1">
+      <w:hyperlink r:id="rId14" w:history="1">
         <w:r>
           <w:rPr>
             <w:rStyle w:val="Hyperlink"/>
@@ -6100,7 +6779,7 @@
       <w:r>
         <w:t xml:space="preserve">[6]. </w:t>
       </w:r>
-      <w:hyperlink r:id="rId13" w:history="1">
+      <w:hyperlink r:id="rId15" w:history="1">
         <w:r>
           <w:rPr>
             <w:rStyle w:val="Hyperlink"/>
@@ -6115,19 +6794,192 @@
     <w:p>
       <w:pPr>
         <w:ind w:left="1080"/>
+      </w:pPr>
+      <w:r>
+        <w:t xml:space="preserve">[7]. </w:t>
+      </w:r>
+      <w:hyperlink r:id="rId16" w:tgtFrame="_blank" w:history="1">
+        <w:r>
+          <w:rPr>
+            <w:rStyle w:val="Hyperlink"/>
+          </w:rPr>
+          <w:t>https://in.mathworks.com/help/matlab/math/choose-an-ode-solver.html</w:t>
+        </w:r>
+      </w:hyperlink>
+    </w:p>
+    <w:p>
+      <w:pPr>
+        <w:ind w:left="1080"/>
+      </w:pPr>
+      <w:r>
+        <w:t xml:space="preserve">[8]. </w:t>
+      </w:r>
+      <w:hyperlink r:id="rId17" w:tgtFrame="_blank" w:history="1">
+        <w:r>
+          <w:rPr>
+            <w:rStyle w:val="Hyperlink"/>
+          </w:rPr>
+          <w:t>https://in.mathworks.com/help/simulink/callback-functions.html</w:t>
+        </w:r>
+      </w:hyperlink>
+    </w:p>
+    <w:p>
+      <w:pPr>
+        <w:ind w:left="1080"/>
+      </w:pPr>
+      <w:r>
+        <w:t xml:space="preserve">[9]. </w:t>
+      </w:r>
+      <w:hyperlink r:id="rId18" w:tgtFrame="_blank" w:history="1">
+        <w:r>
+          <w:rPr>
+            <w:rStyle w:val="Hyperlink"/>
+          </w:rPr>
+          <w:t>https://in.mathworks.com/help/simulink/what-is-a-matlab-function-block.html</w:t>
+        </w:r>
+      </w:hyperlink>
+    </w:p>
+    <w:p>
+      <w:pPr>
+        <w:ind w:left="1080"/>
+      </w:pPr>
+      <w:r>
+        <w:t xml:space="preserve">[10]. </w:t>
+      </w:r>
+      <w:hyperlink r:id="rId19" w:history="1">
+        <w:r>
+          <w:rPr>
+            <w:rStyle w:val="Hyperlink"/>
+          </w:rPr>
+          <w:t>https://in.mathworks.com/help/matlab/ref/ode45.html</w:t>
+        </w:r>
+      </w:hyperlink>
+      <w:r>
+        <w:t xml:space="preserve"> </w:t>
+      </w:r>
+    </w:p>
+    <w:p>
+      <w:pPr>
+        <w:ind w:left="1080"/>
         <w:rPr>
           <w:rStyle w:val="SubtleReference"/>
         </w:rPr>
       </w:pPr>
     </w:p>
     <w:sectPr>
+      <w:footerReference w:type="default" r:id="rId20"/>
       <w:pgSz w:w="11906" w:h="16838"/>
       <w:pgMar w:top="1440" w:right="1440" w:bottom="1440" w:left="1440" w:header="708" w:footer="708" w:gutter="0"/>
+      <w:pgNumType w:start="0"/>
       <w:cols w:space="708"/>
+      <w:titlePg/>
       <w:docGrid w:linePitch="360"/>
     </w:sectPr>
   </w:body>
 </w:document>
+</file>
+
+<file path=word/endnotes.xml><?xml version="1.0" encoding="utf-8"?>
+<w:endnotes xmlns:wpc="http://schemas.microsoft.com/office/word/2010/wordprocessingCanvas" xmlns:mc="http://schemas.openxmlformats.org/markup-compatibility/2006" xmlns:o="urn:schemas-microsoft-com:office:office" xmlns:r="http://schemas.openxmlformats.org/officeDocument/2006/relationships" xmlns:m="http://schemas.openxmlformats.org/officeDocument/2006/math" xmlns:v="urn:schemas-microsoft-com:vml" xmlns:wp14="http://schemas.microsoft.com/office/word/2010/wordprocessingDrawing" xmlns:wp="http://schemas.openxmlformats.org/drawingml/2006/wordprocessingDrawing" xmlns:w10="urn:schemas-microsoft-com:office:word" xmlns:w="http://schemas.openxmlformats.org/wordprocessingml/2006/main" xmlns:w14="http://schemas.microsoft.com/office/word/2010/wordml" xmlns:wpg="http://schemas.microsoft.com/office/word/2010/wordprocessingGroup" xmlns:wpi="http://schemas.microsoft.com/office/word/2010/wordprocessingInk" xmlns:wne="http://schemas.microsoft.com/office/word/2006/wordml" xmlns:wps="http://schemas.microsoft.com/office/word/2010/wordprocessingShape" mc:Ignorable="w14 wp14">
+  <w:endnote w:type="separator" w:id="-1">
+    <w:p>
+      <w:pPr>
+        <w:spacing w:after="0" w:line="240" w:lineRule="auto"/>
+      </w:pPr>
+      <w:r>
+        <w:separator/>
+      </w:r>
+    </w:p>
+  </w:endnote>
+  <w:endnote w:type="continuationSeparator" w:id="0">
+    <w:p>
+      <w:pPr>
+        <w:spacing w:after="0" w:line="240" w:lineRule="auto"/>
+      </w:pPr>
+      <w:r>
+        <w:continuationSeparator/>
+      </w:r>
+    </w:p>
+  </w:endnote>
+</w:endnotes>
+</file>
+
+<file path=word/footer1.xml><?xml version="1.0" encoding="utf-8"?>
+<w:ftr xmlns:wpc="http://schemas.microsoft.com/office/word/2010/wordprocessingCanvas" xmlns:mc="http://schemas.openxmlformats.org/markup-compatibility/2006" xmlns:o="urn:schemas-microsoft-com:office:office" xmlns:r="http://schemas.openxmlformats.org/officeDocument/2006/relationships" xmlns:m="http://schemas.openxmlformats.org/officeDocument/2006/math" xmlns:v="urn:schemas-microsoft-com:vml" xmlns:wp14="http://schemas.microsoft.com/office/word/2010/wordprocessingDrawing" xmlns:wp="http://schemas.openxmlformats.org/drawingml/2006/wordprocessingDrawing" xmlns:w10="urn:schemas-microsoft-com:office:word" xmlns:w="http://schemas.openxmlformats.org/wordprocessingml/2006/main" xmlns:w14="http://schemas.microsoft.com/office/word/2010/wordml" xmlns:wpg="http://schemas.microsoft.com/office/word/2010/wordprocessingGroup" xmlns:wpi="http://schemas.microsoft.com/office/word/2010/wordprocessingInk" xmlns:wne="http://schemas.microsoft.com/office/word/2006/wordml" xmlns:wps="http://schemas.microsoft.com/office/word/2010/wordprocessingShape" mc:Ignorable="w14 wp14">
+  <w:sdt>
+    <w:sdtPr>
+      <w:id w:val="-1271694201"/>
+      <w:docPartObj>
+        <w:docPartGallery w:val="Page Numbers (Bottom of Page)"/>
+        <w:docPartUnique/>
+      </w:docPartObj>
+    </w:sdtPr>
+    <w:sdtEndPr>
+      <w:rPr>
+        <w:noProof/>
+      </w:rPr>
+    </w:sdtEndPr>
+    <w:sdtContent>
+      <w:p>
+        <w:pPr>
+          <w:pStyle w:val="Footer"/>
+          <w:jc w:val="right"/>
+        </w:pPr>
+        <w:r>
+          <w:fldChar w:fldCharType="begin"/>
+        </w:r>
+        <w:r>
+          <w:instrText xml:space="preserve"> PAGE   \* MERGEFORMAT </w:instrText>
+        </w:r>
+        <w:r>
+          <w:fldChar w:fldCharType="separate"/>
+        </w:r>
+        <w:r>
+          <w:rPr>
+            <w:noProof/>
+          </w:rPr>
+          <w:t>1</w:t>
+        </w:r>
+        <w:r>
+          <w:rPr>
+            <w:noProof/>
+          </w:rPr>
+          <w:fldChar w:fldCharType="end"/>
+        </w:r>
+      </w:p>
+    </w:sdtContent>
+  </w:sdt>
+  <w:p>
+    <w:pPr>
+      <w:pStyle w:val="Footer"/>
+    </w:pPr>
+  </w:p>
+</w:ftr>
+</file>
+
+<file path=word/footnotes.xml><?xml version="1.0" encoding="utf-8"?>
+<w:footnotes xmlns:wpc="http://schemas.microsoft.com/office/word/2010/wordprocessingCanvas" xmlns:mc="http://schemas.openxmlformats.org/markup-compatibility/2006" xmlns:o="urn:schemas-microsoft-com:office:office" xmlns:r="http://schemas.openxmlformats.org/officeDocument/2006/relationships" xmlns:m="http://schemas.openxmlformats.org/officeDocument/2006/math" xmlns:v="urn:schemas-microsoft-com:vml" xmlns:wp14="http://schemas.microsoft.com/office/word/2010/wordprocessingDrawing" xmlns:wp="http://schemas.openxmlformats.org/drawingml/2006/wordprocessingDrawing" xmlns:w10="urn:schemas-microsoft-com:office:word" xmlns:w="http://schemas.openxmlformats.org/wordprocessingml/2006/main" xmlns:w14="http://schemas.microsoft.com/office/word/2010/wordml" xmlns:wpg="http://schemas.microsoft.com/office/word/2010/wordprocessingGroup" xmlns:wpi="http://schemas.microsoft.com/office/word/2010/wordprocessingInk" xmlns:wne="http://schemas.microsoft.com/office/word/2006/wordml" xmlns:wps="http://schemas.microsoft.com/office/word/2010/wordprocessingShape" mc:Ignorable="w14 wp14">
+  <w:footnote w:type="separator" w:id="-1">
+    <w:p>
+      <w:pPr>
+        <w:spacing w:after="0" w:line="240" w:lineRule="auto"/>
+      </w:pPr>
+      <w:r>
+        <w:separator/>
+      </w:r>
+    </w:p>
+  </w:footnote>
+  <w:footnote w:type="continuationSeparator" w:id="0">
+    <w:p>
+      <w:pPr>
+        <w:spacing w:after="0" w:line="240" w:lineRule="auto"/>
+      </w:pPr>
+      <w:r>
+        <w:continuationSeparator/>
+      </w:r>
+    </w:p>
+  </w:footnote>
+</w:footnotes>
 </file>
 
 <file path=word/numbering.xml><?xml version="1.0" encoding="utf-8"?>
@@ -6783,7 +7635,6 @@
     <w:name w:val="Normal (Web)"/>
     <w:basedOn w:val="Normal"/>
     <w:uiPriority w:val="99"/>
-    <w:semiHidden/>
     <w:unhideWhenUsed/>
     <w:rsid w:val="000E5524"/>
     <w:pPr>
@@ -7053,6 +7904,73 @@
     <w:pPr>
       <w:spacing w:after="0"/>
     </w:pPr>
+  </w:style>
+  <w:style w:type="character" w:customStyle="1" w:styleId="block">
+    <w:name w:val="block"/>
+    <w:basedOn w:val="DefaultParagraphFont"/>
+    <w:rsid w:val="00CE7A6B"/>
+  </w:style>
+  <w:style w:type="character" w:customStyle="1" w:styleId="highlight01">
+    <w:name w:val="highlight_01"/>
+    <w:basedOn w:val="DefaultParagraphFont"/>
+    <w:rsid w:val="00614C7E"/>
+  </w:style>
+  <w:style w:type="character" w:styleId="HTMLCode">
+    <w:name w:val="HTML Code"/>
+    <w:basedOn w:val="DefaultParagraphFont"/>
+    <w:uiPriority w:val="99"/>
+    <w:semiHidden/>
+    <w:unhideWhenUsed/>
+    <w:rsid w:val="00614C7E"/>
+    <w:rPr>
+      <w:rFonts w:ascii="Courier New" w:eastAsia="Times New Roman" w:hAnsi="Courier New" w:cs="Courier New"/>
+      <w:sz w:val="20"/>
+      <w:szCs w:val="20"/>
+    </w:rPr>
+  </w:style>
+  <w:style w:type="paragraph" w:styleId="Header">
+    <w:name w:val="header"/>
+    <w:basedOn w:val="Normal"/>
+    <w:link w:val="HeaderChar"/>
+    <w:uiPriority w:val="99"/>
+    <w:unhideWhenUsed/>
+    <w:rsid w:val="00335A9E"/>
+    <w:pPr>
+      <w:tabs>
+        <w:tab w:val="center" w:pos="4513"/>
+        <w:tab w:val="right" w:pos="9026"/>
+      </w:tabs>
+      <w:spacing w:after="0" w:line="240" w:lineRule="auto"/>
+    </w:pPr>
+  </w:style>
+  <w:style w:type="character" w:customStyle="1" w:styleId="HeaderChar">
+    <w:name w:val="Header Char"/>
+    <w:basedOn w:val="DefaultParagraphFont"/>
+    <w:link w:val="Header"/>
+    <w:uiPriority w:val="99"/>
+    <w:rsid w:val="00335A9E"/>
+  </w:style>
+  <w:style w:type="paragraph" w:styleId="Footer">
+    <w:name w:val="footer"/>
+    <w:basedOn w:val="Normal"/>
+    <w:link w:val="FooterChar"/>
+    <w:uiPriority w:val="99"/>
+    <w:unhideWhenUsed/>
+    <w:rsid w:val="00335A9E"/>
+    <w:pPr>
+      <w:tabs>
+        <w:tab w:val="center" w:pos="4513"/>
+        <w:tab w:val="right" w:pos="9026"/>
+      </w:tabs>
+      <w:spacing w:after="0" w:line="240" w:lineRule="auto"/>
+    </w:pPr>
+  </w:style>
+  <w:style w:type="character" w:customStyle="1" w:styleId="FooterChar">
+    <w:name w:val="Footer Char"/>
+    <w:basedOn w:val="DefaultParagraphFont"/>
+    <w:link w:val="Footer"/>
+    <w:uiPriority w:val="99"/>
+    <w:rsid w:val="00335A9E"/>
   </w:style>
 </w:styles>
 </file>
@@ -7429,7 +8347,6 @@
     <w:name w:val="Normal (Web)"/>
     <w:basedOn w:val="Normal"/>
     <w:uiPriority w:val="99"/>
-    <w:semiHidden/>
     <w:unhideWhenUsed/>
     <w:rsid w:val="000E5524"/>
     <w:pPr>
@@ -7700,513 +8617,74 @@
       <w:spacing w:after="0"/>
     </w:pPr>
   </w:style>
-</w:styles>
-</file>
-
-<file path=word/glossary/document.xml><?xml version="1.0" encoding="utf-8"?>
-<w:glossaryDocument xmlns:wpc="http://schemas.microsoft.com/office/word/2010/wordprocessingCanvas" xmlns:mc="http://schemas.openxmlformats.org/markup-compatibility/2006" xmlns:o="urn:schemas-microsoft-com:office:office" xmlns:r="http://schemas.openxmlformats.org/officeDocument/2006/relationships" xmlns:m="http://schemas.openxmlformats.org/officeDocument/2006/math" xmlns:v="urn:schemas-microsoft-com:vml" xmlns:wp14="http://schemas.microsoft.com/office/word/2010/wordprocessingDrawing" xmlns:wp="http://schemas.openxmlformats.org/drawingml/2006/wordprocessingDrawing" xmlns:w10="urn:schemas-microsoft-com:office:word" xmlns:w="http://schemas.openxmlformats.org/wordprocessingml/2006/main" xmlns:w14="http://schemas.microsoft.com/office/word/2010/wordml" xmlns:wpg="http://schemas.microsoft.com/office/word/2010/wordprocessingGroup" xmlns:wpi="http://schemas.microsoft.com/office/word/2010/wordprocessingInk" xmlns:wne="http://schemas.microsoft.com/office/word/2006/wordml" xmlns:wps="http://schemas.microsoft.com/office/word/2010/wordprocessingShape" mc:Ignorable="w14 wp14"/>
-</file>
-
-<file path=word/glossary/fontTable.xml><?xml version="1.0" encoding="utf-8"?>
-<w:fonts xmlns:mc="http://schemas.openxmlformats.org/markup-compatibility/2006" xmlns:r="http://schemas.openxmlformats.org/officeDocument/2006/relationships" xmlns:w="http://schemas.openxmlformats.org/wordprocessingml/2006/main" xmlns:w14="http://schemas.microsoft.com/office/word/2010/wordml" mc:Ignorable="w14">
-  <w:font w:name="Times New Roman">
-    <w:panose1 w:val="02020603050405020304"/>
-    <w:charset w:val="00"/>
-    <w:family w:val="roman"/>
-    <w:pitch w:val="variable"/>
-    <w:sig w:usb0="E0002EFF" w:usb1="C000785B" w:usb2="00000009" w:usb3="00000000" w:csb0="000001FF" w:csb1="00000000"/>
-  </w:font>
-  <w:font w:name="Calibri">
-    <w:panose1 w:val="020F0502020204030204"/>
-    <w:charset w:val="00"/>
-    <w:family w:val="swiss"/>
-    <w:pitch w:val="variable"/>
-    <w:sig w:usb0="E0002EFF" w:usb1="C000247B" w:usb2="00000009" w:usb3="00000000" w:csb0="000001FF" w:csb1="00000000"/>
-  </w:font>
-  <w:font w:name="Cambria">
-    <w:panose1 w:val="02040503050406030204"/>
-    <w:charset w:val="00"/>
-    <w:family w:val="roman"/>
-    <w:pitch w:val="variable"/>
-    <w:sig w:usb0="E00006FF" w:usb1="420024FF" w:usb2="02000000" w:usb3="00000000" w:csb0="0000019F" w:csb1="00000000"/>
-  </w:font>
-  <w:font w:name="Tahoma">
-    <w:panose1 w:val="020B0604030504040204"/>
-    <w:charset w:val="00"/>
-    <w:family w:val="swiss"/>
-    <w:pitch w:val="variable"/>
-    <w:sig w:usb0="E1002EFF" w:usb1="C000605B" w:usb2="00000029" w:usb3="00000000" w:csb0="000101FF" w:csb1="00000000"/>
-  </w:font>
-  <w:font w:name="Bookman Old Style">
-    <w:panose1 w:val="02050604050505020204"/>
-    <w:charset w:val="00"/>
-    <w:family w:val="roman"/>
-    <w:pitch w:val="variable"/>
-    <w:sig w:usb0="00000287" w:usb1="00000000" w:usb2="00000000" w:usb3="00000000" w:csb0="0000009F" w:csb1="00000000"/>
-  </w:font>
-  <w:font w:name="Arial">
-    <w:panose1 w:val="020B0604020202020204"/>
-    <w:charset w:val="00"/>
-    <w:family w:val="swiss"/>
-    <w:pitch w:val="variable"/>
-    <w:sig w:usb0="E0002EFF" w:usb1="C000785B" w:usb2="00000009" w:usb3="00000000" w:csb0="000001FF" w:csb1="00000000"/>
-  </w:font>
-  <w:font w:name="Cambria Math">
-    <w:panose1 w:val="02040503050406030204"/>
-    <w:charset w:val="00"/>
-    <w:family w:val="roman"/>
-    <w:pitch w:val="variable"/>
-    <w:sig w:usb0="E00006FF" w:usb1="420024FF" w:usb2="02000000" w:usb3="00000000" w:csb0="0000019F" w:csb1="00000000"/>
-  </w:font>
-</w:fonts>
-</file>
-
-<file path=word/glossary/settings.xml><?xml version="1.0" encoding="utf-8"?>
-<w:settings xmlns:mc="http://schemas.openxmlformats.org/markup-compatibility/2006" xmlns:o="urn:schemas-microsoft-com:office:office" xmlns:r="http://schemas.openxmlformats.org/officeDocument/2006/relationships" xmlns:m="http://schemas.openxmlformats.org/officeDocument/2006/math" xmlns:v="urn:schemas-microsoft-com:vml" xmlns:w10="urn:schemas-microsoft-com:office:word" xmlns:w="http://schemas.openxmlformats.org/wordprocessingml/2006/main" xmlns:w14="http://schemas.microsoft.com/office/word/2010/wordml" xmlns:sl="http://schemas.openxmlformats.org/schemaLibrary/2006/main" mc:Ignorable="w14">
-  <w:view w:val="normal"/>
-  <w:defaultTabStop w:val="720"/>
-  <w:characterSpacingControl w:val="doNotCompress"/>
-  <w:compat>
-    <w:useFELayout/>
-    <w:compatSetting w:name="compatibilityMode" w:uri="http://schemas.microsoft.com/office/word" w:val="14"/>
-    <w:compatSetting w:name="overrideTableStyleFontSizeAndJustification" w:uri="http://schemas.microsoft.com/office/word" w:val="1"/>
-    <w:compatSetting w:name="enableOpenTypeFeatures" w:uri="http://schemas.microsoft.com/office/word" w:val="1"/>
-    <w:compatSetting w:name="doNotFlipMirrorIndents" w:uri="http://schemas.microsoft.com/office/word" w:val="1"/>
-  </w:compat>
-  <w:rsids>
-    <w:rsidRoot w:val="000A7EB6"/>
-    <w:rsid w:val="000A7EB6"/>
-    <w:rsid w:val="00283C07"/>
-  </w:rsids>
-  <m:mathPr>
-    <m:mathFont m:val="Cambria Math"/>
-    <m:brkBin m:val="before"/>
-    <m:brkBinSub m:val="--"/>
-    <m:smallFrac m:val="0"/>
-    <m:dispDef/>
-    <m:lMargin m:val="0"/>
-    <m:rMargin m:val="0"/>
-    <m:defJc m:val="centerGroup"/>
-    <m:wrapIndent m:val="1440"/>
-    <m:intLim m:val="subSup"/>
-    <m:naryLim m:val="undOvr"/>
-  </m:mathPr>
-  <w:themeFontLang w:val="en-IN"/>
-  <w:clrSchemeMapping w:bg1="light1" w:t1="dark1" w:bg2="light2" w:t2="dark2" w:accent1="accent1" w:accent2="accent2" w:accent3="accent3" w:accent4="accent4" w:accent5="accent5" w:accent6="accent6" w:hyperlink="hyperlink" w:followedHyperlink="followedHyperlink"/>
-  <w:decimalSymbol w:val="."/>
-  <w:listSeparator w:val=","/>
-</w:settings>
-</file>
-
-<file path=word/glossary/styles.xml><?xml version="1.0" encoding="utf-8"?>
-<w:styles xmlns:mc="http://schemas.openxmlformats.org/markup-compatibility/2006" xmlns:r="http://schemas.openxmlformats.org/officeDocument/2006/relationships" xmlns:w="http://schemas.openxmlformats.org/wordprocessingml/2006/main" xmlns:w14="http://schemas.microsoft.com/office/word/2010/wordml" mc:Ignorable="w14">
-  <w:docDefaults>
-    <w:rPrDefault>
-      <w:rPr>
-        <w:rFonts w:asciiTheme="minorHAnsi" w:eastAsiaTheme="minorEastAsia" w:hAnsiTheme="minorHAnsi" w:cstheme="minorBidi"/>
-        <w:sz w:val="22"/>
-        <w:szCs w:val="22"/>
-        <w:lang w:val="en-IN" w:eastAsia="en-IN" w:bidi="ar-SA"/>
-      </w:rPr>
-    </w:rPrDefault>
-    <w:pPrDefault>
-      <w:pPr>
-        <w:spacing w:after="200" w:line="276" w:lineRule="auto"/>
-      </w:pPr>
-    </w:pPrDefault>
-  </w:docDefaults>
-  <w:latentStyles w:defLockedState="0" w:defUIPriority="99" w:defSemiHidden="1" w:defUnhideWhenUsed="1" w:defQFormat="0" w:count="267">
-    <w:lsdException w:name="Normal" w:semiHidden="0" w:uiPriority="0" w:unhideWhenUsed="0" w:qFormat="1"/>
-    <w:lsdException w:name="heading 1" w:semiHidden="0" w:uiPriority="9" w:unhideWhenUsed="0" w:qFormat="1"/>
-    <w:lsdException w:name="heading 2" w:uiPriority="9" w:qFormat="1"/>
-    <w:lsdException w:name="heading 3" w:uiPriority="9" w:qFormat="1"/>
-    <w:lsdException w:name="heading 4" w:uiPriority="9" w:qFormat="1"/>
-    <w:lsdException w:name="heading 5" w:uiPriority="9" w:qFormat="1"/>
-    <w:lsdException w:name="heading 6" w:uiPriority="9" w:qFormat="1"/>
-    <w:lsdException w:name="heading 7" w:uiPriority="9" w:qFormat="1"/>
-    <w:lsdException w:name="heading 8" w:uiPriority="9" w:qFormat="1"/>
-    <w:lsdException w:name="heading 9" w:uiPriority="9" w:qFormat="1"/>
-    <w:lsdException w:name="toc 1" w:uiPriority="39"/>
-    <w:lsdException w:name="toc 2" w:uiPriority="39"/>
-    <w:lsdException w:name="toc 3" w:uiPriority="39"/>
-    <w:lsdException w:name="toc 4" w:uiPriority="39"/>
-    <w:lsdException w:name="toc 5" w:uiPriority="39"/>
-    <w:lsdException w:name="toc 6" w:uiPriority="39"/>
-    <w:lsdException w:name="toc 7" w:uiPriority="39"/>
-    <w:lsdException w:name="toc 8" w:uiPriority="39"/>
-    <w:lsdException w:name="toc 9" w:uiPriority="39"/>
-    <w:lsdException w:name="caption" w:uiPriority="35" w:qFormat="1"/>
-    <w:lsdException w:name="Title" w:semiHidden="0" w:uiPriority="10" w:unhideWhenUsed="0" w:qFormat="1"/>
-    <w:lsdException w:name="Default Paragraph Font" w:uiPriority="1"/>
-    <w:lsdException w:name="Subtitle" w:semiHidden="0" w:uiPriority="11" w:unhideWhenUsed="0" w:qFormat="1"/>
-    <w:lsdException w:name="Strong" w:semiHidden="0" w:uiPriority="22" w:unhideWhenUsed="0" w:qFormat="1"/>
-    <w:lsdException w:name="Emphasis" w:semiHidden="0" w:uiPriority="20" w:unhideWhenUsed="0" w:qFormat="1"/>
-    <w:lsdException w:name="Table Grid" w:semiHidden="0" w:uiPriority="59" w:unhideWhenUsed="0"/>
-    <w:lsdException w:name="Placeholder Text" w:unhideWhenUsed="0"/>
-    <w:lsdException w:name="No Spacing" w:semiHidden="0" w:uiPriority="1" w:unhideWhenUsed="0" w:qFormat="1"/>
-    <w:lsdException w:name="Light Shading" w:semiHidden="0" w:uiPriority="60" w:unhideWhenUsed="0"/>
-    <w:lsdException w:name="Light List" w:semiHidden="0" w:uiPriority="61" w:unhideWhenUsed="0"/>
-    <w:lsdException w:name="Light Grid" w:semiHidden="0" w:uiPriority="62" w:unhideWhenUsed="0"/>
-    <w:lsdException w:name="Medium Shading 1" w:semiHidden="0" w:uiPriority="63" w:unhideWhenUsed="0"/>
-    <w:lsdException w:name="Medium Shading 2" w:semiHidden="0" w:uiPriority="64" w:unhideWhenUsed="0"/>
-    <w:lsdException w:name="Medium List 1" w:semiHidden="0" w:uiPriority="65" w:unhideWhenUsed="0"/>
-    <w:lsdException w:name="Medium List 2" w:semiHidden="0" w:uiPriority="66" w:unhideWhenUsed="0"/>
-    <w:lsdException w:name="Medium Grid 1" w:semiHidden="0" w:uiPriority="67" w:unhideWhenUsed="0"/>
-    <w:lsdException w:name="Medium Grid 2" w:semiHidden="0" w:uiPriority="68" w:unhideWhenUsed="0"/>
-    <w:lsdException w:name="Medium Grid 3" w:semiHidden="0" w:uiPriority="69" w:unhideWhenUsed="0"/>
-    <w:lsdException w:name="Dark List" w:semiHidden="0" w:uiPriority="70" w:unhideWhenUsed="0"/>
-    <w:lsdException w:name="Colorful Shading" w:semiHidden="0" w:uiPriority="71" w:unhideWhenUsed="0"/>
-    <w:lsdException w:name="Colorful List" w:semiHidden="0" w:uiPriority="72" w:unhideWhenUsed="0"/>
-    <w:lsdException w:name="Colorful Grid" w:semiHidden="0" w:uiPriority="73" w:unhideWhenUsed="0"/>
-    <w:lsdException w:name="Light Shading Accent 1" w:semiHidden="0" w:uiPriority="60" w:unhideWhenUsed="0"/>
-    <w:lsdException w:name="Light List Accent 1" w:semiHidden="0" w:uiPriority="61" w:unhideWhenUsed="0"/>
-    <w:lsdException w:name="Light Grid Accent 1" w:semiHidden="0" w:uiPriority="62" w:unhideWhenUsed="0"/>
-    <w:lsdException w:name="Medium Shading 1 Accent 1" w:semiHidden="0" w:uiPriority="63" w:unhideWhenUsed="0"/>
-    <w:lsdException w:name="Medium Shading 2 Accent 1" w:semiHidden="0" w:uiPriority="64" w:unhideWhenUsed="0"/>
-    <w:lsdException w:name="Medium List 1 Accent 1" w:semiHidden="0" w:uiPriority="65" w:unhideWhenUsed="0"/>
-    <w:lsdException w:name="Revision" w:unhideWhenUsed="0"/>
-    <w:lsdException w:name="List Paragraph" w:semiHidden="0" w:uiPriority="34" w:unhideWhenUsed="0" w:qFormat="1"/>
-    <w:lsdException w:name="Quote" w:semiHidden="0" w:uiPriority="29" w:unhideWhenUsed="0" w:qFormat="1"/>
-    <w:lsdException w:name="Intense Quote" w:semiHidden="0" w:uiPriority="30" w:unhideWhenUsed="0" w:qFormat="1"/>
-    <w:lsdException w:name="Medium List 2 Accent 1" w:semiHidden="0" w:uiPriority="66" w:unhideWhenUsed="0"/>
-    <w:lsdException w:name="Medium Grid 1 Accent 1" w:semiHidden="0" w:uiPriority="67" w:unhideWhenUsed="0"/>
-    <w:lsdException w:name="Medium Grid 2 Accent 1" w:semiHidden="0" w:uiPriority="68" w:unhideWhenUsed="0"/>
-    <w:lsdException w:name="Medium Grid 3 Accent 1" w:semiHidden="0" w:uiPriority="69" w:unhideWhenUsed="0"/>
-    <w:lsdException w:name="Dark List Accent 1" w:semiHidden="0" w:uiPriority="70" w:unhideWhenUsed="0"/>
-    <w:lsdException w:name="Colorful Shading Accent 1" w:semiHidden="0" w:uiPriority="71" w:unhideWhenUsed="0"/>
-    <w:lsdException w:name="Colorful List Accent 1" w:semiHidden="0" w:uiPriority="72" w:unhideWhenUsed="0"/>
-    <w:lsdException w:name="Colorful Grid Accent 1" w:semiHidden="0" w:uiPriority="73" w:unhideWhenUsed="0"/>
-    <w:lsdException w:name="Light Shading Accent 2" w:semiHidden="0" w:uiPriority="60" w:unhideWhenUsed="0"/>
-    <w:lsdException w:name="Light List Accent 2" w:semiHidden="0" w:uiPriority="61" w:unhideWhenUsed="0"/>
-    <w:lsdException w:name="Light Grid Accent 2" w:semiHidden="0" w:uiPriority="62" w:unhideWhenUsed="0"/>
-    <w:lsdException w:name="Medium Shading 1 Accent 2" w:semiHidden="0" w:uiPriority="63" w:unhideWhenUsed="0"/>
-    <w:lsdException w:name="Medium Shading 2 Accent 2" w:semiHidden="0" w:uiPriority="64" w:unhideWhenUsed="0"/>
-    <w:lsdException w:name="Medium List 1 Accent 2" w:semiHidden="0" w:uiPriority="65" w:unhideWhenUsed="0"/>
-    <w:lsdException w:name="Medium List 2 Accent 2" w:semiHidden="0" w:uiPriority="66" w:unhideWhenUsed="0"/>
-    <w:lsdException w:name="Medium Grid 1 Accent 2" w:semiHidden="0" w:uiPriority="67" w:unhideWhenUsed="0"/>
-    <w:lsdException w:name="Medium Grid 2 Accent 2" w:semiHidden="0" w:uiPriority="68" w:unhideWhenUsed="0"/>
-    <w:lsdException w:name="Medium Grid 3 Accent 2" w:semiHidden="0" w:uiPriority="69" w:unhideWhenUsed="0"/>
-    <w:lsdException w:name="Dark List Accent 2" w:semiHidden="0" w:uiPriority="70" w:unhideWhenUsed="0"/>
-    <w:lsdException w:name="Colorful Shading Accent 2" w:semiHidden="0" w:uiPriority="71" w:unhideWhenUsed="0"/>
-    <w:lsdException w:name="Colorful List Accent 2" w:semiHidden="0" w:uiPriority="72" w:unhideWhenUsed="0"/>
-    <w:lsdException w:name="Colorful Grid Accent 2" w:semiHidden="0" w:uiPriority="73" w:unhideWhenUsed="0"/>
-    <w:lsdException w:name="Light Shading Accent 3" w:semiHidden="0" w:uiPriority="60" w:unhideWhenUsed="0"/>
-    <w:lsdException w:name="Light List Accent 3" w:semiHidden="0" w:uiPriority="61" w:unhideWhenUsed="0"/>
-    <w:lsdException w:name="Light Grid Accent 3" w:semiHidden="0" w:uiPriority="62" w:unhideWhenUsed="0"/>
-    <w:lsdException w:name="Medium Shading 1 Accent 3" w:semiHidden="0" w:uiPriority="63" w:unhideWhenUsed="0"/>
-    <w:lsdException w:name="Medium Shading 2 Accent 3" w:semiHidden="0" w:uiPriority="64" w:unhideWhenUsed="0"/>
-    <w:lsdException w:name="Medium List 1 Accent 3" w:semiHidden="0" w:uiPriority="65" w:unhideWhenUsed="0"/>
-    <w:lsdException w:name="Medium List 2 Accent 3" w:semiHidden="0" w:uiPriority="66" w:unhideWhenUsed="0"/>
-    <w:lsdException w:name="Medium Grid 1 Accent 3" w:semiHidden="0" w:uiPriority="67" w:unhideWhenUsed="0"/>
-    <w:lsdException w:name="Medium Grid 2 Accent 3" w:semiHidden="0" w:uiPriority="68" w:unhideWhenUsed="0"/>
-    <w:lsdException w:name="Medium Grid 3 Accent 3" w:semiHidden="0" w:uiPriority="69" w:unhideWhenUsed="0"/>
-    <w:lsdException w:name="Dark List Accent 3" w:semiHidden="0" w:uiPriority="70" w:unhideWhenUsed="0"/>
-    <w:lsdException w:name="Colorful Shading Accent 3" w:semiHidden="0" w:uiPriority="71" w:unhideWhenUsed="0"/>
-    <w:lsdException w:name="Colorful List Accent 3" w:semiHidden="0" w:uiPriority="72" w:unhideWhenUsed="0"/>
-    <w:lsdException w:name="Colorful Grid Accent 3" w:semiHidden="0" w:uiPriority="73" w:unhideWhenUsed="0"/>
-    <w:lsdException w:name="Light Shading Accent 4" w:semiHidden="0" w:uiPriority="60" w:unhideWhenUsed="0"/>
-    <w:lsdException w:name="Light List Accent 4" w:semiHidden="0" w:uiPriority="61" w:unhideWhenUsed="0"/>
-    <w:lsdException w:name="Light Grid Accent 4" w:semiHidden="0" w:uiPriority="62" w:unhideWhenUsed="0"/>
-    <w:lsdException w:name="Medium Shading 1 Accent 4" w:semiHidden="0" w:uiPriority="63" w:unhideWhenUsed="0"/>
-    <w:lsdException w:name="Medium Shading 2 Accent 4" w:semiHidden="0" w:uiPriority="64" w:unhideWhenUsed="0"/>
-    <w:lsdException w:name="Medium List 1 Accent 4" w:semiHidden="0" w:uiPriority="65" w:unhideWhenUsed="0"/>
-    <w:lsdException w:name="Medium List 2 Accent 4" w:semiHidden="0" w:uiPriority="66" w:unhideWhenUsed="0"/>
-    <w:lsdException w:name="Medium Grid 1 Accent 4" w:semiHidden="0" w:uiPriority="67" w:unhideWhenUsed="0"/>
-    <w:lsdException w:name="Medium Grid 2 Accent 4" w:semiHidden="0" w:uiPriority="68" w:unhideWhenUsed="0"/>
-    <w:lsdException w:name="Medium Grid 3 Accent 4" w:semiHidden="0" w:uiPriority="69" w:unhideWhenUsed="0"/>
-    <w:lsdException w:name="Dark List Accent 4" w:semiHidden="0" w:uiPriority="70" w:unhideWhenUsed="0"/>
-    <w:lsdException w:name="Colorful Shading Accent 4" w:semiHidden="0" w:uiPriority="71" w:unhideWhenUsed="0"/>
-    <w:lsdException w:name="Colorful List Accent 4" w:semiHidden="0" w:uiPriority="72" w:unhideWhenUsed="0"/>
-    <w:lsdException w:name="Colorful Grid Accent 4" w:semiHidden="0" w:uiPriority="73" w:unhideWhenUsed="0"/>
-    <w:lsdException w:name="Light Shading Accent 5" w:semiHidden="0" w:uiPriority="60" w:unhideWhenUsed="0"/>
-    <w:lsdException w:name="Light List Accent 5" w:semiHidden="0" w:uiPriority="61" w:unhideWhenUsed="0"/>
-    <w:lsdException w:name="Light Grid Accent 5" w:semiHidden="0" w:uiPriority="62" w:unhideWhenUsed="0"/>
-    <w:lsdException w:name="Medium Shading 1 Accent 5" w:semiHidden="0" w:uiPriority="63" w:unhideWhenUsed="0"/>
-    <w:lsdException w:name="Medium Shading 2 Accent 5" w:semiHidden="0" w:uiPriority="64" w:unhideWhenUsed="0"/>
-    <w:lsdException w:name="Medium List 1 Accent 5" w:semiHidden="0" w:uiPriority="65" w:unhideWhenUsed="0"/>
-    <w:lsdException w:name="Medium List 2 Accent 5" w:semiHidden="0" w:uiPriority="66" w:unhideWhenUsed="0"/>
-    <w:lsdException w:name="Medium Grid 1 Accent 5" w:semiHidden="0" w:uiPriority="67" w:unhideWhenUsed="0"/>
-    <w:lsdException w:name="Medium Grid 2 Accent 5" w:semiHidden="0" w:uiPriority="68" w:unhideWhenUsed="0"/>
-    <w:lsdException w:name="Medium Grid 3 Accent 5" w:semiHidden="0" w:uiPriority="69" w:unhideWhenUsed="0"/>
-    <w:lsdException w:name="Dark List Accent 5" w:semiHidden="0" w:uiPriority="70" w:unhideWhenUsed="0"/>
-    <w:lsdException w:name="Colorful Shading Accent 5" w:semiHidden="0" w:uiPriority="71" w:unhideWhenUsed="0"/>
-    <w:lsdException w:name="Colorful List Accent 5" w:semiHidden="0" w:uiPriority="72" w:unhideWhenUsed="0"/>
-    <w:lsdException w:name="Colorful Grid Accent 5" w:semiHidden="0" w:uiPriority="73" w:unhideWhenUsed="0"/>
-    <w:lsdException w:name="Light Shading Accent 6" w:semiHidden="0" w:uiPriority="60" w:unhideWhenUsed="0"/>
-    <w:lsdException w:name="Light List Accent 6" w:semiHidden="0" w:uiPriority="61" w:unhideWhenUsed="0"/>
-    <w:lsdException w:name="Light Grid Accent 6" w:semiHidden="0" w:uiPriority="62" w:unhideWhenUsed="0"/>
-    <w:lsdException w:name="Medium Shading 1 Accent 6" w:semiHidden="0" w:uiPriority="63" w:unhideWhenUsed="0"/>
-    <w:lsdException w:name="Medium Shading 2 Accent 6" w:semiHidden="0" w:uiPriority="64" w:unhideWhenUsed="0"/>
-    <w:lsdException w:name="Medium List 1 Accent 6" w:semiHidden="0" w:uiPriority="65" w:unhideWhenUsed="0"/>
-    <w:lsdException w:name="Medium List 2 Accent 6" w:semiHidden="0" w:uiPriority="66" w:unhideWhenUsed="0"/>
-    <w:lsdException w:name="Medium Grid 1 Accent 6" w:semiHidden="0" w:uiPriority="67" w:unhideWhenUsed="0"/>
-    <w:lsdException w:name="Medium Grid 2 Accent 6" w:semiHidden="0" w:uiPriority="68" w:unhideWhenUsed="0"/>
-    <w:lsdException w:name="Medium Grid 3 Accent 6" w:semiHidden="0" w:uiPriority="69" w:unhideWhenUsed="0"/>
-    <w:lsdException w:name="Dark List Accent 6" w:semiHidden="0" w:uiPriority="70" w:unhideWhenUsed="0"/>
-    <w:lsdException w:name="Colorful Shading Accent 6" w:semiHidden="0" w:uiPriority="71" w:unhideWhenUsed="0"/>
-    <w:lsdException w:name="Colorful List Accent 6" w:semiHidden="0" w:uiPriority="72" w:unhideWhenUsed="0"/>
-    <w:lsdException w:name="Colorful Grid Accent 6" w:semiHidden="0" w:uiPriority="73" w:unhideWhenUsed="0"/>
-    <w:lsdException w:name="Subtle Emphasis" w:semiHidden="0" w:uiPriority="19" w:unhideWhenUsed="0" w:qFormat="1"/>
-    <w:lsdException w:name="Intense Emphasis" w:semiHidden="0" w:uiPriority="21" w:unhideWhenUsed="0" w:qFormat="1"/>
-    <w:lsdException w:name="Subtle Reference" w:semiHidden="0" w:uiPriority="31" w:unhideWhenUsed="0" w:qFormat="1"/>
-    <w:lsdException w:name="Intense Reference" w:semiHidden="0" w:uiPriority="32" w:unhideWhenUsed="0" w:qFormat="1"/>
-    <w:lsdException w:name="Book Title" w:semiHidden="0" w:uiPriority="33" w:unhideWhenUsed="0" w:qFormat="1"/>
-    <w:lsdException w:name="Bibliography" w:uiPriority="37"/>
-    <w:lsdException w:name="TOC Heading" w:uiPriority="39" w:qFormat="1"/>
-  </w:latentStyles>
-  <w:style w:type="paragraph" w:default="1" w:styleId="Normal">
-    <w:name w:val="Normal"/>
-    <w:qFormat/>
+  <w:style w:type="character" w:customStyle="1" w:styleId="block">
+    <w:name w:val="block"/>
+    <w:basedOn w:val="DefaultParagraphFont"/>
+    <w:rsid w:val="00CE7A6B"/>
   </w:style>
-  <w:style w:type="character" w:default="1" w:styleId="DefaultParagraphFont">
-    <w:name w:val="Default Paragraph Font"/>
-    <w:uiPriority w:val="1"/>
-    <w:semiHidden/>
-    <w:unhideWhenUsed/>
+  <w:style w:type="character" w:customStyle="1" w:styleId="highlight01">
+    <w:name w:val="highlight_01"/>
+    <w:basedOn w:val="DefaultParagraphFont"/>
+    <w:rsid w:val="00614C7E"/>
   </w:style>
-  <w:style w:type="table" w:default="1" w:styleId="TableNormal">
-    <w:name w:val="Normal Table"/>
+  <w:style w:type="character" w:styleId="HTMLCode">
+    <w:name w:val="HTML Code"/>
+    <w:basedOn w:val="DefaultParagraphFont"/>
     <w:uiPriority w:val="99"/>
     <w:semiHidden/>
     <w:unhideWhenUsed/>
-    <w:tblPr>
-      <w:tblInd w:w="0" w:type="dxa"/>
-      <w:tblCellMar>
-        <w:top w:w="0" w:type="dxa"/>
-        <w:left w:w="108" w:type="dxa"/>
-        <w:bottom w:w="0" w:type="dxa"/>
-        <w:right w:w="108" w:type="dxa"/>
-      </w:tblCellMar>
-    </w:tblPr>
+    <w:rsid w:val="00614C7E"/>
+    <w:rPr>
+      <w:rFonts w:ascii="Courier New" w:eastAsia="Times New Roman" w:hAnsi="Courier New" w:cs="Courier New"/>
+      <w:sz w:val="20"/>
+      <w:szCs w:val="20"/>
+    </w:rPr>
   </w:style>
-  <w:style w:type="numbering" w:default="1" w:styleId="NoList">
-    <w:name w:val="No List"/>
+  <w:style w:type="paragraph" w:styleId="Header">
+    <w:name w:val="header"/>
+    <w:basedOn w:val="Normal"/>
+    <w:link w:val="HeaderChar"/>
     <w:uiPriority w:val="99"/>
-    <w:semiHidden/>
     <w:unhideWhenUsed/>
+    <w:rsid w:val="00335A9E"/>
+    <w:pPr>
+      <w:tabs>
+        <w:tab w:val="center" w:pos="4513"/>
+        <w:tab w:val="right" w:pos="9026"/>
+      </w:tabs>
+      <w:spacing w:after="0" w:line="240" w:lineRule="auto"/>
+    </w:pPr>
   </w:style>
-  <w:style w:type="paragraph" w:customStyle="1" w:styleId="30386FC598024D20A0F0B966EECB1087">
-    <w:name w:val="30386FC598024D20A0F0B966EECB1087"/>
-    <w:rsid w:val="000A7EB6"/>
+  <w:style w:type="character" w:customStyle="1" w:styleId="HeaderChar">
+    <w:name w:val="Header Char"/>
+    <w:basedOn w:val="DefaultParagraphFont"/>
+    <w:link w:val="Header"/>
+    <w:uiPriority w:val="99"/>
+    <w:rsid w:val="00335A9E"/>
   </w:style>
-  <w:style w:type="paragraph" w:customStyle="1" w:styleId="16D382EE70D942B984EB56BB08AD98C2">
-    <w:name w:val="16D382EE70D942B984EB56BB08AD98C2"/>
-    <w:rsid w:val="000A7EB6"/>
+  <w:style w:type="paragraph" w:styleId="Footer">
+    <w:name w:val="footer"/>
+    <w:basedOn w:val="Normal"/>
+    <w:link w:val="FooterChar"/>
+    <w:uiPriority w:val="99"/>
+    <w:unhideWhenUsed/>
+    <w:rsid w:val="00335A9E"/>
+    <w:pPr>
+      <w:tabs>
+        <w:tab w:val="center" w:pos="4513"/>
+        <w:tab w:val="right" w:pos="9026"/>
+      </w:tabs>
+      <w:spacing w:after="0" w:line="240" w:lineRule="auto"/>
+    </w:pPr>
   </w:style>
-  <w:style w:type="paragraph" w:customStyle="1" w:styleId="537E9A3E88D045DBB2B5E81BD3D2CAF8">
-    <w:name w:val="537E9A3E88D045DBB2B5E81BD3D2CAF8"/>
-    <w:rsid w:val="000A7EB6"/>
+  <w:style w:type="character" w:customStyle="1" w:styleId="FooterChar">
+    <w:name w:val="Footer Char"/>
+    <w:basedOn w:val="DefaultParagraphFont"/>
+    <w:link w:val="Footer"/>
+    <w:uiPriority w:val="99"/>
+    <w:rsid w:val="00335A9E"/>
   </w:style>
 </w:styles>
-</file>
-
-<file path=word/glossary/stylesWithEffects.xml><?xml version="1.0" encoding="utf-8"?>
-<w:styles xmlns:wpc="http://schemas.microsoft.com/office/word/2010/wordprocessingCanvas" xmlns:mc="http://schemas.openxmlformats.org/markup-compatibility/2006" xmlns:o="urn:schemas-microsoft-com:office:office" xmlns:r="http://schemas.openxmlformats.org/officeDocument/2006/relationships" xmlns:m="http://schemas.openxmlformats.org/officeDocument/2006/math" xmlns:v="urn:schemas-microsoft-com:vml" xmlns:wp14="http://schemas.microsoft.com/office/word/2010/wordprocessingDrawing" xmlns:wp="http://schemas.openxmlformats.org/drawingml/2006/wordprocessingDrawing" xmlns:w10="urn:schemas-microsoft-com:office:word" xmlns:w="http://schemas.openxmlformats.org/wordprocessingml/2006/main" xmlns:w14="http://schemas.microsoft.com/office/word/2010/wordml" xmlns:wpg="http://schemas.microsoft.com/office/word/2010/wordprocessingGroup" xmlns:wpi="http://schemas.microsoft.com/office/word/2010/wordprocessingInk" xmlns:wne="http://schemas.microsoft.com/office/word/2006/wordml" xmlns:wps="http://schemas.microsoft.com/office/word/2010/wordprocessingShape" mc:Ignorable="w14 wp14">
-  <w:docDefaults>
-    <w:rPrDefault>
-      <w:rPr>
-        <w:rFonts w:asciiTheme="minorHAnsi" w:eastAsiaTheme="minorEastAsia" w:hAnsiTheme="minorHAnsi" w:cstheme="minorBidi"/>
-        <w:sz w:val="22"/>
-        <w:szCs w:val="22"/>
-        <w:lang w:val="en-IN" w:eastAsia="en-IN" w:bidi="ar-SA"/>
-      </w:rPr>
-    </w:rPrDefault>
-    <w:pPrDefault>
-      <w:pPr>
-        <w:spacing w:after="200" w:line="276" w:lineRule="auto"/>
-      </w:pPr>
-    </w:pPrDefault>
-  </w:docDefaults>
-  <w:latentStyles w:defLockedState="0" w:defUIPriority="99" w:defSemiHidden="1" w:defUnhideWhenUsed="1" w:defQFormat="0" w:count="267">
-    <w:lsdException w:name="Normal" w:semiHidden="0" w:uiPriority="0" w:unhideWhenUsed="0" w:qFormat="1"/>
-    <w:lsdException w:name="heading 1" w:semiHidden="0" w:uiPriority="9" w:unhideWhenUsed="0" w:qFormat="1"/>
-    <w:lsdException w:name="heading 2" w:uiPriority="9" w:qFormat="1"/>
-    <w:lsdException w:name="heading 3" w:uiPriority="9" w:qFormat="1"/>
-    <w:lsdException w:name="heading 4" w:uiPriority="9" w:qFormat="1"/>
-    <w:lsdException w:name="heading 5" w:uiPriority="9" w:qFormat="1"/>
-    <w:lsdException w:name="heading 6" w:uiPriority="9" w:qFormat="1"/>
-    <w:lsdException w:name="heading 7" w:uiPriority="9" w:qFormat="1"/>
-    <w:lsdException w:name="heading 8" w:uiPriority="9" w:qFormat="1"/>
-    <w:lsdException w:name="heading 9" w:uiPriority="9" w:qFormat="1"/>
-    <w:lsdException w:name="toc 1" w:uiPriority="39"/>
-    <w:lsdException w:name="toc 2" w:uiPriority="39"/>
-    <w:lsdException w:name="toc 3" w:uiPriority="39"/>
-    <w:lsdException w:name="toc 4" w:uiPriority="39"/>
-    <w:lsdException w:name="toc 5" w:uiPriority="39"/>
-    <w:lsdException w:name="toc 6" w:uiPriority="39"/>
-    <w:lsdException w:name="toc 7" w:uiPriority="39"/>
-    <w:lsdException w:name="toc 8" w:uiPriority="39"/>
-    <w:lsdException w:name="toc 9" w:uiPriority="39"/>
-    <w:lsdException w:name="caption" w:uiPriority="35" w:qFormat="1"/>
-    <w:lsdException w:name="Title" w:semiHidden="0" w:uiPriority="10" w:unhideWhenUsed="0" w:qFormat="1"/>
-    <w:lsdException w:name="Default Paragraph Font" w:uiPriority="1"/>
-    <w:lsdException w:name="Subtitle" w:semiHidden="0" w:uiPriority="11" w:unhideWhenUsed="0" w:qFormat="1"/>
-    <w:lsdException w:name="Strong" w:semiHidden="0" w:uiPriority="22" w:unhideWhenUsed="0" w:qFormat="1"/>
-    <w:lsdException w:name="Emphasis" w:semiHidden="0" w:uiPriority="20" w:unhideWhenUsed="0" w:qFormat="1"/>
-    <w:lsdException w:name="Table Grid" w:semiHidden="0" w:uiPriority="59" w:unhideWhenUsed="0"/>
-    <w:lsdException w:name="Placeholder Text" w:unhideWhenUsed="0"/>
-    <w:lsdException w:name="No Spacing" w:semiHidden="0" w:uiPriority="1" w:unhideWhenUsed="0" w:qFormat="1"/>
-    <w:lsdException w:name="Light Shading" w:semiHidden="0" w:uiPriority="60" w:unhideWhenUsed="0"/>
-    <w:lsdException w:name="Light List" w:semiHidden="0" w:uiPriority="61" w:unhideWhenUsed="0"/>
-    <w:lsdException w:name="Light Grid" w:semiHidden="0" w:uiPriority="62" w:unhideWhenUsed="0"/>
-    <w:lsdException w:name="Medium Shading 1" w:semiHidden="0" w:uiPriority="63" w:unhideWhenUsed="0"/>
-    <w:lsdException w:name="Medium Shading 2" w:semiHidden="0" w:uiPriority="64" w:unhideWhenUsed="0"/>
-    <w:lsdException w:name="Medium List 1" w:semiHidden="0" w:uiPriority="65" w:unhideWhenUsed="0"/>
-    <w:lsdException w:name="Medium List 2" w:semiHidden="0" w:uiPriority="66" w:unhideWhenUsed="0"/>
-    <w:lsdException w:name="Medium Grid 1" w:semiHidden="0" w:uiPriority="67" w:unhideWhenUsed="0"/>
-    <w:lsdException w:name="Medium Grid 2" w:semiHidden="0" w:uiPriority="68" w:unhideWhenUsed="0"/>
-    <w:lsdException w:name="Medium Grid 3" w:semiHidden="0" w:uiPriority="69" w:unhideWhenUsed="0"/>
-    <w:lsdException w:name="Dark List" w:semiHidden="0" w:uiPriority="70" w:unhideWhenUsed="0"/>
-    <w:lsdException w:name="Colorful Shading" w:semiHidden="0" w:uiPriority="71" w:unhideWhenUsed="0"/>
-    <w:lsdException w:name="Colorful List" w:semiHidden="0" w:uiPriority="72" w:unhideWhenUsed="0"/>
-    <w:lsdException w:name="Colorful Grid" w:semiHidden="0" w:uiPriority="73" w:unhideWhenUsed="0"/>
-    <w:lsdException w:name="Light Shading Accent 1" w:semiHidden="0" w:uiPriority="60" w:unhideWhenUsed="0"/>
-    <w:lsdException w:name="Light List Accent 1" w:semiHidden="0" w:uiPriority="61" w:unhideWhenUsed="0"/>
-    <w:lsdException w:name="Light Grid Accent 1" w:semiHidden="0" w:uiPriority="62" w:unhideWhenUsed="0"/>
-    <w:lsdException w:name="Medium Shading 1 Accent 1" w:semiHidden="0" w:uiPriority="63" w:unhideWhenUsed="0"/>
-    <w:lsdException w:name="Medium Shading 2 Accent 1" w:semiHidden="0" w:uiPriority="64" w:unhideWhenUsed="0"/>
-    <w:lsdException w:name="Medium List 1 Accent 1" w:semiHidden="0" w:uiPriority="65" w:unhideWhenUsed="0"/>
-    <w:lsdException w:name="Revision" w:unhideWhenUsed="0"/>
-    <w:lsdException w:name="List Paragraph" w:semiHidden="0" w:uiPriority="34" w:unhideWhenUsed="0" w:qFormat="1"/>
-    <w:lsdException w:name="Quote" w:semiHidden="0" w:uiPriority="29" w:unhideWhenUsed="0" w:qFormat="1"/>
-    <w:lsdException w:name="Intense Quote" w:semiHidden="0" w:uiPriority="30" w:unhideWhenUsed="0" w:qFormat="1"/>
-    <w:lsdException w:name="Medium List 2 Accent 1" w:semiHidden="0" w:uiPriority="66" w:unhideWhenUsed="0"/>
-    <w:lsdException w:name="Medium Grid 1 Accent 1" w:semiHidden="0" w:uiPriority="67" w:unhideWhenUsed="0"/>
-    <w:lsdException w:name="Medium Grid 2 Accent 1" w:semiHidden="0" w:uiPriority="68" w:unhideWhenUsed="0"/>
-    <w:lsdException w:name="Medium Grid 3 Accent 1" w:semiHidden="0" w:uiPriority="69" w:unhideWhenUsed="0"/>
-    <w:lsdException w:name="Dark List Accent 1" w:semiHidden="0" w:uiPriority="70" w:unhideWhenUsed="0"/>
-    <w:lsdException w:name="Colorful Shading Accent 1" w:semiHidden="0" w:uiPriority="71" w:unhideWhenUsed="0"/>
-    <w:lsdException w:name="Colorful List Accent 1" w:semiHidden="0" w:uiPriority="72" w:unhideWhenUsed="0"/>
-    <w:lsdException w:name="Colorful Grid Accent 1" w:semiHidden="0" w:uiPriority="73" w:unhideWhenUsed="0"/>
-    <w:lsdException w:name="Light Shading Accent 2" w:semiHidden="0" w:uiPriority="60" w:unhideWhenUsed="0"/>
-    <w:lsdException w:name="Light List Accent 2" w:semiHidden="0" w:uiPriority="61" w:unhideWhenUsed="0"/>
-    <w:lsdException w:name="Light Grid Accent 2" w:semiHidden="0" w:uiPriority="62" w:unhideWhenUsed="0"/>
-    <w:lsdException w:name="Medium Shading 1 Accent 2" w:semiHidden="0" w:uiPriority="63" w:unhideWhenUsed="0"/>
-    <w:lsdException w:name="Medium Shading 2 Accent 2" w:semiHidden="0" w:uiPriority="64" w:unhideWhenUsed="0"/>
-    <w:lsdException w:name="Medium List 1 Accent 2" w:semiHidden="0" w:uiPriority="65" w:unhideWhenUsed="0"/>
-    <w:lsdException w:name="Medium List 2 Accent 2" w:semiHidden="0" w:uiPriority="66" w:unhideWhenUsed="0"/>
-    <w:lsdException w:name="Medium Grid 1 Accent 2" w:semiHidden="0" w:uiPriority="67" w:unhideWhenUsed="0"/>
-    <w:lsdException w:name="Medium Grid 2 Accent 2" w:semiHidden="0" w:uiPriority="68" w:unhideWhenUsed="0"/>
-    <w:lsdException w:name="Medium Grid 3 Accent 2" w:semiHidden="0" w:uiPriority="69" w:unhideWhenUsed="0"/>
-    <w:lsdException w:name="Dark List Accent 2" w:semiHidden="0" w:uiPriority="70" w:unhideWhenUsed="0"/>
-    <w:lsdException w:name="Colorful Shading Accent 2" w:semiHidden="0" w:uiPriority="71" w:unhideWhenUsed="0"/>
-    <w:lsdException w:name="Colorful List Accent 2" w:semiHidden="0" w:uiPriority="72" w:unhideWhenUsed="0"/>
-    <w:lsdException w:name="Colorful Grid Accent 2" w:semiHidden="0" w:uiPriority="73" w:unhideWhenUsed="0"/>
-    <w:lsdException w:name="Light Shading Accent 3" w:semiHidden="0" w:uiPriority="60" w:unhideWhenUsed="0"/>
-    <w:lsdException w:name="Light List Accent 3" w:semiHidden="0" w:uiPriority="61" w:unhideWhenUsed="0"/>
-    <w:lsdException w:name="Light Grid Accent 3" w:semiHidden="0" w:uiPriority="62" w:unhideWhenUsed="0"/>
-    <w:lsdException w:name="Medium Shading 1 Accent 3" w:semiHidden="0" w:uiPriority="63" w:unhideWhenUsed="0"/>
-    <w:lsdException w:name="Medium Shading 2 Accent 3" w:semiHidden="0" w:uiPriority="64" w:unhideWhenUsed="0"/>
-    <w:lsdException w:name="Medium List 1 Accent 3" w:semiHidden="0" w:uiPriority="65" w:unhideWhenUsed="0"/>
-    <w:lsdException w:name="Medium List 2 Accent 3" w:semiHidden="0" w:uiPriority="66" w:unhideWhenUsed="0"/>
-    <w:lsdException w:name="Medium Grid 1 Accent 3" w:semiHidden="0" w:uiPriority="67" w:unhideWhenUsed="0"/>
-    <w:lsdException w:name="Medium Grid 2 Accent 3" w:semiHidden="0" w:uiPriority="68" w:unhideWhenUsed="0"/>
-    <w:lsdException w:name="Medium Grid 3 Accent 3" w:semiHidden="0" w:uiPriority="69" w:unhideWhenUsed="0"/>
-    <w:lsdException w:name="Dark List Accent 3" w:semiHidden="0" w:uiPriority="70" w:unhideWhenUsed="0"/>
-    <w:lsdException w:name="Colorful Shading Accent 3" w:semiHidden="0" w:uiPriority="71" w:unhideWhenUsed="0"/>
-    <w:lsdException w:name="Colorful List Accent 3" w:semiHidden="0" w:uiPriority="72" w:unhideWhenUsed="0"/>
-    <w:lsdException w:name="Colorful Grid Accent 3" w:semiHidden="0" w:uiPriority="73" w:unhideWhenUsed="0"/>
-    <w:lsdException w:name="Light Shading Accent 4" w:semiHidden="0" w:uiPriority="60" w:unhideWhenUsed="0"/>
-    <w:lsdException w:name="Light List Accent 4" w:semiHidden="0" w:uiPriority="61" w:unhideWhenUsed="0"/>
-    <w:lsdException w:name="Light Grid Accent 4" w:semiHidden="0" w:uiPriority="62" w:unhideWhenUsed="0"/>
-    <w:lsdException w:name="Medium Shading 1 Accent 4" w:semiHidden="0" w:uiPriority="63" w:unhideWhenUsed="0"/>
-    <w:lsdException w:name="Medium Shading 2 Accent 4" w:semiHidden="0" w:uiPriority="64" w:unhideWhenUsed="0"/>
-    <w:lsdException w:name="Medium List 1 Accent 4" w:semiHidden="0" w:uiPriority="65" w:unhideWhenUsed="0"/>
-    <w:lsdException w:name="Medium List 2 Accent 4" w:semiHidden="0" w:uiPriority="66" w:unhideWhenUsed="0"/>
-    <w:lsdException w:name="Medium Grid 1 Accent 4" w:semiHidden="0" w:uiPriority="67" w:unhideWhenUsed="0"/>
-    <w:lsdException w:name="Medium Grid 2 Accent 4" w:semiHidden="0" w:uiPriority="68" w:unhideWhenUsed="0"/>
-    <w:lsdException w:name="Medium Grid 3 Accent 4" w:semiHidden="0" w:uiPriority="69" w:unhideWhenUsed="0"/>
-    <w:lsdException w:name="Dark List Accent 4" w:semiHidden="0" w:uiPriority="70" w:unhideWhenUsed="0"/>
-    <w:lsdException w:name="Colorful Shading Accent 4" w:semiHidden="0" w:uiPriority="71" w:unhideWhenUsed="0"/>
-    <w:lsdException w:name="Colorful List Accent 4" w:semiHidden="0" w:uiPriority="72" w:unhideWhenUsed="0"/>
-    <w:lsdException w:name="Colorful Grid Accent 4" w:semiHidden="0" w:uiPriority="73" w:unhideWhenUsed="0"/>
-    <w:lsdException w:name="Light Shading Accent 5" w:semiHidden="0" w:uiPriority="60" w:unhideWhenUsed="0"/>
-    <w:lsdException w:name="Light List Accent 5" w:semiHidden="0" w:uiPriority="61" w:unhideWhenUsed="0"/>
-    <w:lsdException w:name="Light Grid Accent 5" w:semiHidden="0" w:uiPriority="62" w:unhideWhenUsed="0"/>
-    <w:lsdException w:name="Medium Shading 1 Accent 5" w:semiHidden="0" w:uiPriority="63" w:unhideWhenUsed="0"/>
-    <w:lsdException w:name="Medium Shading 2 Accent 5" w:semiHidden="0" w:uiPriority="64" w:unhideWhenUsed="0"/>
-    <w:lsdException w:name="Medium List 1 Accent 5" w:semiHidden="0" w:uiPriority="65" w:unhideWhenUsed="0"/>
-    <w:lsdException w:name="Medium List 2 Accent 5" w:semiHidden="0" w:uiPriority="66" w:unhideWhenUsed="0"/>
-    <w:lsdException w:name="Medium Grid 1 Accent 5" w:semiHidden="0" w:uiPriority="67" w:unhideWhenUsed="0"/>
-    <w:lsdException w:name="Medium Grid 2 Accent 5" w:semiHidden="0" w:uiPriority="68" w:unhideWhenUsed="0"/>
-    <w:lsdException w:name="Medium Grid 3 Accent 5" w:semiHidden="0" w:uiPriority="69" w:unhideWhenUsed="0"/>
-    <w:lsdException w:name="Dark List Accent 5" w:semiHidden="0" w:uiPriority="70" w:unhideWhenUsed="0"/>
-    <w:lsdException w:name="Colorful Shading Accent 5" w:semiHidden="0" w:uiPriority="71" w:unhideWhenUsed="0"/>
-    <w:lsdException w:name="Colorful List Accent 5" w:semiHidden="0" w:uiPriority="72" w:unhideWhenUsed="0"/>
-    <w:lsdException w:name="Colorful Grid Accent 5" w:semiHidden="0" w:uiPriority="73" w:unhideWhenUsed="0"/>
-    <w:lsdException w:name="Light Shading Accent 6" w:semiHidden="0" w:uiPriority="60" w:unhideWhenUsed="0"/>
-    <w:lsdException w:name="Light List Accent 6" w:semiHidden="0" w:uiPriority="61" w:unhideWhenUsed="0"/>
-    <w:lsdException w:name="Light Grid Accent 6" w:semiHidden="0" w:uiPriority="62" w:unhideWhenUsed="0"/>
-    <w:lsdException w:name="Medium Shading 1 Accent 6" w:semiHidden="0" w:uiPriority="63" w:unhideWhenUsed="0"/>
-    <w:lsdException w:name="Medium Shading 2 Accent 6" w:semiHidden="0" w:uiPriority="64" w:unhideWhenUsed="0"/>
-    <w:lsdException w:name="Medium List 1 Accent 6" w:semiHidden="0" w:uiPriority="65" w:unhideWhenUsed="0"/>
-    <w:lsdException w:name="Medium List 2 Accent 6" w:semiHidden="0" w:uiPriority="66" w:unhideWhenUsed="0"/>
-    <w:lsdException w:name="Medium Grid 1 Accent 6" w:semiHidden="0" w:uiPriority="67" w:unhideWhenUsed="0"/>
-    <w:lsdException w:name="Medium Grid 2 Accent 6" w:semiHidden="0" w:uiPriority="68" w:unhideWhenUsed="0"/>
-    <w:lsdException w:name="Medium Grid 3 Accent 6" w:semiHidden="0" w:uiPriority="69" w:unhideWhenUsed="0"/>
-    <w:lsdException w:name="Dark List Accent 6" w:semiHidden="0" w:uiPriority="70" w:unhideWhenUsed="0"/>
-    <w:lsdException w:name="Colorful Shading Accent 6" w:semiHidden="0" w:uiPriority="71" w:unhideWhenUsed="0"/>
-    <w:lsdException w:name="Colorful List Accent 6" w:semiHidden="0" w:uiPriority="72" w:unhideWhenUsed="0"/>
-    <w:lsdException w:name="Colorful Grid Accent 6" w:semiHidden="0" w:uiPriority="73" w:unhideWhenUsed="0"/>
-    <w:lsdException w:name="Subtle Emphasis" w:semiHidden="0" w:uiPriority="19" w:unhideWhenUsed="0" w:qFormat="1"/>
-    <w:lsdException w:name="Intense Emphasis" w:semiHidden="0" w:uiPriority="21" w:unhideWhenUsed="0" w:qFormat="1"/>
-    <w:lsdException w:name="Subtle Reference" w:semiHidden="0" w:uiPriority="31" w:unhideWhenUsed="0" w:qFormat="1"/>
-    <w:lsdException w:name="Intense Reference" w:semiHidden="0" w:uiPriority="32" w:unhideWhenUsed="0" w:qFormat="1"/>
-    <w:lsdException w:name="Book Title" w:semiHidden="0" w:uiPriority="33" w:unhideWhenUsed="0" w:qFormat="1"/>
-    <w:lsdException w:name="Bibliography" w:uiPriority="37"/>
-    <w:lsdException w:name="TOC Heading" w:uiPriority="39" w:qFormat="1"/>
-  </w:latentStyles>
-  <w:style w:type="paragraph" w:default="1" w:styleId="Normal">
-    <w:name w:val="Normal"/>
-    <w:qFormat/>
-  </w:style>
-  <w:style w:type="character" w:default="1" w:styleId="DefaultParagraphFont">
-    <w:name w:val="Default Paragraph Font"/>
-    <w:uiPriority w:val="1"/>
-    <w:semiHidden/>
-    <w:unhideWhenUsed/>
-  </w:style>
-  <w:style w:type="table" w:default="1" w:styleId="TableNormal">
-    <w:name w:val="Normal Table"/>
-    <w:uiPriority w:val="99"/>
-    <w:semiHidden/>
-    <w:unhideWhenUsed/>
-    <w:tblPr>
-      <w:tblInd w:w="0" w:type="dxa"/>
-      <w:tblCellMar>
-        <w:top w:w="0" w:type="dxa"/>
-        <w:left w:w="108" w:type="dxa"/>
-        <w:bottom w:w="0" w:type="dxa"/>
-        <w:right w:w="108" w:type="dxa"/>
-      </w:tblCellMar>
-    </w:tblPr>
-  </w:style>
-  <w:style w:type="numbering" w:default="1" w:styleId="NoList">
-    <w:name w:val="No List"/>
-    <w:uiPriority w:val="99"/>
-    <w:semiHidden/>
-    <w:unhideWhenUsed/>
-  </w:style>
-  <w:style w:type="paragraph" w:customStyle="1" w:styleId="30386FC598024D20A0F0B966EECB1087">
-    <w:name w:val="30386FC598024D20A0F0B966EECB1087"/>
-    <w:rsid w:val="000A7EB6"/>
-  </w:style>
-  <w:style w:type="paragraph" w:customStyle="1" w:styleId="16D382EE70D942B984EB56BB08AD98C2">
-    <w:name w:val="16D382EE70D942B984EB56BB08AD98C2"/>
-    <w:rsid w:val="000A7EB6"/>
-  </w:style>
-  <w:style w:type="paragraph" w:customStyle="1" w:styleId="537E9A3E88D045DBB2B5E81BD3D2CAF8">
-    <w:name w:val="537E9A3E88D045DBB2B5E81BD3D2CAF8"/>
-    <w:rsid w:val="000A7EB6"/>
-  </w:style>
-</w:styles>
-</file>
-
-<file path=word/glossary/webSettings.xml><?xml version="1.0" encoding="utf-8"?>
-<w:webSettings xmlns:mc="http://schemas.openxmlformats.org/markup-compatibility/2006" xmlns:r="http://schemas.openxmlformats.org/officeDocument/2006/relationships" xmlns:w="http://schemas.openxmlformats.org/wordprocessingml/2006/main" xmlns:w14="http://schemas.microsoft.com/office/word/2010/wordml" mc:Ignorable="w14">
-  <w:optimizeForBrowser/>
-  <w:allowPNG/>
-</w:webSettings>
 </file>
 
 <file path=word/theme/theme1.xml><?xml version="1.0" encoding="utf-8"?>
@@ -8499,7 +8977,7 @@
 </file>
 
 <file path=customXml/itemProps1.xml><?xml version="1.0" encoding="utf-8"?>
-<ds:datastoreItem xmlns:ds="http://schemas.openxmlformats.org/officeDocument/2006/customXml" ds:itemID="{A63F0353-4895-4DDD-AB1F-D59D1A118831}">
+<ds:datastoreItem xmlns:ds="http://schemas.openxmlformats.org/officeDocument/2006/customXml" ds:itemID="{B39CF0B9-403F-49DF-B685-0A615E55E1D6}">
   <ds:schemaRefs>
     <ds:schemaRef ds:uri="http://schemas.openxmlformats.org/officeDocument/2006/bibliography"/>
   </ds:schemaRefs>

</xml_diff>